<commit_message>
Updated the document with a unit test
</commit_message>
<xml_diff>
--- a/LearningApi/Documentation/Logistic Regression In Batch (SE 201819project) _ Vasuki Muthusamy.docx
+++ b/LearningApi/Documentation/Logistic Regression In Batch (SE 201819project) _ Vasuki Muthusamy.docx
@@ -337,15 +337,7 @@
         <w:t>.</w:t>
       </w:r>
       <w:r>
-        <w:t xml:space="preserve"> The document ends with a conclusion, </w:t>
-      </w:r>
-      <w:proofErr w:type="gramStart"/>
-      <w:r>
-        <w:t>future</w:t>
-      </w:r>
-      <w:proofErr w:type="gramEnd"/>
-      <w:r>
-        <w:t xml:space="preserve"> works and references used.</w:t>
+        <w:t xml:space="preserve"> The document ends with a conclusion, future works and references used.</w:t>
       </w:r>
     </w:p>
     <w:p>
@@ -4445,91 +4437,107 @@
       <w:pPr>
         <w:ind w:left="-15" w:firstLine="0"/>
       </w:pPr>
+      <w:r>
+        <w:t xml:space="preserve">4) </w:t>
+      </w:r>
+      <w:r>
+        <w:t>LogisticRegressionVolumeTest</w:t>
+      </w:r>
     </w:p>
     <w:p>
       <w:pPr>
         <w:ind w:left="-15" w:firstLine="0"/>
-      </w:pPr>
+        <w:rPr>
+          <w:rStyle w:val="Hyperlink"/>
+        </w:rPr>
+      </w:pPr>
+      <w:r>
+        <w:t xml:space="preserve">To perform the volume test with lots of data. I have selected a dataset </w:t>
+      </w:r>
+      <w:r>
+        <w:fldChar w:fldCharType="begin"/>
+      </w:r>
+      <w:r>
+        <w:instrText xml:space="preserve"> HYPERLINK "https://archive.ics.uci.edu/ml/datasets/Bank+Marketing" </w:instrText>
+      </w:r>
+      <w:r>
+        <w:fldChar w:fldCharType="separate"/>
+      </w:r>
+      <w:r>
+        <w:rPr>
+          <w:rStyle w:val="Hyperlink"/>
+        </w:rPr>
+        <w:t>https://archive.ics.uci.edu/ml/datasets/Bank+Marketing</w:t>
+      </w:r>
     </w:p>
     <w:p>
       <w:pPr>
         <w:ind w:left="-15" w:firstLine="0"/>
       </w:pPr>
+      <w:r>
+        <w:fldChar w:fldCharType="end"/>
+      </w:r>
+      <w:r>
+        <w:t>Which had the bank data and based on certain feature the algorithm decides whether a customer will subscribe for a term deposit or not.</w:t>
+      </w:r>
     </w:p>
     <w:p>
       <w:pPr>
         <w:ind w:left="-15" w:firstLine="0"/>
       </w:pPr>
-    </w:p>
-    <w:p>
-      <w:pPr>
-        <w:ind w:left="-15" w:firstLine="0"/>
-      </w:pPr>
-    </w:p>
-    <w:p>
-      <w:pPr>
-        <w:ind w:left="-15" w:firstLine="0"/>
-      </w:pPr>
-    </w:p>
-    <w:p>
-      <w:pPr>
-        <w:ind w:left="-15" w:firstLine="0"/>
-      </w:pPr>
-    </w:p>
-    <w:p>
-      <w:pPr>
-        <w:ind w:left="-15" w:firstLine="0"/>
-      </w:pPr>
-    </w:p>
-    <w:p>
-      <w:pPr>
-        <w:ind w:left="-15" w:firstLine="0"/>
-      </w:pPr>
-    </w:p>
-    <w:p>
-      <w:pPr>
-        <w:ind w:left="-15" w:firstLine="0"/>
-      </w:pPr>
-    </w:p>
-    <w:p>
-      <w:pPr>
-        <w:ind w:left="-15" w:firstLine="0"/>
-      </w:pPr>
-    </w:p>
-    <w:p>
-      <w:pPr>
-        <w:ind w:left="-15" w:firstLine="0"/>
-      </w:pPr>
-    </w:p>
-    <w:p>
-      <w:pPr>
-        <w:ind w:left="-15" w:firstLine="0"/>
-      </w:pPr>
-    </w:p>
-    <w:p>
-      <w:pPr>
-        <w:ind w:left="-15" w:firstLine="0"/>
-      </w:pPr>
-    </w:p>
-    <w:p>
-      <w:pPr>
-        <w:ind w:left="-15" w:firstLine="0"/>
-      </w:pPr>
-    </w:p>
-    <w:p>
-      <w:pPr>
-        <w:ind w:left="-15" w:firstLine="0"/>
-      </w:pPr>
-    </w:p>
-    <w:p>
-      <w:pPr>
-        <w:ind w:left="-15" w:firstLine="0"/>
-      </w:pPr>
-    </w:p>
-    <w:p>
-      <w:pPr>
-        <w:ind w:left="-15" w:firstLine="0"/>
-      </w:pPr>
+      <w:r>
+        <w:rPr>
+          <w:noProof/>
+        </w:rPr>
+        <w:drawing>
+          <wp:inline distT="0" distB="0" distL="0" distR="0" wp14:anchorId="67CB35D7" wp14:editId="7E92AF16">
+            <wp:extent cx="3028950" cy="1989110"/>
+            <wp:effectExtent l="0" t="0" r="0" b="0"/>
+            <wp:docPr id="2" name="Picture 2"/>
+            <wp:cNvGraphicFramePr>
+              <a:graphicFrameLocks xmlns:a="http://schemas.openxmlformats.org/drawingml/2006/main" noChangeAspect="1"/>
+            </wp:cNvGraphicFramePr>
+            <a:graphic xmlns:a="http://schemas.openxmlformats.org/drawingml/2006/main">
+              <a:graphicData uri="http://schemas.openxmlformats.org/drawingml/2006/picture">
+                <pic:pic xmlns:pic="http://schemas.openxmlformats.org/drawingml/2006/picture">
+                  <pic:nvPicPr>
+                    <pic:cNvPr id="0" name="Picture 1"/>
+                    <pic:cNvPicPr>
+                      <a:picLocks noChangeAspect="1" noChangeArrowheads="1"/>
+                    </pic:cNvPicPr>
+                  </pic:nvPicPr>
+                  <pic:blipFill>
+                    <a:blip r:embed="rId29" cstate="print">
+                      <a:extLst>
+                        <a:ext uri="{28A0092B-C50C-407E-A947-70E740481C1C}">
+                          <a14:useLocalDpi xmlns:a14="http://schemas.microsoft.com/office/drawing/2010/main" val="0"/>
+                        </a:ext>
+                      </a:extLst>
+                    </a:blip>
+                    <a:srcRect/>
+                    <a:stretch>
+                      <a:fillRect/>
+                    </a:stretch>
+                  </pic:blipFill>
+                  <pic:spPr bwMode="auto">
+                    <a:xfrm>
+                      <a:off x="0" y="0"/>
+                      <a:ext cx="3028950" cy="1989110"/>
+                    </a:xfrm>
+                    <a:prstGeom prst="rect">
+                      <a:avLst/>
+                    </a:prstGeom>
+                    <a:noFill/>
+                    <a:ln>
+                      <a:noFill/>
+                    </a:ln>
+                  </pic:spPr>
+                </pic:pic>
+              </a:graphicData>
+            </a:graphic>
+          </wp:inline>
+        </w:drawing>
+      </w:r>
     </w:p>
     <w:p>
       <w:pPr>
@@ -4588,6 +4596,8 @@
           <w:b/>
         </w:rPr>
       </w:pPr>
+      <w:bookmarkStart w:id="0" w:name="_GoBack"/>
+      <w:bookmarkEnd w:id="0"/>
       <w:r>
         <w:rPr>
           <w:b/>
@@ -4781,7 +4791,7 @@
               <w:lang w:bidi="ne-NP"/>
             </w:rPr>
           </w:pPr>
-          <w:hyperlink r:id="rId29" w:history="1">
+          <w:hyperlink r:id="rId30" w:history="1">
             <w:r>
               <w:rPr>
                 <w:rFonts w:ascii="Calibri" w:eastAsia="Calibri" w:hAnsi="Calibri" w:cs="Mangal"/>
@@ -4823,7 +4833,7 @@
               <w:lang w:bidi="ne-NP"/>
             </w:rPr>
           </w:pPr>
-          <w:hyperlink r:id="rId30" w:history="1">
+          <w:hyperlink r:id="rId31" w:history="1">
             <w:r>
               <w:rPr>
                 <w:rFonts w:ascii="Calibri" w:eastAsia="Calibri" w:hAnsi="Calibri" w:cs="Mangal"/>
@@ -4853,7 +4863,7 @@
               <w:lang w:bidi="ne-NP"/>
             </w:rPr>
           </w:pPr>
-          <w:hyperlink r:id="rId31" w:history="1">
+          <w:hyperlink r:id="rId32" w:history="1">
             <w:r>
               <w:rPr>
                 <w:rFonts w:ascii="Calibri" w:eastAsia="Calibri" w:hAnsi="Calibri" w:cs="Mangal"/>
@@ -4906,7 +4916,7 @@
               <w:lang w:bidi="ne-NP"/>
             </w:rPr>
           </w:pPr>
-          <w:hyperlink r:id="rId32" w:history="1">
+          <w:hyperlink r:id="rId33" w:history="1">
             <w:r>
               <w:rPr>
                 <w:rFonts w:ascii="Calibri" w:eastAsia="Calibri" w:hAnsi="Calibri" w:cs="Mangal"/>
@@ -4956,7 +4966,7 @@
             </w:rPr>
             <w:t xml:space="preserve">5. </w:t>
           </w:r>
-          <w:hyperlink r:id="rId33" w:history="1">
+          <w:hyperlink r:id="rId34" w:history="1">
             <w:r>
               <w:rPr>
                 <w:rFonts w:ascii="Calibri" w:eastAsia="Calibri" w:hAnsi="Calibri" w:cs="Mangal"/>
@@ -4978,8 +4988,6 @@
         <w:pStyle w:val="Bibliography"/>
         <w:ind w:left="720" w:hanging="720"/>
       </w:pPr>
-      <w:bookmarkStart w:id="0" w:name="_GoBack"/>
-      <w:bookmarkEnd w:id="0"/>
     </w:p>
     <w:sectPr>
       <w:type w:val="continuous"/>
@@ -9209,127 +9217,127 @@
     </dgm:pt>
   </dgm:ptLst>
   <dgm:cxnLst>
+    <dgm:cxn modelId="{FE521FB1-D080-40BE-AB13-981CFEBB356D}" type="presOf" srcId="{A49ED99B-1123-4999-B4D7-14500362CA58}" destId="{CF8B524B-FDA8-4841-9661-0EA414FE7488}" srcOrd="1" destOrd="0" presId="urn:microsoft.com/office/officeart/2005/8/layout/hierarchy6"/>
+    <dgm:cxn modelId="{C6F36068-0562-4109-8FDA-8C9E88FF2131}" type="presOf" srcId="{4358AB9A-AFE9-44FF-805C-7025931B5E15}" destId="{8B1C7EE5-D606-4AD1-AC98-CE98BEFC5B03}" srcOrd="1" destOrd="0" presId="urn:microsoft.com/office/officeart/2005/8/layout/hierarchy6"/>
     <dgm:cxn modelId="{4C937D0B-F35A-4C5E-A737-E34FF713ED16}" srcId="{87A3CB70-4BE7-47D4-9841-03B4D3C9AEEF}" destId="{420A14B1-DCBF-4974-BF3B-15623D945699}" srcOrd="0" destOrd="0" parTransId="{3616D08F-91A7-4F3D-85DB-5C26C3E02006}" sibTransId="{A15CA430-4DFF-4733-952F-395BE9B336C0}"/>
-    <dgm:cxn modelId="{95879BCB-4693-4BBF-9F29-624F47700629}" type="presOf" srcId="{4AC8DC6A-5272-4C7D-9027-DE0305A01455}" destId="{BF41F179-FFA3-4BD2-A95E-0F6F2D56311C}" srcOrd="0" destOrd="0" presId="urn:microsoft.com/office/officeart/2005/8/layout/hierarchy6"/>
+    <dgm:cxn modelId="{FEE6161C-2CBA-46DF-B1F3-93FDBDC4CC85}" type="presOf" srcId="{1BF8C7EA-8E99-4946-B19B-714FE5DF0845}" destId="{B10057E7-EE3D-491E-9E47-FCEB566FDB73}" srcOrd="0" destOrd="0" presId="urn:microsoft.com/office/officeart/2005/8/layout/hierarchy6"/>
+    <dgm:cxn modelId="{394BD1A4-73C0-4E84-9FE5-CCABB8E0B36F}" type="presOf" srcId="{CFB176F7-23F5-4BC8-AA79-C04D1C30B3D3}" destId="{48CA0622-A14E-49A9-A32C-1C690CC10559}" srcOrd="0" destOrd="0" presId="urn:microsoft.com/office/officeart/2005/8/layout/hierarchy6"/>
     <dgm:cxn modelId="{1AB24A65-7F5A-4531-8ECA-83811EE15983}" srcId="{5055D341-660E-4CCB-8052-9B1D63E55BAA}" destId="{8A8BF42B-67B1-4312-9FFF-86A4284A4F95}" srcOrd="0" destOrd="0" parTransId="{FDBD2F37-C955-4457-9938-B54325E9501E}" sibTransId="{7B775E20-AD24-408C-BF05-2D94249A16D1}"/>
-    <dgm:cxn modelId="{599D880F-7537-4C8B-B415-504F62C2E235}" type="presOf" srcId="{3CEF94BE-EFB9-47F7-B71A-229400B45024}" destId="{86B19835-3B71-4C14-8ABC-D7FC06D2627E}" srcOrd="0" destOrd="0" presId="urn:microsoft.com/office/officeart/2005/8/layout/hierarchy6"/>
-    <dgm:cxn modelId="{6A003140-6764-49BE-B9D3-77286D958335}" type="presOf" srcId="{606C9FCD-374D-47A5-B9D7-8D59DC3AF229}" destId="{56A989BC-9F57-4D4B-A02E-91A986FBA120}" srcOrd="0" destOrd="0" presId="urn:microsoft.com/office/officeart/2005/8/layout/hierarchy6"/>
-    <dgm:cxn modelId="{94D7A9B9-3F94-4DBF-9EE7-9BF7AEDD51EB}" type="presOf" srcId="{57D9AEBB-C19A-4DE6-9A79-482E6D41BBC4}" destId="{6B45A3B8-3E95-477F-87B4-A0B00D172430}" srcOrd="1" destOrd="0" presId="urn:microsoft.com/office/officeart/2005/8/layout/hierarchy6"/>
-    <dgm:cxn modelId="{6F91FCC2-5573-4CA0-995E-E44B7FEFF088}" type="presOf" srcId="{264C2CB7-D5F2-42A4-8483-0775339A3345}" destId="{5324651F-F769-4723-837F-A6DC70138394}" srcOrd="0" destOrd="0" presId="urn:microsoft.com/office/officeart/2005/8/layout/hierarchy6"/>
-    <dgm:cxn modelId="{7959558C-DEFB-4B5F-B8E1-B7B42481B4E3}" type="presOf" srcId="{FF168CE8-A518-42AE-9FC3-F8186B9D4377}" destId="{B21F59D6-8F52-4698-AA28-E835A0D453E4}" srcOrd="0" destOrd="0" presId="urn:microsoft.com/office/officeart/2005/8/layout/hierarchy6"/>
-    <dgm:cxn modelId="{E637AF73-F209-4132-84C6-2AD46DB03B82}" type="presOf" srcId="{3FC67C27-9685-40AC-83B8-0800DC1E69D7}" destId="{C46E6D80-AB33-4358-B87F-729A40653C47}" srcOrd="1" destOrd="0" presId="urn:microsoft.com/office/officeart/2005/8/layout/hierarchy6"/>
-    <dgm:cxn modelId="{6B043344-A09F-4544-8297-2A757F27EEA3}" type="presOf" srcId="{4358AB9A-AFE9-44FF-805C-7025931B5E15}" destId="{8E2E906C-8426-4FFC-BD94-F3E528896DC4}" srcOrd="0" destOrd="0" presId="urn:microsoft.com/office/officeart/2005/8/layout/hierarchy6"/>
+    <dgm:cxn modelId="{FBA1D0F3-13AA-4176-B3EA-479D869AAB62}" type="presOf" srcId="{A49ED99B-1123-4999-B4D7-14500362CA58}" destId="{128D7594-053B-43DC-BCEF-4ED551A4F7D6}" srcOrd="0" destOrd="0" presId="urn:microsoft.com/office/officeart/2005/8/layout/hierarchy6"/>
+    <dgm:cxn modelId="{FF7B8441-A1A6-42AC-9375-73BFEE37919C}" type="presOf" srcId="{264C2CB7-D5F2-42A4-8483-0775339A3345}" destId="{5324651F-F769-4723-837F-A6DC70138394}" srcOrd="0" destOrd="0" presId="urn:microsoft.com/office/officeart/2005/8/layout/hierarchy6"/>
+    <dgm:cxn modelId="{A4FA2136-6487-44D1-BAC2-D4ADC5D2DD19}" type="presOf" srcId="{3FC67C27-9685-40AC-83B8-0800DC1E69D7}" destId="{C46E6D80-AB33-4358-B87F-729A40653C47}" srcOrd="1" destOrd="0" presId="urn:microsoft.com/office/officeart/2005/8/layout/hierarchy6"/>
+    <dgm:cxn modelId="{B3A549BD-451F-4287-B6D1-0AC22BE7A2EE}" type="presOf" srcId="{F3B8D531-B9D8-4B24-B2E0-6FECC49CB482}" destId="{CDC618C9-8426-4AC8-A286-1A2087765AB1}" srcOrd="0" destOrd="0" presId="urn:microsoft.com/office/officeart/2005/8/layout/hierarchy6"/>
+    <dgm:cxn modelId="{672027E1-2F4E-4A9E-8E9B-7C1BF75DD69D}" type="presOf" srcId="{3CEF94BE-EFB9-47F7-B71A-229400B45024}" destId="{86B19835-3B71-4C14-8ABC-D7FC06D2627E}" srcOrd="0" destOrd="0" presId="urn:microsoft.com/office/officeart/2005/8/layout/hierarchy6"/>
     <dgm:cxn modelId="{F2CC1279-4517-4393-98F6-693FFF2B075E}" srcId="{D56913C1-B7B0-40A1-9A14-B54902FBF317}" destId="{D86E44B7-03F7-43C7-BE88-A71B0475649C}" srcOrd="6" destOrd="0" parTransId="{152EDF8D-8157-44B1-9079-821FFAE50B3A}" sibTransId="{C91535DE-228E-458C-8D0D-9308729B7043}"/>
-    <dgm:cxn modelId="{28DD3670-6610-4A3C-B5CE-5680C71FA4ED}" type="presOf" srcId="{CFB176F7-23F5-4BC8-AA79-C04D1C30B3D3}" destId="{48CA0622-A14E-49A9-A32C-1C690CC10559}" srcOrd="0" destOrd="0" presId="urn:microsoft.com/office/officeart/2005/8/layout/hierarchy6"/>
     <dgm:cxn modelId="{CBAD1D92-619B-4820-8FAC-97D4131AF302}" srcId="{D56913C1-B7B0-40A1-9A14-B54902FBF317}" destId="{5055D341-660E-4CCB-8052-9B1D63E55BAA}" srcOrd="0" destOrd="0" parTransId="{61FAFC73-BADE-4C8D-A916-4BDCF831E364}" sibTransId="{D3D42B14-9DCB-4C9D-8D96-D52682408F71}"/>
     <dgm:cxn modelId="{A923685C-D6BB-4B79-A280-13471D821008}" srcId="{D56913C1-B7B0-40A1-9A14-B54902FBF317}" destId="{8F8A77BE-8749-416E-9954-2F6AD9F3CC3F}" srcOrd="1" destOrd="0" parTransId="{1AAF1EB2-D49D-4C5A-8985-CC80113E55FD}" sibTransId="{3A47AB6B-0835-40DF-873E-E52F0C9F7834}"/>
-    <dgm:cxn modelId="{2E0FD16E-0BF7-42E0-8F7D-C9218CC8D284}" type="presOf" srcId="{D86E44B7-03F7-43C7-BE88-A71B0475649C}" destId="{D0E0FEA6-A3D1-45B0-BD39-07AB5D33B3C3}" srcOrd="1" destOrd="0" presId="urn:microsoft.com/office/officeart/2005/8/layout/hierarchy6"/>
-    <dgm:cxn modelId="{106B1F7D-46C8-446C-92B7-93B8208B7BC9}" type="presOf" srcId="{57D9AEBB-C19A-4DE6-9A79-482E6D41BBC4}" destId="{078A337E-9566-4FD1-8D9A-C0A3552178E7}" srcOrd="0" destOrd="0" presId="urn:microsoft.com/office/officeart/2005/8/layout/hierarchy6"/>
-    <dgm:cxn modelId="{4ECA13B7-4A59-4C5B-B612-0E810C414B31}" type="presOf" srcId="{1BF8C7EA-8E99-4946-B19B-714FE5DF0845}" destId="{B10057E7-EE3D-491E-9E47-FCEB566FDB73}" srcOrd="0" destOrd="0" presId="urn:microsoft.com/office/officeart/2005/8/layout/hierarchy6"/>
-    <dgm:cxn modelId="{97C73915-0C07-49B3-A03C-31D82FABED7E}" type="presOf" srcId="{D56913C1-B7B0-40A1-9A14-B54902FBF317}" destId="{EDE2B36B-20DC-4DED-9FF2-95471B6802F3}" srcOrd="0" destOrd="0" presId="urn:microsoft.com/office/officeart/2005/8/layout/hierarchy6"/>
+    <dgm:cxn modelId="{7C011627-FC1A-4AA8-A9F3-415553346EE2}" type="presOf" srcId="{5055D341-660E-4CCB-8052-9B1D63E55BAA}" destId="{276B3669-1867-480E-A688-D4FEA3827572}" srcOrd="0" destOrd="0" presId="urn:microsoft.com/office/officeart/2005/8/layout/hierarchy6"/>
+    <dgm:cxn modelId="{DD7A3E5F-53BF-4A1E-A07D-DE9A14DEE83B}" type="presOf" srcId="{57D9AEBB-C19A-4DE6-9A79-482E6D41BBC4}" destId="{6B45A3B8-3E95-477F-87B4-A0B00D172430}" srcOrd="1" destOrd="0" presId="urn:microsoft.com/office/officeart/2005/8/layout/hierarchy6"/>
+    <dgm:cxn modelId="{7834A3FA-B519-4BC9-BBD4-69D3AC68ACCE}" type="presOf" srcId="{8F8A77BE-8749-416E-9954-2F6AD9F3CC3F}" destId="{1D2799B9-6209-4618-B490-30538139FE1E}" srcOrd="1" destOrd="0" presId="urn:microsoft.com/office/officeart/2005/8/layout/hierarchy6"/>
     <dgm:cxn modelId="{5BA1F886-E6CF-4D2B-A2A4-F5D50602F454}" srcId="{8A8BF42B-67B1-4312-9FFF-86A4284A4F95}" destId="{EF5A6557-6702-47C8-9D9F-1C41E2730ED9}" srcOrd="0" destOrd="0" parTransId="{FEF51B95-1076-44A7-87FB-1484AF50A7BB}" sibTransId="{1B7F7A32-5E93-4795-B183-F1CA3872CE36}"/>
-    <dgm:cxn modelId="{18451EB7-4905-435C-A65E-03E26CB964ED}" type="presOf" srcId="{FEF51B95-1076-44A7-87FB-1484AF50A7BB}" destId="{3AE645C2-D471-4AEC-8630-0BA7C7A37F04}" srcOrd="0" destOrd="0" presId="urn:microsoft.com/office/officeart/2005/8/layout/hierarchy6"/>
-    <dgm:cxn modelId="{6067BCB7-6AFF-4D04-A7F7-31DC80A94B72}" type="presOf" srcId="{420A14B1-DCBF-4974-BF3B-15623D945699}" destId="{EE7218EF-6914-4692-AA70-EC422F3296D6}" srcOrd="0" destOrd="0" presId="urn:microsoft.com/office/officeart/2005/8/layout/hierarchy6"/>
-    <dgm:cxn modelId="{CB2C9BB6-ECA5-47C2-9BFC-12A743E8573C}" type="presOf" srcId="{3FC67C27-9685-40AC-83B8-0800DC1E69D7}" destId="{12DD82BA-EA3C-4330-BA7F-4BBEAD134A17}" srcOrd="0" destOrd="0" presId="urn:microsoft.com/office/officeart/2005/8/layout/hierarchy6"/>
-    <dgm:cxn modelId="{9F6162EA-91D9-4DA8-B0ED-4B9D5D82757F}" type="presOf" srcId="{3616D08F-91A7-4F3D-85DB-5C26C3E02006}" destId="{D08D7C09-87CA-4781-99D1-609450F0D60F}" srcOrd="0" destOrd="0" presId="urn:microsoft.com/office/officeart/2005/8/layout/hierarchy6"/>
+    <dgm:cxn modelId="{B8BC5746-AECC-457F-B5A5-B19D13453EE3}" type="presOf" srcId="{D86E44B7-03F7-43C7-BE88-A71B0475649C}" destId="{6120FF55-F7BB-4F9E-A2E0-BECC42F2A7FD}" srcOrd="0" destOrd="0" presId="urn:microsoft.com/office/officeart/2005/8/layout/hierarchy6"/>
+    <dgm:cxn modelId="{502B0368-444D-4BFC-A8EB-8C8F7ABF9C56}" type="presOf" srcId="{3616D08F-91A7-4F3D-85DB-5C26C3E02006}" destId="{D08D7C09-87CA-4781-99D1-609450F0D60F}" srcOrd="0" destOrd="0" presId="urn:microsoft.com/office/officeart/2005/8/layout/hierarchy6"/>
+    <dgm:cxn modelId="{112A57C8-FF82-443E-83E0-6FE10A4DEE5E}" type="presOf" srcId="{4358AB9A-AFE9-44FF-805C-7025931B5E15}" destId="{8E2E906C-8426-4FFC-BD94-F3E528896DC4}" srcOrd="0" destOrd="0" presId="urn:microsoft.com/office/officeart/2005/8/layout/hierarchy6"/>
+    <dgm:cxn modelId="{7ECF92FE-9CBF-4C4E-AFCF-6D4CC123B375}" type="presOf" srcId="{8A8BF42B-67B1-4312-9FFF-86A4284A4F95}" destId="{A795AC7C-5E29-4C8E-A670-306CB744B9BB}" srcOrd="0" destOrd="0" presId="urn:microsoft.com/office/officeart/2005/8/layout/hierarchy6"/>
     <dgm:cxn modelId="{6B9F7D9B-3C5B-4B6C-87BE-D1A8E2EF4F1A}" srcId="{EF5A6557-6702-47C8-9D9F-1C41E2730ED9}" destId="{3CEF94BE-EFB9-47F7-B71A-229400B45024}" srcOrd="0" destOrd="0" parTransId="{CFB176F7-23F5-4BC8-AA79-C04D1C30B3D3}" sibTransId="{ADEE3A0C-0BE3-4E36-A854-47D33203C10C}"/>
-    <dgm:cxn modelId="{86F585AF-1900-4BB6-A9D3-2EE878BBBB15}" type="presOf" srcId="{B77ED4E5-A0B8-4CEC-86DE-E2237BA8D995}" destId="{96A0D4F5-9E8E-4497-8F53-D88207B36082}" srcOrd="1" destOrd="0" presId="urn:microsoft.com/office/officeart/2005/8/layout/hierarchy6"/>
-    <dgm:cxn modelId="{CB6C5FF2-54FF-4BB8-8330-A8135EEEDDCB}" type="presOf" srcId="{EF5A6557-6702-47C8-9D9F-1C41E2730ED9}" destId="{D7485B40-3602-4071-A062-B94F547B4FE2}" srcOrd="0" destOrd="0" presId="urn:microsoft.com/office/officeart/2005/8/layout/hierarchy6"/>
-    <dgm:cxn modelId="{CCEC64B5-84D8-42D3-A2C2-8E570E0468E9}" type="presOf" srcId="{8F8A77BE-8749-416E-9954-2F6AD9F3CC3F}" destId="{1D2799B9-6209-4618-B490-30538139FE1E}" srcOrd="1" destOrd="0" presId="urn:microsoft.com/office/officeart/2005/8/layout/hierarchy6"/>
-    <dgm:cxn modelId="{72681955-0F82-43C6-A982-417B0F3DD1B4}" type="presOf" srcId="{606C9FCD-374D-47A5-B9D7-8D59DC3AF229}" destId="{00505B8A-A46A-4729-9B70-0E4D8170E366}" srcOrd="1" destOrd="0" presId="urn:microsoft.com/office/officeart/2005/8/layout/hierarchy6"/>
+    <dgm:cxn modelId="{906966D4-9F39-4503-BBC4-4CD17A0A045D}" type="presOf" srcId="{420A14B1-DCBF-4974-BF3B-15623D945699}" destId="{EE7218EF-6914-4692-AA70-EC422F3296D6}" srcOrd="0" destOrd="0" presId="urn:microsoft.com/office/officeart/2005/8/layout/hierarchy6"/>
     <dgm:cxn modelId="{75A279B0-5082-4B96-ADAF-8E29E1343C06}" srcId="{D56913C1-B7B0-40A1-9A14-B54902FBF317}" destId="{4358AB9A-AFE9-44FF-805C-7025931B5E15}" srcOrd="7" destOrd="0" parTransId="{00B634A5-A353-4159-9560-D08F72CA0CA8}" sibTransId="{467C47E8-6B2B-42DC-A375-02561A38FAF5}"/>
-    <dgm:cxn modelId="{2DC77BF2-6946-4A5C-ADD7-0935BA7268B4}" type="presOf" srcId="{A49ED99B-1123-4999-B4D7-14500362CA58}" destId="{CF8B524B-FDA8-4841-9661-0EA414FE7488}" srcOrd="1" destOrd="0" presId="urn:microsoft.com/office/officeart/2005/8/layout/hierarchy6"/>
-    <dgm:cxn modelId="{DFD71141-8AC9-4209-A940-31367D909164}" type="presOf" srcId="{8A8BF42B-67B1-4312-9FFF-86A4284A4F95}" destId="{A795AC7C-5E29-4C8E-A670-306CB744B9BB}" srcOrd="0" destOrd="0" presId="urn:microsoft.com/office/officeart/2005/8/layout/hierarchy6"/>
-    <dgm:cxn modelId="{65EB046D-E041-471E-96CB-96421F883654}" type="presOf" srcId="{B77ED4E5-A0B8-4CEC-86DE-E2237BA8D995}" destId="{82669E87-D44B-4D85-A39F-49F7F083784C}" srcOrd="0" destOrd="0" presId="urn:microsoft.com/office/officeart/2005/8/layout/hierarchy6"/>
+    <dgm:cxn modelId="{56CB3D72-AE69-48F6-85B4-F20B906E9234}" type="presOf" srcId="{B77ED4E5-A0B8-4CEC-86DE-E2237BA8D995}" destId="{82669E87-D44B-4D85-A39F-49F7F083784C}" srcOrd="0" destOrd="0" presId="urn:microsoft.com/office/officeart/2005/8/layout/hierarchy6"/>
     <dgm:cxn modelId="{4F12106D-C51B-429B-A910-A87386742A39}" srcId="{D56913C1-B7B0-40A1-9A14-B54902FBF317}" destId="{B77ED4E5-A0B8-4CEC-86DE-E2237BA8D995}" srcOrd="8" destOrd="0" parTransId="{1AD301CA-0BA1-44C6-BC06-528B9E163443}" sibTransId="{A0365B11-4D7E-497D-9AAA-0F406C437B53}"/>
-    <dgm:cxn modelId="{766458AD-4B0F-48F4-9FB6-BDD3781620CB}" type="presOf" srcId="{87A3CB70-4BE7-47D4-9841-03B4D3C9AEEF}" destId="{922EDA94-60F9-4EBF-A1E4-03720AB1E847}" srcOrd="0" destOrd="0" presId="urn:microsoft.com/office/officeart/2005/8/layout/hierarchy6"/>
-    <dgm:cxn modelId="{FD1269C9-6429-4D0F-BFBD-87EF8B891789}" type="presOf" srcId="{5055D341-660E-4CCB-8052-9B1D63E55BAA}" destId="{276B3669-1867-480E-A688-D4FEA3827572}" srcOrd="0" destOrd="0" presId="urn:microsoft.com/office/officeart/2005/8/layout/hierarchy6"/>
-    <dgm:cxn modelId="{DC0536EC-C426-4595-A300-E0805FC3B651}" type="presOf" srcId="{8F8A77BE-8749-416E-9954-2F6AD9F3CC3F}" destId="{D55858F3-6B01-4396-B4CA-CC6F763ABF0C}" srcOrd="0" destOrd="0" presId="urn:microsoft.com/office/officeart/2005/8/layout/hierarchy6"/>
+    <dgm:cxn modelId="{A8BE56E3-2A0D-4397-8988-8A04335F7C89}" type="presOf" srcId="{3FC67C27-9685-40AC-83B8-0800DC1E69D7}" destId="{12DD82BA-EA3C-4330-BA7F-4BBEAD134A17}" srcOrd="0" destOrd="0" presId="urn:microsoft.com/office/officeart/2005/8/layout/hierarchy6"/>
+    <dgm:cxn modelId="{75A828A3-D437-47A6-9755-AD024A9D8B23}" type="presOf" srcId="{FDBD2F37-C955-4457-9938-B54325E9501E}" destId="{65BC9953-47AD-48F9-A334-8634A8317663}" srcOrd="0" destOrd="0" presId="urn:microsoft.com/office/officeart/2005/8/layout/hierarchy6"/>
+    <dgm:cxn modelId="{69EC89A5-B47A-4828-B86A-3FC74488BC77}" type="presOf" srcId="{8F8A77BE-8749-416E-9954-2F6AD9F3CC3F}" destId="{D55858F3-6B01-4396-B4CA-CC6F763ABF0C}" srcOrd="0" destOrd="0" presId="urn:microsoft.com/office/officeart/2005/8/layout/hierarchy6"/>
+    <dgm:cxn modelId="{1A857E3C-2C94-40F3-B2DB-F3FE72D754E5}" type="presOf" srcId="{FEF51B95-1076-44A7-87FB-1484AF50A7BB}" destId="{3AE645C2-D471-4AEC-8630-0BA7C7A37F04}" srcOrd="0" destOrd="0" presId="urn:microsoft.com/office/officeart/2005/8/layout/hierarchy6"/>
     <dgm:cxn modelId="{0DAF6010-7EA7-4B2C-A7B2-4C6BE35C3B92}" srcId="{D56913C1-B7B0-40A1-9A14-B54902FBF317}" destId="{57D9AEBB-C19A-4DE6-9A79-482E6D41BBC4}" srcOrd="2" destOrd="0" parTransId="{E508A559-3F71-4181-A84E-7856ABD04012}" sibTransId="{73C8B35B-C3AA-40F1-AF88-6B4890FFF3B2}"/>
+    <dgm:cxn modelId="{398290EA-E773-42BB-A3CB-9BCEE7C14416}" type="presOf" srcId="{EF5A6557-6702-47C8-9D9F-1C41E2730ED9}" destId="{D7485B40-3602-4071-A062-B94F547B4FE2}" srcOrd="0" destOrd="0" presId="urn:microsoft.com/office/officeart/2005/8/layout/hierarchy6"/>
+    <dgm:cxn modelId="{DC80EAC5-CF4F-42E0-BFF3-509DE918529D}" srcId="{D56913C1-B7B0-40A1-9A14-B54902FBF317}" destId="{606C9FCD-374D-47A5-B9D7-8D59DC3AF229}" srcOrd="3" destOrd="0" parTransId="{491F147A-4D4B-4EC9-8CC3-579CE88DBF72}" sibTransId="{5C11DF4B-7D0E-4A4D-9864-05CD16DBAE1F}"/>
     <dgm:cxn modelId="{03C41C6D-3D56-410D-A39C-E53E66EA8549}" srcId="{D56913C1-B7B0-40A1-9A14-B54902FBF317}" destId="{A49ED99B-1123-4999-B4D7-14500362CA58}" srcOrd="4" destOrd="0" parTransId="{0B1F8B83-8B57-44F3-9D28-2655F0A86C57}" sibTransId="{0F7F8BF2-C48B-40DB-9AB6-18A9D8F2F413}"/>
-    <dgm:cxn modelId="{DC80EAC5-CF4F-42E0-BFF3-509DE918529D}" srcId="{D56913C1-B7B0-40A1-9A14-B54902FBF317}" destId="{606C9FCD-374D-47A5-B9D7-8D59DC3AF229}" srcOrd="3" destOrd="0" parTransId="{491F147A-4D4B-4EC9-8CC3-579CE88DBF72}" sibTransId="{5C11DF4B-7D0E-4A4D-9864-05CD16DBAE1F}"/>
-    <dgm:cxn modelId="{9E459FDF-1E13-4948-9E83-220942816B8C}" type="presOf" srcId="{4358AB9A-AFE9-44FF-805C-7025931B5E15}" destId="{8B1C7EE5-D606-4AD1-AC98-CE98BEFC5B03}" srcOrd="1" destOrd="0" presId="urn:microsoft.com/office/officeart/2005/8/layout/hierarchy6"/>
+    <dgm:cxn modelId="{09D592B1-3913-4317-A13F-91BF9FF5BC93}" type="presOf" srcId="{4AC8DC6A-5272-4C7D-9027-DE0305A01455}" destId="{BF41F179-FFA3-4BD2-A95E-0F6F2D56311C}" srcOrd="0" destOrd="0" presId="urn:microsoft.com/office/officeart/2005/8/layout/hierarchy6"/>
     <dgm:cxn modelId="{8786F9CF-D9F1-48E3-BA39-D6F1DB45B7BE}" srcId="{D56913C1-B7B0-40A1-9A14-B54902FBF317}" destId="{3FC67C27-9685-40AC-83B8-0800DC1E69D7}" srcOrd="5" destOrd="0" parTransId="{C88B5FD5-4D28-4CD7-83A7-BBD6B458EB17}" sibTransId="{33BA0A04-0884-4CA6-A2AA-0B1EED9D3B6F}"/>
-    <dgm:cxn modelId="{70EA450A-077E-444A-9CA5-2CCA125DDC8B}" type="presOf" srcId="{D86E44B7-03F7-43C7-BE88-A71B0475649C}" destId="{6120FF55-F7BB-4F9E-A2E0-BECC42F2A7FD}" srcOrd="0" destOrd="0" presId="urn:microsoft.com/office/officeart/2005/8/layout/hierarchy6"/>
-    <dgm:cxn modelId="{559BD6CC-C618-42D0-8253-6DE85674A8A2}" type="presOf" srcId="{FDBD2F37-C955-4457-9938-B54325E9501E}" destId="{65BC9953-47AD-48F9-A334-8634A8317663}" srcOrd="0" destOrd="0" presId="urn:microsoft.com/office/officeart/2005/8/layout/hierarchy6"/>
+    <dgm:cxn modelId="{CAE6A1D8-2DE5-4ABF-A665-470C2862B031}" type="presOf" srcId="{D56913C1-B7B0-40A1-9A14-B54902FBF317}" destId="{EDE2B36B-20DC-4DED-9FF2-95471B6802F3}" srcOrd="0" destOrd="0" presId="urn:microsoft.com/office/officeart/2005/8/layout/hierarchy6"/>
+    <dgm:cxn modelId="{CE4D50B7-DB95-4636-AB0E-1D9F93B717EB}" type="presOf" srcId="{87A3CB70-4BE7-47D4-9841-03B4D3C9AEEF}" destId="{922EDA94-60F9-4EBF-A1E4-03720AB1E847}" srcOrd="0" destOrd="0" presId="urn:microsoft.com/office/officeart/2005/8/layout/hierarchy6"/>
+    <dgm:cxn modelId="{6E7F088F-940E-4DF4-A698-43DDC516AC48}" type="presOf" srcId="{57D9AEBB-C19A-4DE6-9A79-482E6D41BBC4}" destId="{078A337E-9566-4FD1-8D9A-C0A3552178E7}" srcOrd="0" destOrd="0" presId="urn:microsoft.com/office/officeart/2005/8/layout/hierarchy6"/>
     <dgm:cxn modelId="{B24E7E5F-CB41-41C6-823D-CE0F78B58683}" srcId="{F3B8D531-B9D8-4B24-B2E0-6FECC49CB482}" destId="{87A3CB70-4BE7-47D4-9841-03B4D3C9AEEF}" srcOrd="0" destOrd="0" parTransId="{264C2CB7-D5F2-42A4-8483-0775339A3345}" sibTransId="{54E193C7-E3C4-4633-ADD7-2B0F5F48ACD9}"/>
     <dgm:cxn modelId="{9FB925C7-35AD-48FB-8221-4EF6367D071D}" srcId="{3CEF94BE-EFB9-47F7-B71A-229400B45024}" destId="{F3B8D531-B9D8-4B24-B2E0-6FECC49CB482}" srcOrd="0" destOrd="0" parTransId="{FF168CE8-A518-42AE-9FC3-F8186B9D4377}" sibTransId="{1FF2B304-0AFA-4D00-AEE1-087E0B3DA02C}"/>
-    <dgm:cxn modelId="{5581C6A7-61AE-4ED7-884D-8B491F493EF6}" type="presOf" srcId="{A49ED99B-1123-4999-B4D7-14500362CA58}" destId="{128D7594-053B-43DC-BCEF-4ED551A4F7D6}" srcOrd="0" destOrd="0" presId="urn:microsoft.com/office/officeart/2005/8/layout/hierarchy6"/>
+    <dgm:cxn modelId="{8109C638-874C-4C61-989B-E15F9FF8C152}" type="presOf" srcId="{B77ED4E5-A0B8-4CEC-86DE-E2237BA8D995}" destId="{96A0D4F5-9E8E-4497-8F53-D88207B36082}" srcOrd="1" destOrd="0" presId="urn:microsoft.com/office/officeart/2005/8/layout/hierarchy6"/>
+    <dgm:cxn modelId="{A4831331-5129-4B4D-9E43-A59B26DD3186}" type="presOf" srcId="{606C9FCD-374D-47A5-B9D7-8D59DC3AF229}" destId="{56A989BC-9F57-4D4B-A02E-91A986FBA120}" srcOrd="0" destOrd="0" presId="urn:microsoft.com/office/officeart/2005/8/layout/hierarchy6"/>
     <dgm:cxn modelId="{B7AB8547-5294-4FB1-AE6B-D65E58D80107}" srcId="{420A14B1-DCBF-4974-BF3B-15623D945699}" destId="{4AC8DC6A-5272-4C7D-9027-DE0305A01455}" srcOrd="0" destOrd="0" parTransId="{1BF8C7EA-8E99-4946-B19B-714FE5DF0845}" sibTransId="{F4CF60D7-07B9-4DE7-90EF-D352A3F5E387}"/>
-    <dgm:cxn modelId="{44D6B0EB-9EF5-4373-B077-8EC533CFD740}" type="presOf" srcId="{F3B8D531-B9D8-4B24-B2E0-6FECC49CB482}" destId="{CDC618C9-8426-4AC8-A286-1A2087765AB1}" srcOrd="0" destOrd="0" presId="urn:microsoft.com/office/officeart/2005/8/layout/hierarchy6"/>
-    <dgm:cxn modelId="{8D06CBED-E1E1-424B-9CF3-5C3A9AEC69F5}" type="presParOf" srcId="{EDE2B36B-20DC-4DED-9FF2-95471B6802F3}" destId="{F414D69B-488A-48D5-880E-6F0C3DD826DD}" srcOrd="0" destOrd="0" presId="urn:microsoft.com/office/officeart/2005/8/layout/hierarchy6"/>
-    <dgm:cxn modelId="{1F3F0CA7-789D-452A-B3E8-34AF4D5456E3}" type="presParOf" srcId="{F414D69B-488A-48D5-880E-6F0C3DD826DD}" destId="{628936D8-72D4-4ED5-A611-E39DDAE8B7E0}" srcOrd="0" destOrd="0" presId="urn:microsoft.com/office/officeart/2005/8/layout/hierarchy6"/>
-    <dgm:cxn modelId="{5A29A902-077D-469A-A157-E08B99E1C513}" type="presParOf" srcId="{F414D69B-488A-48D5-880E-6F0C3DD826DD}" destId="{C6EBD15A-6A4A-4961-A1B7-DD59485C1C54}" srcOrd="1" destOrd="0" presId="urn:microsoft.com/office/officeart/2005/8/layout/hierarchy6"/>
-    <dgm:cxn modelId="{A6D8E1E2-EE5D-40CA-A78A-3263353EDF38}" type="presParOf" srcId="{C6EBD15A-6A4A-4961-A1B7-DD59485C1C54}" destId="{9D6C6590-A675-4145-AE25-FB79B6E7C352}" srcOrd="0" destOrd="0" presId="urn:microsoft.com/office/officeart/2005/8/layout/hierarchy6"/>
-    <dgm:cxn modelId="{9EA6A1F4-7AA7-487F-A944-CA6D4D2E7703}" type="presParOf" srcId="{9D6C6590-A675-4145-AE25-FB79B6E7C352}" destId="{276B3669-1867-480E-A688-D4FEA3827572}" srcOrd="0" destOrd="0" presId="urn:microsoft.com/office/officeart/2005/8/layout/hierarchy6"/>
-    <dgm:cxn modelId="{48EAA2BD-70A0-4929-BCD6-EB633BAE0CA5}" type="presParOf" srcId="{9D6C6590-A675-4145-AE25-FB79B6E7C352}" destId="{84ABEAAF-F9D1-4172-B561-42EF91F2E65A}" srcOrd="1" destOrd="0" presId="urn:microsoft.com/office/officeart/2005/8/layout/hierarchy6"/>
-    <dgm:cxn modelId="{397F59F0-39ED-4AB2-9252-54277C39587C}" type="presParOf" srcId="{84ABEAAF-F9D1-4172-B561-42EF91F2E65A}" destId="{65BC9953-47AD-48F9-A334-8634A8317663}" srcOrd="0" destOrd="0" presId="urn:microsoft.com/office/officeart/2005/8/layout/hierarchy6"/>
-    <dgm:cxn modelId="{62C3820A-2C9C-4C4A-A05B-9B2D6098EA33}" type="presParOf" srcId="{84ABEAAF-F9D1-4172-B561-42EF91F2E65A}" destId="{D5D0947E-B992-4ABC-85BB-8EB98CC7DA13}" srcOrd="1" destOrd="0" presId="urn:microsoft.com/office/officeart/2005/8/layout/hierarchy6"/>
-    <dgm:cxn modelId="{1FCCEB80-2A0C-4C08-BEAB-A83C5035FA39}" type="presParOf" srcId="{D5D0947E-B992-4ABC-85BB-8EB98CC7DA13}" destId="{A795AC7C-5E29-4C8E-A670-306CB744B9BB}" srcOrd="0" destOrd="0" presId="urn:microsoft.com/office/officeart/2005/8/layout/hierarchy6"/>
-    <dgm:cxn modelId="{64DA49B2-C1AB-4CC6-BF42-328FDFB1C622}" type="presParOf" srcId="{D5D0947E-B992-4ABC-85BB-8EB98CC7DA13}" destId="{BB77BBC6-BBDC-4AD6-B877-240F683D9178}" srcOrd="1" destOrd="0" presId="urn:microsoft.com/office/officeart/2005/8/layout/hierarchy6"/>
-    <dgm:cxn modelId="{FE38D009-0667-4D9A-9EB9-263B2B2C50AE}" type="presParOf" srcId="{BB77BBC6-BBDC-4AD6-B877-240F683D9178}" destId="{3AE645C2-D471-4AEC-8630-0BA7C7A37F04}" srcOrd="0" destOrd="0" presId="urn:microsoft.com/office/officeart/2005/8/layout/hierarchy6"/>
-    <dgm:cxn modelId="{7068FB2A-58AE-4315-BFA7-3BE459B50154}" type="presParOf" srcId="{BB77BBC6-BBDC-4AD6-B877-240F683D9178}" destId="{2F8E5BCF-5DDE-4E91-9AC6-BB98989B1234}" srcOrd="1" destOrd="0" presId="urn:microsoft.com/office/officeart/2005/8/layout/hierarchy6"/>
-    <dgm:cxn modelId="{F9098A43-B745-402F-BE78-97755B046060}" type="presParOf" srcId="{2F8E5BCF-5DDE-4E91-9AC6-BB98989B1234}" destId="{D7485B40-3602-4071-A062-B94F547B4FE2}" srcOrd="0" destOrd="0" presId="urn:microsoft.com/office/officeart/2005/8/layout/hierarchy6"/>
-    <dgm:cxn modelId="{B93FC35B-FD5C-4F97-A221-7544888A44C8}" type="presParOf" srcId="{2F8E5BCF-5DDE-4E91-9AC6-BB98989B1234}" destId="{8CF62B5E-09F7-4AD0-8A10-2B83573283C8}" srcOrd="1" destOrd="0" presId="urn:microsoft.com/office/officeart/2005/8/layout/hierarchy6"/>
-    <dgm:cxn modelId="{5B05736A-40B4-4B5A-BE44-F617F7734426}" type="presParOf" srcId="{8CF62B5E-09F7-4AD0-8A10-2B83573283C8}" destId="{48CA0622-A14E-49A9-A32C-1C690CC10559}" srcOrd="0" destOrd="0" presId="urn:microsoft.com/office/officeart/2005/8/layout/hierarchy6"/>
-    <dgm:cxn modelId="{FC4F6618-808A-46ED-BB3B-8753F3E3475F}" type="presParOf" srcId="{8CF62B5E-09F7-4AD0-8A10-2B83573283C8}" destId="{A769F33B-E3F4-4EBE-A412-47996C63BC9D}" srcOrd="1" destOrd="0" presId="urn:microsoft.com/office/officeart/2005/8/layout/hierarchy6"/>
-    <dgm:cxn modelId="{BC10FBC5-1761-4DD3-AB71-7B1191ADAAD6}" type="presParOf" srcId="{A769F33B-E3F4-4EBE-A412-47996C63BC9D}" destId="{86B19835-3B71-4C14-8ABC-D7FC06D2627E}" srcOrd="0" destOrd="0" presId="urn:microsoft.com/office/officeart/2005/8/layout/hierarchy6"/>
-    <dgm:cxn modelId="{3D8C66B2-C42A-46FC-A8F6-60CD896605EF}" type="presParOf" srcId="{A769F33B-E3F4-4EBE-A412-47996C63BC9D}" destId="{79C90A59-6BDB-4FC3-B682-4ED7F25CE26C}" srcOrd="1" destOrd="0" presId="urn:microsoft.com/office/officeart/2005/8/layout/hierarchy6"/>
-    <dgm:cxn modelId="{0A63E8BB-A09C-4B64-99AB-F3CC48AF85DB}" type="presParOf" srcId="{79C90A59-6BDB-4FC3-B682-4ED7F25CE26C}" destId="{B21F59D6-8F52-4698-AA28-E835A0D453E4}" srcOrd="0" destOrd="0" presId="urn:microsoft.com/office/officeart/2005/8/layout/hierarchy6"/>
-    <dgm:cxn modelId="{F8A19794-89A8-4BDF-9742-14A2833FAAC8}" type="presParOf" srcId="{79C90A59-6BDB-4FC3-B682-4ED7F25CE26C}" destId="{728EAEBF-A992-436C-A03E-A88F16A1391D}" srcOrd="1" destOrd="0" presId="urn:microsoft.com/office/officeart/2005/8/layout/hierarchy6"/>
-    <dgm:cxn modelId="{0F4080D9-3643-4996-8E54-34C36E4BC5B8}" type="presParOf" srcId="{728EAEBF-A992-436C-A03E-A88F16A1391D}" destId="{CDC618C9-8426-4AC8-A286-1A2087765AB1}" srcOrd="0" destOrd="0" presId="urn:microsoft.com/office/officeart/2005/8/layout/hierarchy6"/>
-    <dgm:cxn modelId="{845AC020-5027-4F6C-922B-35CC12882CD4}" type="presParOf" srcId="{728EAEBF-A992-436C-A03E-A88F16A1391D}" destId="{AB400AFC-9B33-4736-988B-CEAC3BB45F9E}" srcOrd="1" destOrd="0" presId="urn:microsoft.com/office/officeart/2005/8/layout/hierarchy6"/>
-    <dgm:cxn modelId="{730D290A-8C53-4609-A646-63DB06C15D6E}" type="presParOf" srcId="{AB400AFC-9B33-4736-988B-CEAC3BB45F9E}" destId="{5324651F-F769-4723-837F-A6DC70138394}" srcOrd="0" destOrd="0" presId="urn:microsoft.com/office/officeart/2005/8/layout/hierarchy6"/>
-    <dgm:cxn modelId="{A2047572-C42B-421E-84E1-3E71C749D705}" type="presParOf" srcId="{AB400AFC-9B33-4736-988B-CEAC3BB45F9E}" destId="{1FFA5A9E-F24B-433F-8807-DDA14F944186}" srcOrd="1" destOrd="0" presId="urn:microsoft.com/office/officeart/2005/8/layout/hierarchy6"/>
-    <dgm:cxn modelId="{4B7473D4-EFF6-4556-9D24-36B9C45A034C}" type="presParOf" srcId="{1FFA5A9E-F24B-433F-8807-DDA14F944186}" destId="{922EDA94-60F9-4EBF-A1E4-03720AB1E847}" srcOrd="0" destOrd="0" presId="urn:microsoft.com/office/officeart/2005/8/layout/hierarchy6"/>
-    <dgm:cxn modelId="{865C62F8-1C25-4ED9-96E7-17B2396BE511}" type="presParOf" srcId="{1FFA5A9E-F24B-433F-8807-DDA14F944186}" destId="{870D9DBA-D2B3-47CA-A0E0-7B0878AE085A}" srcOrd="1" destOrd="0" presId="urn:microsoft.com/office/officeart/2005/8/layout/hierarchy6"/>
-    <dgm:cxn modelId="{EEEE15DF-A1EE-4474-A3E7-EC8DD0CE4943}" type="presParOf" srcId="{870D9DBA-D2B3-47CA-A0E0-7B0878AE085A}" destId="{D08D7C09-87CA-4781-99D1-609450F0D60F}" srcOrd="0" destOrd="0" presId="urn:microsoft.com/office/officeart/2005/8/layout/hierarchy6"/>
-    <dgm:cxn modelId="{F93E648E-F1DB-4142-9B79-6E471EBDFA3C}" type="presParOf" srcId="{870D9DBA-D2B3-47CA-A0E0-7B0878AE085A}" destId="{98EDE950-D872-4136-8D2B-9152C311723F}" srcOrd="1" destOrd="0" presId="urn:microsoft.com/office/officeart/2005/8/layout/hierarchy6"/>
-    <dgm:cxn modelId="{ACE1C32B-7EE1-4FCA-B8BC-90AB6E678D87}" type="presParOf" srcId="{98EDE950-D872-4136-8D2B-9152C311723F}" destId="{EE7218EF-6914-4692-AA70-EC422F3296D6}" srcOrd="0" destOrd="0" presId="urn:microsoft.com/office/officeart/2005/8/layout/hierarchy6"/>
-    <dgm:cxn modelId="{C2810EFC-1A91-4AAB-AF3C-482ACA806534}" type="presParOf" srcId="{98EDE950-D872-4136-8D2B-9152C311723F}" destId="{C7F32017-E00F-4DC9-8F24-1F6B62C51D46}" srcOrd="1" destOrd="0" presId="urn:microsoft.com/office/officeart/2005/8/layout/hierarchy6"/>
-    <dgm:cxn modelId="{74F28A29-C716-43EE-94A5-E4C3DC5356F1}" type="presParOf" srcId="{C7F32017-E00F-4DC9-8F24-1F6B62C51D46}" destId="{B10057E7-EE3D-491E-9E47-FCEB566FDB73}" srcOrd="0" destOrd="0" presId="urn:microsoft.com/office/officeart/2005/8/layout/hierarchy6"/>
-    <dgm:cxn modelId="{91889967-4450-42E6-BFA4-B96798BD39CA}" type="presParOf" srcId="{C7F32017-E00F-4DC9-8F24-1F6B62C51D46}" destId="{1A635EAA-0330-43CA-BC8F-058CCBDB6E7B}" srcOrd="1" destOrd="0" presId="urn:microsoft.com/office/officeart/2005/8/layout/hierarchy6"/>
-    <dgm:cxn modelId="{7C7CA132-837E-494B-B17D-53AA89AE71AA}" type="presParOf" srcId="{1A635EAA-0330-43CA-BC8F-058CCBDB6E7B}" destId="{BF41F179-FFA3-4BD2-A95E-0F6F2D56311C}" srcOrd="0" destOrd="0" presId="urn:microsoft.com/office/officeart/2005/8/layout/hierarchy6"/>
-    <dgm:cxn modelId="{3DE574A4-10B0-44F5-A1C5-8A045BD44304}" type="presParOf" srcId="{1A635EAA-0330-43CA-BC8F-058CCBDB6E7B}" destId="{8C47BB20-1529-4EDD-8D8D-06F0C295AFAD}" srcOrd="1" destOrd="0" presId="urn:microsoft.com/office/officeart/2005/8/layout/hierarchy6"/>
-    <dgm:cxn modelId="{D41BE3CE-ACA8-4548-B1D7-5AD9A3C5962F}" type="presParOf" srcId="{EDE2B36B-20DC-4DED-9FF2-95471B6802F3}" destId="{59D3A954-8FC7-4B43-910C-DEC2B8C937AA}" srcOrd="1" destOrd="0" presId="urn:microsoft.com/office/officeart/2005/8/layout/hierarchy6"/>
-    <dgm:cxn modelId="{4FD66CF9-5A95-4142-86F7-4C2FC0F3680E}" type="presParOf" srcId="{59D3A954-8FC7-4B43-910C-DEC2B8C937AA}" destId="{70A132A3-F874-409B-A88E-9CC006D10B2F}" srcOrd="0" destOrd="0" presId="urn:microsoft.com/office/officeart/2005/8/layout/hierarchy6"/>
-    <dgm:cxn modelId="{90799915-BA1C-4269-96B5-D26EC0212648}" type="presParOf" srcId="{70A132A3-F874-409B-A88E-9CC006D10B2F}" destId="{D55858F3-6B01-4396-B4CA-CC6F763ABF0C}" srcOrd="0" destOrd="0" presId="urn:microsoft.com/office/officeart/2005/8/layout/hierarchy6"/>
-    <dgm:cxn modelId="{214E4F1F-5545-4119-89B3-661FADCCB3DC}" type="presParOf" srcId="{70A132A3-F874-409B-A88E-9CC006D10B2F}" destId="{1D2799B9-6209-4618-B490-30538139FE1E}" srcOrd="1" destOrd="0" presId="urn:microsoft.com/office/officeart/2005/8/layout/hierarchy6"/>
-    <dgm:cxn modelId="{536D22BA-8CC7-4CA4-BEAC-BFCE29023A84}" type="presParOf" srcId="{59D3A954-8FC7-4B43-910C-DEC2B8C937AA}" destId="{4F94EB27-5309-4746-9672-A58D71E04873}" srcOrd="1" destOrd="0" presId="urn:microsoft.com/office/officeart/2005/8/layout/hierarchy6"/>
-    <dgm:cxn modelId="{14762F6C-BC9B-45ED-B76E-7BE661E811E0}" type="presParOf" srcId="{4F94EB27-5309-4746-9672-A58D71E04873}" destId="{28CA900E-70EF-48EA-AE07-DCCD9F39F76E}" srcOrd="0" destOrd="0" presId="urn:microsoft.com/office/officeart/2005/8/layout/hierarchy6"/>
-    <dgm:cxn modelId="{A010F5DA-A0FB-4CB3-8564-19EEB10A957B}" type="presParOf" srcId="{59D3A954-8FC7-4B43-910C-DEC2B8C937AA}" destId="{199BAC2B-1DDE-4C64-B35E-6044B61B1F9B}" srcOrd="2" destOrd="0" presId="urn:microsoft.com/office/officeart/2005/8/layout/hierarchy6"/>
-    <dgm:cxn modelId="{687BA22C-CF91-401E-BE1C-CED2C7402438}" type="presParOf" srcId="{199BAC2B-1DDE-4C64-B35E-6044B61B1F9B}" destId="{078A337E-9566-4FD1-8D9A-C0A3552178E7}" srcOrd="0" destOrd="0" presId="urn:microsoft.com/office/officeart/2005/8/layout/hierarchy6"/>
-    <dgm:cxn modelId="{834C052C-6F2B-4205-9704-7AC909FD7ED8}" type="presParOf" srcId="{199BAC2B-1DDE-4C64-B35E-6044B61B1F9B}" destId="{6B45A3B8-3E95-477F-87B4-A0B00D172430}" srcOrd="1" destOrd="0" presId="urn:microsoft.com/office/officeart/2005/8/layout/hierarchy6"/>
-    <dgm:cxn modelId="{59BB28BE-0FCD-4442-B803-099378E6B7C5}" type="presParOf" srcId="{59D3A954-8FC7-4B43-910C-DEC2B8C937AA}" destId="{C8C538BE-1A59-4558-AACF-1D2F51EA201F}" srcOrd="3" destOrd="0" presId="urn:microsoft.com/office/officeart/2005/8/layout/hierarchy6"/>
-    <dgm:cxn modelId="{44DB218A-D828-41C0-A451-BFC05EEE638A}" type="presParOf" srcId="{C8C538BE-1A59-4558-AACF-1D2F51EA201F}" destId="{D5B5F4A9-9177-4AAC-8D4A-370A9296119E}" srcOrd="0" destOrd="0" presId="urn:microsoft.com/office/officeart/2005/8/layout/hierarchy6"/>
-    <dgm:cxn modelId="{6E1C3374-336B-4035-9AB3-E6817F7A11EA}" type="presParOf" srcId="{59D3A954-8FC7-4B43-910C-DEC2B8C937AA}" destId="{F1377C5C-069A-43D1-B2CC-D1E354E4BF6F}" srcOrd="4" destOrd="0" presId="urn:microsoft.com/office/officeart/2005/8/layout/hierarchy6"/>
-    <dgm:cxn modelId="{A07C9FFE-BF3D-4886-BDAF-67981FE7D3B5}" type="presParOf" srcId="{F1377C5C-069A-43D1-B2CC-D1E354E4BF6F}" destId="{56A989BC-9F57-4D4B-A02E-91A986FBA120}" srcOrd="0" destOrd="0" presId="urn:microsoft.com/office/officeart/2005/8/layout/hierarchy6"/>
-    <dgm:cxn modelId="{A7CD77FE-B0A1-46CA-99A0-33F452961D8E}" type="presParOf" srcId="{F1377C5C-069A-43D1-B2CC-D1E354E4BF6F}" destId="{00505B8A-A46A-4729-9B70-0E4D8170E366}" srcOrd="1" destOrd="0" presId="urn:microsoft.com/office/officeart/2005/8/layout/hierarchy6"/>
-    <dgm:cxn modelId="{B6654ED4-F745-46D9-B854-EADF4BAFC5E9}" type="presParOf" srcId="{59D3A954-8FC7-4B43-910C-DEC2B8C937AA}" destId="{B050E45E-3FDA-4A24-ADD4-2FF2E85B364C}" srcOrd="5" destOrd="0" presId="urn:microsoft.com/office/officeart/2005/8/layout/hierarchy6"/>
-    <dgm:cxn modelId="{044DD659-DC74-430A-998A-105E5E40933D}" type="presParOf" srcId="{B050E45E-3FDA-4A24-ADD4-2FF2E85B364C}" destId="{83529397-1389-40C7-A02D-284034E1ECA4}" srcOrd="0" destOrd="0" presId="urn:microsoft.com/office/officeart/2005/8/layout/hierarchy6"/>
-    <dgm:cxn modelId="{937DAE91-31F0-4B1A-AD8F-6CABFD5612D2}" type="presParOf" srcId="{59D3A954-8FC7-4B43-910C-DEC2B8C937AA}" destId="{D668E339-4CA5-4FCC-8E16-B75D1A8F1E17}" srcOrd="6" destOrd="0" presId="urn:microsoft.com/office/officeart/2005/8/layout/hierarchy6"/>
-    <dgm:cxn modelId="{3BFFB607-09C7-476C-9A1C-C2392E5E896C}" type="presParOf" srcId="{D668E339-4CA5-4FCC-8E16-B75D1A8F1E17}" destId="{128D7594-053B-43DC-BCEF-4ED551A4F7D6}" srcOrd="0" destOrd="0" presId="urn:microsoft.com/office/officeart/2005/8/layout/hierarchy6"/>
-    <dgm:cxn modelId="{EC2E7A92-C6E3-4D62-9D0E-D4BF849D7E65}" type="presParOf" srcId="{D668E339-4CA5-4FCC-8E16-B75D1A8F1E17}" destId="{CF8B524B-FDA8-4841-9661-0EA414FE7488}" srcOrd="1" destOrd="0" presId="urn:microsoft.com/office/officeart/2005/8/layout/hierarchy6"/>
-    <dgm:cxn modelId="{B9C729E3-EA85-49EC-8250-6114766B54A7}" type="presParOf" srcId="{59D3A954-8FC7-4B43-910C-DEC2B8C937AA}" destId="{3883E4B0-CEE6-49CC-AEDA-4EAF850733E8}" srcOrd="7" destOrd="0" presId="urn:microsoft.com/office/officeart/2005/8/layout/hierarchy6"/>
-    <dgm:cxn modelId="{1304330E-D072-449A-8682-829D2545C4BB}" type="presParOf" srcId="{3883E4B0-CEE6-49CC-AEDA-4EAF850733E8}" destId="{0CCD5B63-F121-455B-8FD8-3DD6E5081A2A}" srcOrd="0" destOrd="0" presId="urn:microsoft.com/office/officeart/2005/8/layout/hierarchy6"/>
-    <dgm:cxn modelId="{976A707A-59B8-4ECD-B135-1E1F5C970154}" type="presParOf" srcId="{59D3A954-8FC7-4B43-910C-DEC2B8C937AA}" destId="{1F71CBD6-DE16-4A89-BA88-55C576FB5F32}" srcOrd="8" destOrd="0" presId="urn:microsoft.com/office/officeart/2005/8/layout/hierarchy6"/>
-    <dgm:cxn modelId="{33160584-BC44-4CFE-AA4C-55663FC04761}" type="presParOf" srcId="{1F71CBD6-DE16-4A89-BA88-55C576FB5F32}" destId="{12DD82BA-EA3C-4330-BA7F-4BBEAD134A17}" srcOrd="0" destOrd="0" presId="urn:microsoft.com/office/officeart/2005/8/layout/hierarchy6"/>
-    <dgm:cxn modelId="{DE73FAA5-CB01-4C74-983B-3C2E5886D225}" type="presParOf" srcId="{1F71CBD6-DE16-4A89-BA88-55C576FB5F32}" destId="{C46E6D80-AB33-4358-B87F-729A40653C47}" srcOrd="1" destOrd="0" presId="urn:microsoft.com/office/officeart/2005/8/layout/hierarchy6"/>
-    <dgm:cxn modelId="{B58630D1-5A01-4A4D-845C-C80AA52F32DB}" type="presParOf" srcId="{59D3A954-8FC7-4B43-910C-DEC2B8C937AA}" destId="{0BA402CB-DBFB-49E6-9B26-C322BD392B21}" srcOrd="9" destOrd="0" presId="urn:microsoft.com/office/officeart/2005/8/layout/hierarchy6"/>
-    <dgm:cxn modelId="{DE1AC184-5DCA-4423-9B82-5582F0C1A638}" type="presParOf" srcId="{0BA402CB-DBFB-49E6-9B26-C322BD392B21}" destId="{E1A842BA-9BC6-4348-8D7E-C846D374D60F}" srcOrd="0" destOrd="0" presId="urn:microsoft.com/office/officeart/2005/8/layout/hierarchy6"/>
-    <dgm:cxn modelId="{C2B16822-DF01-4D65-95D2-5DB9934A983A}" type="presParOf" srcId="{59D3A954-8FC7-4B43-910C-DEC2B8C937AA}" destId="{5E8BC5BD-D2EA-4950-AAA0-02FA94DCB079}" srcOrd="10" destOrd="0" presId="urn:microsoft.com/office/officeart/2005/8/layout/hierarchy6"/>
-    <dgm:cxn modelId="{C8D46F6A-434A-4B68-A983-79A5846543BA}" type="presParOf" srcId="{5E8BC5BD-D2EA-4950-AAA0-02FA94DCB079}" destId="{6120FF55-F7BB-4F9E-A2E0-BECC42F2A7FD}" srcOrd="0" destOrd="0" presId="urn:microsoft.com/office/officeart/2005/8/layout/hierarchy6"/>
-    <dgm:cxn modelId="{D3941386-6AEA-4042-9D08-70123895F174}" type="presParOf" srcId="{5E8BC5BD-D2EA-4950-AAA0-02FA94DCB079}" destId="{D0E0FEA6-A3D1-45B0-BD39-07AB5D33B3C3}" srcOrd="1" destOrd="0" presId="urn:microsoft.com/office/officeart/2005/8/layout/hierarchy6"/>
-    <dgm:cxn modelId="{981FC2C1-DECA-4C3E-966A-CD7EB8ECDE6E}" type="presParOf" srcId="{59D3A954-8FC7-4B43-910C-DEC2B8C937AA}" destId="{DEC1F0C6-043A-4B47-9BBC-EAA6F88952D8}" srcOrd="11" destOrd="0" presId="urn:microsoft.com/office/officeart/2005/8/layout/hierarchy6"/>
-    <dgm:cxn modelId="{CF2CFB60-DD15-466A-B5CC-144AEF27DB08}" type="presParOf" srcId="{DEC1F0C6-043A-4B47-9BBC-EAA6F88952D8}" destId="{89AEC9A2-2F3C-47EC-8C8A-E8EE422466DC}" srcOrd="0" destOrd="0" presId="urn:microsoft.com/office/officeart/2005/8/layout/hierarchy6"/>
-    <dgm:cxn modelId="{24EC489F-CB4B-4B14-A05A-DF24AEF1828E}" type="presParOf" srcId="{59D3A954-8FC7-4B43-910C-DEC2B8C937AA}" destId="{592BB893-DC20-4832-9B4A-E84282985B6C}" srcOrd="12" destOrd="0" presId="urn:microsoft.com/office/officeart/2005/8/layout/hierarchy6"/>
-    <dgm:cxn modelId="{2C4122AB-D368-42CD-B8A5-ED7C41F95440}" type="presParOf" srcId="{592BB893-DC20-4832-9B4A-E84282985B6C}" destId="{8E2E906C-8426-4FFC-BD94-F3E528896DC4}" srcOrd="0" destOrd="0" presId="urn:microsoft.com/office/officeart/2005/8/layout/hierarchy6"/>
-    <dgm:cxn modelId="{B273F246-4644-4296-B870-22FFEA5A8B52}" type="presParOf" srcId="{592BB893-DC20-4832-9B4A-E84282985B6C}" destId="{8B1C7EE5-D606-4AD1-AC98-CE98BEFC5B03}" srcOrd="1" destOrd="0" presId="urn:microsoft.com/office/officeart/2005/8/layout/hierarchy6"/>
-    <dgm:cxn modelId="{159B9D3E-252A-4812-8BAD-68C46C66B54B}" type="presParOf" srcId="{59D3A954-8FC7-4B43-910C-DEC2B8C937AA}" destId="{6F37EE4A-8013-4F8E-A515-EA8844961939}" srcOrd="13" destOrd="0" presId="urn:microsoft.com/office/officeart/2005/8/layout/hierarchy6"/>
-    <dgm:cxn modelId="{5ADCDC61-63A1-462E-82EF-07A31E0DE4E8}" type="presParOf" srcId="{6F37EE4A-8013-4F8E-A515-EA8844961939}" destId="{3FB3442C-F570-4B76-8A5A-DC7DFBCDC7CB}" srcOrd="0" destOrd="0" presId="urn:microsoft.com/office/officeart/2005/8/layout/hierarchy6"/>
-    <dgm:cxn modelId="{7129963A-289D-4A75-A5A6-5D1349F68F3C}" type="presParOf" srcId="{59D3A954-8FC7-4B43-910C-DEC2B8C937AA}" destId="{C864CE9A-D156-4AE7-B930-8AE13C3B60CF}" srcOrd="14" destOrd="0" presId="urn:microsoft.com/office/officeart/2005/8/layout/hierarchy6"/>
-    <dgm:cxn modelId="{902EA86F-F741-48F0-B95C-015373FEE997}" type="presParOf" srcId="{C864CE9A-D156-4AE7-B930-8AE13C3B60CF}" destId="{82669E87-D44B-4D85-A39F-49F7F083784C}" srcOrd="0" destOrd="0" presId="urn:microsoft.com/office/officeart/2005/8/layout/hierarchy6"/>
-    <dgm:cxn modelId="{AEADB38B-7557-4094-A3E1-04165D540C9E}" type="presParOf" srcId="{C864CE9A-D156-4AE7-B930-8AE13C3B60CF}" destId="{96A0D4F5-9E8E-4497-8F53-D88207B36082}" srcOrd="1" destOrd="0" presId="urn:microsoft.com/office/officeart/2005/8/layout/hierarchy6"/>
+    <dgm:cxn modelId="{DC6CBE72-9532-4D6C-9F28-9E5FE160D88D}" type="presOf" srcId="{606C9FCD-374D-47A5-B9D7-8D59DC3AF229}" destId="{00505B8A-A46A-4729-9B70-0E4D8170E366}" srcOrd="1" destOrd="0" presId="urn:microsoft.com/office/officeart/2005/8/layout/hierarchy6"/>
+    <dgm:cxn modelId="{0B76B943-2B74-44FC-A198-7801ED3D6249}" type="presOf" srcId="{D86E44B7-03F7-43C7-BE88-A71B0475649C}" destId="{D0E0FEA6-A3D1-45B0-BD39-07AB5D33B3C3}" srcOrd="1" destOrd="0" presId="urn:microsoft.com/office/officeart/2005/8/layout/hierarchy6"/>
+    <dgm:cxn modelId="{2CDE21F4-F830-4B46-8719-C8E436607453}" type="presOf" srcId="{FF168CE8-A518-42AE-9FC3-F8186B9D4377}" destId="{B21F59D6-8F52-4698-AA28-E835A0D453E4}" srcOrd="0" destOrd="0" presId="urn:microsoft.com/office/officeart/2005/8/layout/hierarchy6"/>
+    <dgm:cxn modelId="{069B9DF6-BA4D-4712-AE44-795413C3DF89}" type="presParOf" srcId="{EDE2B36B-20DC-4DED-9FF2-95471B6802F3}" destId="{F414D69B-488A-48D5-880E-6F0C3DD826DD}" srcOrd="0" destOrd="0" presId="urn:microsoft.com/office/officeart/2005/8/layout/hierarchy6"/>
+    <dgm:cxn modelId="{517723AA-2E43-4893-8876-38F5D6257215}" type="presParOf" srcId="{F414D69B-488A-48D5-880E-6F0C3DD826DD}" destId="{628936D8-72D4-4ED5-A611-E39DDAE8B7E0}" srcOrd="0" destOrd="0" presId="urn:microsoft.com/office/officeart/2005/8/layout/hierarchy6"/>
+    <dgm:cxn modelId="{BC0C009E-DE2C-40DC-851A-7BF08299A18E}" type="presParOf" srcId="{F414D69B-488A-48D5-880E-6F0C3DD826DD}" destId="{C6EBD15A-6A4A-4961-A1B7-DD59485C1C54}" srcOrd="1" destOrd="0" presId="urn:microsoft.com/office/officeart/2005/8/layout/hierarchy6"/>
+    <dgm:cxn modelId="{F75282D3-7F86-4490-9CE3-97073B592FB4}" type="presParOf" srcId="{C6EBD15A-6A4A-4961-A1B7-DD59485C1C54}" destId="{9D6C6590-A675-4145-AE25-FB79B6E7C352}" srcOrd="0" destOrd="0" presId="urn:microsoft.com/office/officeart/2005/8/layout/hierarchy6"/>
+    <dgm:cxn modelId="{9019F1BF-E3A3-4B60-B885-CA80166BDCBD}" type="presParOf" srcId="{9D6C6590-A675-4145-AE25-FB79B6E7C352}" destId="{276B3669-1867-480E-A688-D4FEA3827572}" srcOrd="0" destOrd="0" presId="urn:microsoft.com/office/officeart/2005/8/layout/hierarchy6"/>
+    <dgm:cxn modelId="{BA535614-B71C-429D-B855-96716BA5A775}" type="presParOf" srcId="{9D6C6590-A675-4145-AE25-FB79B6E7C352}" destId="{84ABEAAF-F9D1-4172-B561-42EF91F2E65A}" srcOrd="1" destOrd="0" presId="urn:microsoft.com/office/officeart/2005/8/layout/hierarchy6"/>
+    <dgm:cxn modelId="{48E588D2-BB4C-4772-84E5-873AB59A12F4}" type="presParOf" srcId="{84ABEAAF-F9D1-4172-B561-42EF91F2E65A}" destId="{65BC9953-47AD-48F9-A334-8634A8317663}" srcOrd="0" destOrd="0" presId="urn:microsoft.com/office/officeart/2005/8/layout/hierarchy6"/>
+    <dgm:cxn modelId="{4FF10CC7-EF55-4CB9-BDDC-DE53C1120613}" type="presParOf" srcId="{84ABEAAF-F9D1-4172-B561-42EF91F2E65A}" destId="{D5D0947E-B992-4ABC-85BB-8EB98CC7DA13}" srcOrd="1" destOrd="0" presId="urn:microsoft.com/office/officeart/2005/8/layout/hierarchy6"/>
+    <dgm:cxn modelId="{FF0B9053-B838-4B35-8024-686E1462250A}" type="presParOf" srcId="{D5D0947E-B992-4ABC-85BB-8EB98CC7DA13}" destId="{A795AC7C-5E29-4C8E-A670-306CB744B9BB}" srcOrd="0" destOrd="0" presId="urn:microsoft.com/office/officeart/2005/8/layout/hierarchy6"/>
+    <dgm:cxn modelId="{D6A71411-1765-4D3D-A374-C4F505A004C4}" type="presParOf" srcId="{D5D0947E-B992-4ABC-85BB-8EB98CC7DA13}" destId="{BB77BBC6-BBDC-4AD6-B877-240F683D9178}" srcOrd="1" destOrd="0" presId="urn:microsoft.com/office/officeart/2005/8/layout/hierarchy6"/>
+    <dgm:cxn modelId="{759F259E-0FFE-4D8C-9B1E-8D381B527D39}" type="presParOf" srcId="{BB77BBC6-BBDC-4AD6-B877-240F683D9178}" destId="{3AE645C2-D471-4AEC-8630-0BA7C7A37F04}" srcOrd="0" destOrd="0" presId="urn:microsoft.com/office/officeart/2005/8/layout/hierarchy6"/>
+    <dgm:cxn modelId="{E3BA60F1-69A9-418D-81AB-402F14FCBC50}" type="presParOf" srcId="{BB77BBC6-BBDC-4AD6-B877-240F683D9178}" destId="{2F8E5BCF-5DDE-4E91-9AC6-BB98989B1234}" srcOrd="1" destOrd="0" presId="urn:microsoft.com/office/officeart/2005/8/layout/hierarchy6"/>
+    <dgm:cxn modelId="{09B15CBC-EB5F-466D-9F85-EB418DCEA36E}" type="presParOf" srcId="{2F8E5BCF-5DDE-4E91-9AC6-BB98989B1234}" destId="{D7485B40-3602-4071-A062-B94F547B4FE2}" srcOrd="0" destOrd="0" presId="urn:microsoft.com/office/officeart/2005/8/layout/hierarchy6"/>
+    <dgm:cxn modelId="{83A605E9-7736-4AAF-9985-8AF0066EA327}" type="presParOf" srcId="{2F8E5BCF-5DDE-4E91-9AC6-BB98989B1234}" destId="{8CF62B5E-09F7-4AD0-8A10-2B83573283C8}" srcOrd="1" destOrd="0" presId="urn:microsoft.com/office/officeart/2005/8/layout/hierarchy6"/>
+    <dgm:cxn modelId="{504D9B51-0DE2-4F01-893F-211FE340AA60}" type="presParOf" srcId="{8CF62B5E-09F7-4AD0-8A10-2B83573283C8}" destId="{48CA0622-A14E-49A9-A32C-1C690CC10559}" srcOrd="0" destOrd="0" presId="urn:microsoft.com/office/officeart/2005/8/layout/hierarchy6"/>
+    <dgm:cxn modelId="{9C65B37B-F405-4B7D-BA6B-C1FF6B0F067B}" type="presParOf" srcId="{8CF62B5E-09F7-4AD0-8A10-2B83573283C8}" destId="{A769F33B-E3F4-4EBE-A412-47996C63BC9D}" srcOrd="1" destOrd="0" presId="urn:microsoft.com/office/officeart/2005/8/layout/hierarchy6"/>
+    <dgm:cxn modelId="{D983A413-D3C7-4447-B069-83BE51EF972E}" type="presParOf" srcId="{A769F33B-E3F4-4EBE-A412-47996C63BC9D}" destId="{86B19835-3B71-4C14-8ABC-D7FC06D2627E}" srcOrd="0" destOrd="0" presId="urn:microsoft.com/office/officeart/2005/8/layout/hierarchy6"/>
+    <dgm:cxn modelId="{3C0FFA1A-04FC-4EE7-AF56-68280CE76736}" type="presParOf" srcId="{A769F33B-E3F4-4EBE-A412-47996C63BC9D}" destId="{79C90A59-6BDB-4FC3-B682-4ED7F25CE26C}" srcOrd="1" destOrd="0" presId="urn:microsoft.com/office/officeart/2005/8/layout/hierarchy6"/>
+    <dgm:cxn modelId="{944642B1-CA08-4C95-BF40-E6E98A67B95E}" type="presParOf" srcId="{79C90A59-6BDB-4FC3-B682-4ED7F25CE26C}" destId="{B21F59D6-8F52-4698-AA28-E835A0D453E4}" srcOrd="0" destOrd="0" presId="urn:microsoft.com/office/officeart/2005/8/layout/hierarchy6"/>
+    <dgm:cxn modelId="{725AD8A2-FD05-4330-9803-B266B17577F1}" type="presParOf" srcId="{79C90A59-6BDB-4FC3-B682-4ED7F25CE26C}" destId="{728EAEBF-A992-436C-A03E-A88F16A1391D}" srcOrd="1" destOrd="0" presId="urn:microsoft.com/office/officeart/2005/8/layout/hierarchy6"/>
+    <dgm:cxn modelId="{9280D6F3-2FD0-4CE2-8406-153199EC994E}" type="presParOf" srcId="{728EAEBF-A992-436C-A03E-A88F16A1391D}" destId="{CDC618C9-8426-4AC8-A286-1A2087765AB1}" srcOrd="0" destOrd="0" presId="urn:microsoft.com/office/officeart/2005/8/layout/hierarchy6"/>
+    <dgm:cxn modelId="{19DD4F10-33C4-440C-8519-32FDB85497BE}" type="presParOf" srcId="{728EAEBF-A992-436C-A03E-A88F16A1391D}" destId="{AB400AFC-9B33-4736-988B-CEAC3BB45F9E}" srcOrd="1" destOrd="0" presId="urn:microsoft.com/office/officeart/2005/8/layout/hierarchy6"/>
+    <dgm:cxn modelId="{51B92E70-4B0B-4A68-B05D-2967286CF96D}" type="presParOf" srcId="{AB400AFC-9B33-4736-988B-CEAC3BB45F9E}" destId="{5324651F-F769-4723-837F-A6DC70138394}" srcOrd="0" destOrd="0" presId="urn:microsoft.com/office/officeart/2005/8/layout/hierarchy6"/>
+    <dgm:cxn modelId="{D50CA8F9-C280-4F9D-866F-0AD47A66FDED}" type="presParOf" srcId="{AB400AFC-9B33-4736-988B-CEAC3BB45F9E}" destId="{1FFA5A9E-F24B-433F-8807-DDA14F944186}" srcOrd="1" destOrd="0" presId="urn:microsoft.com/office/officeart/2005/8/layout/hierarchy6"/>
+    <dgm:cxn modelId="{49918EF2-E099-4A8F-9F97-C0265B0B68B2}" type="presParOf" srcId="{1FFA5A9E-F24B-433F-8807-DDA14F944186}" destId="{922EDA94-60F9-4EBF-A1E4-03720AB1E847}" srcOrd="0" destOrd="0" presId="urn:microsoft.com/office/officeart/2005/8/layout/hierarchy6"/>
+    <dgm:cxn modelId="{C6AD8A80-960B-4C18-8E9F-F5576DDB25F9}" type="presParOf" srcId="{1FFA5A9E-F24B-433F-8807-DDA14F944186}" destId="{870D9DBA-D2B3-47CA-A0E0-7B0878AE085A}" srcOrd="1" destOrd="0" presId="urn:microsoft.com/office/officeart/2005/8/layout/hierarchy6"/>
+    <dgm:cxn modelId="{4256890E-F029-410A-8AD2-7936B2379E7F}" type="presParOf" srcId="{870D9DBA-D2B3-47CA-A0E0-7B0878AE085A}" destId="{D08D7C09-87CA-4781-99D1-609450F0D60F}" srcOrd="0" destOrd="0" presId="urn:microsoft.com/office/officeart/2005/8/layout/hierarchy6"/>
+    <dgm:cxn modelId="{E6026C09-E282-4E29-A78C-45658984433A}" type="presParOf" srcId="{870D9DBA-D2B3-47CA-A0E0-7B0878AE085A}" destId="{98EDE950-D872-4136-8D2B-9152C311723F}" srcOrd="1" destOrd="0" presId="urn:microsoft.com/office/officeart/2005/8/layout/hierarchy6"/>
+    <dgm:cxn modelId="{DF2C7834-1D7F-4653-B118-6AC6E888FE60}" type="presParOf" srcId="{98EDE950-D872-4136-8D2B-9152C311723F}" destId="{EE7218EF-6914-4692-AA70-EC422F3296D6}" srcOrd="0" destOrd="0" presId="urn:microsoft.com/office/officeart/2005/8/layout/hierarchy6"/>
+    <dgm:cxn modelId="{B4C285FA-E3FB-4102-8C83-E2040AE2C47C}" type="presParOf" srcId="{98EDE950-D872-4136-8D2B-9152C311723F}" destId="{C7F32017-E00F-4DC9-8F24-1F6B62C51D46}" srcOrd="1" destOrd="0" presId="urn:microsoft.com/office/officeart/2005/8/layout/hierarchy6"/>
+    <dgm:cxn modelId="{8800FD72-C34D-45C6-8C41-55C96848430C}" type="presParOf" srcId="{C7F32017-E00F-4DC9-8F24-1F6B62C51D46}" destId="{B10057E7-EE3D-491E-9E47-FCEB566FDB73}" srcOrd="0" destOrd="0" presId="urn:microsoft.com/office/officeart/2005/8/layout/hierarchy6"/>
+    <dgm:cxn modelId="{D8926EA5-6A68-419A-B4ED-948A6ED98776}" type="presParOf" srcId="{C7F32017-E00F-4DC9-8F24-1F6B62C51D46}" destId="{1A635EAA-0330-43CA-BC8F-058CCBDB6E7B}" srcOrd="1" destOrd="0" presId="urn:microsoft.com/office/officeart/2005/8/layout/hierarchy6"/>
+    <dgm:cxn modelId="{1155C523-D1FA-4078-9099-27451D9D541E}" type="presParOf" srcId="{1A635EAA-0330-43CA-BC8F-058CCBDB6E7B}" destId="{BF41F179-FFA3-4BD2-A95E-0F6F2D56311C}" srcOrd="0" destOrd="0" presId="urn:microsoft.com/office/officeart/2005/8/layout/hierarchy6"/>
+    <dgm:cxn modelId="{04C75B24-A9C2-4034-A4AD-98EBBA25A3E4}" type="presParOf" srcId="{1A635EAA-0330-43CA-BC8F-058CCBDB6E7B}" destId="{8C47BB20-1529-4EDD-8D8D-06F0C295AFAD}" srcOrd="1" destOrd="0" presId="urn:microsoft.com/office/officeart/2005/8/layout/hierarchy6"/>
+    <dgm:cxn modelId="{44E45209-7F5C-4BF4-85A0-5FE76C340F69}" type="presParOf" srcId="{EDE2B36B-20DC-4DED-9FF2-95471B6802F3}" destId="{59D3A954-8FC7-4B43-910C-DEC2B8C937AA}" srcOrd="1" destOrd="0" presId="urn:microsoft.com/office/officeart/2005/8/layout/hierarchy6"/>
+    <dgm:cxn modelId="{6C67274D-17E3-4E98-9742-250EB7E8C8BB}" type="presParOf" srcId="{59D3A954-8FC7-4B43-910C-DEC2B8C937AA}" destId="{70A132A3-F874-409B-A88E-9CC006D10B2F}" srcOrd="0" destOrd="0" presId="urn:microsoft.com/office/officeart/2005/8/layout/hierarchy6"/>
+    <dgm:cxn modelId="{B3FD26F2-F6E1-4C4B-B4CC-57135C013FCC}" type="presParOf" srcId="{70A132A3-F874-409B-A88E-9CC006D10B2F}" destId="{D55858F3-6B01-4396-B4CA-CC6F763ABF0C}" srcOrd="0" destOrd="0" presId="urn:microsoft.com/office/officeart/2005/8/layout/hierarchy6"/>
+    <dgm:cxn modelId="{AFB75F1E-BBC8-4406-989F-099BD11EA08E}" type="presParOf" srcId="{70A132A3-F874-409B-A88E-9CC006D10B2F}" destId="{1D2799B9-6209-4618-B490-30538139FE1E}" srcOrd="1" destOrd="0" presId="urn:microsoft.com/office/officeart/2005/8/layout/hierarchy6"/>
+    <dgm:cxn modelId="{5BDDAEF3-5FCE-49C6-BAE7-701352A2459B}" type="presParOf" srcId="{59D3A954-8FC7-4B43-910C-DEC2B8C937AA}" destId="{4F94EB27-5309-4746-9672-A58D71E04873}" srcOrd="1" destOrd="0" presId="urn:microsoft.com/office/officeart/2005/8/layout/hierarchy6"/>
+    <dgm:cxn modelId="{C4AC1AF0-6B1C-4D53-A5A9-22B1EC3DA60A}" type="presParOf" srcId="{4F94EB27-5309-4746-9672-A58D71E04873}" destId="{28CA900E-70EF-48EA-AE07-DCCD9F39F76E}" srcOrd="0" destOrd="0" presId="urn:microsoft.com/office/officeart/2005/8/layout/hierarchy6"/>
+    <dgm:cxn modelId="{D995DCA8-4F01-4326-8FA9-EDC5A332FCFD}" type="presParOf" srcId="{59D3A954-8FC7-4B43-910C-DEC2B8C937AA}" destId="{199BAC2B-1DDE-4C64-B35E-6044B61B1F9B}" srcOrd="2" destOrd="0" presId="urn:microsoft.com/office/officeart/2005/8/layout/hierarchy6"/>
+    <dgm:cxn modelId="{5C180D0C-DB6C-42E2-B30D-96358EA5F7EE}" type="presParOf" srcId="{199BAC2B-1DDE-4C64-B35E-6044B61B1F9B}" destId="{078A337E-9566-4FD1-8D9A-C0A3552178E7}" srcOrd="0" destOrd="0" presId="urn:microsoft.com/office/officeart/2005/8/layout/hierarchy6"/>
+    <dgm:cxn modelId="{A49D0D73-480B-442F-9307-E10080C180AD}" type="presParOf" srcId="{199BAC2B-1DDE-4C64-B35E-6044B61B1F9B}" destId="{6B45A3B8-3E95-477F-87B4-A0B00D172430}" srcOrd="1" destOrd="0" presId="urn:microsoft.com/office/officeart/2005/8/layout/hierarchy6"/>
+    <dgm:cxn modelId="{7763EBCE-0AF3-47EB-BA74-E435B5265360}" type="presParOf" srcId="{59D3A954-8FC7-4B43-910C-DEC2B8C937AA}" destId="{C8C538BE-1A59-4558-AACF-1D2F51EA201F}" srcOrd="3" destOrd="0" presId="urn:microsoft.com/office/officeart/2005/8/layout/hierarchy6"/>
+    <dgm:cxn modelId="{640C058F-B9CE-4935-8BCB-607F0CB86251}" type="presParOf" srcId="{C8C538BE-1A59-4558-AACF-1D2F51EA201F}" destId="{D5B5F4A9-9177-4AAC-8D4A-370A9296119E}" srcOrd="0" destOrd="0" presId="urn:microsoft.com/office/officeart/2005/8/layout/hierarchy6"/>
+    <dgm:cxn modelId="{DA829747-6763-4B6A-AAA1-C100CE61B369}" type="presParOf" srcId="{59D3A954-8FC7-4B43-910C-DEC2B8C937AA}" destId="{F1377C5C-069A-43D1-B2CC-D1E354E4BF6F}" srcOrd="4" destOrd="0" presId="urn:microsoft.com/office/officeart/2005/8/layout/hierarchy6"/>
+    <dgm:cxn modelId="{26D51407-8091-43F8-B5D3-A717B9FB490F}" type="presParOf" srcId="{F1377C5C-069A-43D1-B2CC-D1E354E4BF6F}" destId="{56A989BC-9F57-4D4B-A02E-91A986FBA120}" srcOrd="0" destOrd="0" presId="urn:microsoft.com/office/officeart/2005/8/layout/hierarchy6"/>
+    <dgm:cxn modelId="{A500D26E-987E-4143-A197-5B5755013E97}" type="presParOf" srcId="{F1377C5C-069A-43D1-B2CC-D1E354E4BF6F}" destId="{00505B8A-A46A-4729-9B70-0E4D8170E366}" srcOrd="1" destOrd="0" presId="urn:microsoft.com/office/officeart/2005/8/layout/hierarchy6"/>
+    <dgm:cxn modelId="{C0EA8232-FF97-412F-88B4-2B78340B42DF}" type="presParOf" srcId="{59D3A954-8FC7-4B43-910C-DEC2B8C937AA}" destId="{B050E45E-3FDA-4A24-ADD4-2FF2E85B364C}" srcOrd="5" destOrd="0" presId="urn:microsoft.com/office/officeart/2005/8/layout/hierarchy6"/>
+    <dgm:cxn modelId="{D0698CA5-15B3-4F8D-B00E-F5CE727EDB91}" type="presParOf" srcId="{B050E45E-3FDA-4A24-ADD4-2FF2E85B364C}" destId="{83529397-1389-40C7-A02D-284034E1ECA4}" srcOrd="0" destOrd="0" presId="urn:microsoft.com/office/officeart/2005/8/layout/hierarchy6"/>
+    <dgm:cxn modelId="{D59B2499-4DE7-4087-8BB8-5716B92CEE3D}" type="presParOf" srcId="{59D3A954-8FC7-4B43-910C-DEC2B8C937AA}" destId="{D668E339-4CA5-4FCC-8E16-B75D1A8F1E17}" srcOrd="6" destOrd="0" presId="urn:microsoft.com/office/officeart/2005/8/layout/hierarchy6"/>
+    <dgm:cxn modelId="{84683E1F-1DE4-4BBE-990D-FED124AC373D}" type="presParOf" srcId="{D668E339-4CA5-4FCC-8E16-B75D1A8F1E17}" destId="{128D7594-053B-43DC-BCEF-4ED551A4F7D6}" srcOrd="0" destOrd="0" presId="urn:microsoft.com/office/officeart/2005/8/layout/hierarchy6"/>
+    <dgm:cxn modelId="{9C5E3B04-6135-4A71-A1BB-67D43E1A0456}" type="presParOf" srcId="{D668E339-4CA5-4FCC-8E16-B75D1A8F1E17}" destId="{CF8B524B-FDA8-4841-9661-0EA414FE7488}" srcOrd="1" destOrd="0" presId="urn:microsoft.com/office/officeart/2005/8/layout/hierarchy6"/>
+    <dgm:cxn modelId="{C30E4B2A-E8C5-4D56-B9BD-1ECDB57B496A}" type="presParOf" srcId="{59D3A954-8FC7-4B43-910C-DEC2B8C937AA}" destId="{3883E4B0-CEE6-49CC-AEDA-4EAF850733E8}" srcOrd="7" destOrd="0" presId="urn:microsoft.com/office/officeart/2005/8/layout/hierarchy6"/>
+    <dgm:cxn modelId="{6B2CCE49-3925-4570-A7C5-C616CCBDF718}" type="presParOf" srcId="{3883E4B0-CEE6-49CC-AEDA-4EAF850733E8}" destId="{0CCD5B63-F121-455B-8FD8-3DD6E5081A2A}" srcOrd="0" destOrd="0" presId="urn:microsoft.com/office/officeart/2005/8/layout/hierarchy6"/>
+    <dgm:cxn modelId="{5D35A750-DF81-4D00-AC52-976BBFA565F2}" type="presParOf" srcId="{59D3A954-8FC7-4B43-910C-DEC2B8C937AA}" destId="{1F71CBD6-DE16-4A89-BA88-55C576FB5F32}" srcOrd="8" destOrd="0" presId="urn:microsoft.com/office/officeart/2005/8/layout/hierarchy6"/>
+    <dgm:cxn modelId="{68A19147-0F4B-484D-BD3F-98014BEF959E}" type="presParOf" srcId="{1F71CBD6-DE16-4A89-BA88-55C576FB5F32}" destId="{12DD82BA-EA3C-4330-BA7F-4BBEAD134A17}" srcOrd="0" destOrd="0" presId="urn:microsoft.com/office/officeart/2005/8/layout/hierarchy6"/>
+    <dgm:cxn modelId="{E04D2DEE-9183-4189-9D49-64C0FE6088AB}" type="presParOf" srcId="{1F71CBD6-DE16-4A89-BA88-55C576FB5F32}" destId="{C46E6D80-AB33-4358-B87F-729A40653C47}" srcOrd="1" destOrd="0" presId="urn:microsoft.com/office/officeart/2005/8/layout/hierarchy6"/>
+    <dgm:cxn modelId="{A722DCF5-C400-4F6F-8F0E-848F34F62A20}" type="presParOf" srcId="{59D3A954-8FC7-4B43-910C-DEC2B8C937AA}" destId="{0BA402CB-DBFB-49E6-9B26-C322BD392B21}" srcOrd="9" destOrd="0" presId="urn:microsoft.com/office/officeart/2005/8/layout/hierarchy6"/>
+    <dgm:cxn modelId="{6D56D3EB-6A8D-4EF9-B956-5BE724899D99}" type="presParOf" srcId="{0BA402CB-DBFB-49E6-9B26-C322BD392B21}" destId="{E1A842BA-9BC6-4348-8D7E-C846D374D60F}" srcOrd="0" destOrd="0" presId="urn:microsoft.com/office/officeart/2005/8/layout/hierarchy6"/>
+    <dgm:cxn modelId="{B6B16BEC-3883-4DF7-9D08-CEACB5E65AD0}" type="presParOf" srcId="{59D3A954-8FC7-4B43-910C-DEC2B8C937AA}" destId="{5E8BC5BD-D2EA-4950-AAA0-02FA94DCB079}" srcOrd="10" destOrd="0" presId="urn:microsoft.com/office/officeart/2005/8/layout/hierarchy6"/>
+    <dgm:cxn modelId="{B03177B1-03F4-4C40-A597-1E179FD4AB39}" type="presParOf" srcId="{5E8BC5BD-D2EA-4950-AAA0-02FA94DCB079}" destId="{6120FF55-F7BB-4F9E-A2E0-BECC42F2A7FD}" srcOrd="0" destOrd="0" presId="urn:microsoft.com/office/officeart/2005/8/layout/hierarchy6"/>
+    <dgm:cxn modelId="{33CCE420-33CD-4D29-90B7-5BAB12E98861}" type="presParOf" srcId="{5E8BC5BD-D2EA-4950-AAA0-02FA94DCB079}" destId="{D0E0FEA6-A3D1-45B0-BD39-07AB5D33B3C3}" srcOrd="1" destOrd="0" presId="urn:microsoft.com/office/officeart/2005/8/layout/hierarchy6"/>
+    <dgm:cxn modelId="{3B1E418F-E685-415C-B998-5258142F37FE}" type="presParOf" srcId="{59D3A954-8FC7-4B43-910C-DEC2B8C937AA}" destId="{DEC1F0C6-043A-4B47-9BBC-EAA6F88952D8}" srcOrd="11" destOrd="0" presId="urn:microsoft.com/office/officeart/2005/8/layout/hierarchy6"/>
+    <dgm:cxn modelId="{CD3E9480-6381-4274-A12A-DF2291E8E708}" type="presParOf" srcId="{DEC1F0C6-043A-4B47-9BBC-EAA6F88952D8}" destId="{89AEC9A2-2F3C-47EC-8C8A-E8EE422466DC}" srcOrd="0" destOrd="0" presId="urn:microsoft.com/office/officeart/2005/8/layout/hierarchy6"/>
+    <dgm:cxn modelId="{819094E7-2690-4285-B43B-8733E3CB1E94}" type="presParOf" srcId="{59D3A954-8FC7-4B43-910C-DEC2B8C937AA}" destId="{592BB893-DC20-4832-9B4A-E84282985B6C}" srcOrd="12" destOrd="0" presId="urn:microsoft.com/office/officeart/2005/8/layout/hierarchy6"/>
+    <dgm:cxn modelId="{64ACF813-F2A6-482C-9DA7-1350563B3B7A}" type="presParOf" srcId="{592BB893-DC20-4832-9B4A-E84282985B6C}" destId="{8E2E906C-8426-4FFC-BD94-F3E528896DC4}" srcOrd="0" destOrd="0" presId="urn:microsoft.com/office/officeart/2005/8/layout/hierarchy6"/>
+    <dgm:cxn modelId="{7F58392B-A355-43A2-8A07-DF3C6110257E}" type="presParOf" srcId="{592BB893-DC20-4832-9B4A-E84282985B6C}" destId="{8B1C7EE5-D606-4AD1-AC98-CE98BEFC5B03}" srcOrd="1" destOrd="0" presId="urn:microsoft.com/office/officeart/2005/8/layout/hierarchy6"/>
+    <dgm:cxn modelId="{AA149864-BF80-43E9-A413-5D3518E8F18D}" type="presParOf" srcId="{59D3A954-8FC7-4B43-910C-DEC2B8C937AA}" destId="{6F37EE4A-8013-4F8E-A515-EA8844961939}" srcOrd="13" destOrd="0" presId="urn:microsoft.com/office/officeart/2005/8/layout/hierarchy6"/>
+    <dgm:cxn modelId="{0AD5416B-89F9-4B77-8D67-FF353D417F41}" type="presParOf" srcId="{6F37EE4A-8013-4F8E-A515-EA8844961939}" destId="{3FB3442C-F570-4B76-8A5A-DC7DFBCDC7CB}" srcOrd="0" destOrd="0" presId="urn:microsoft.com/office/officeart/2005/8/layout/hierarchy6"/>
+    <dgm:cxn modelId="{73B5E8DA-27AF-497C-9F72-CB3FB3520555}" type="presParOf" srcId="{59D3A954-8FC7-4B43-910C-DEC2B8C937AA}" destId="{C864CE9A-D156-4AE7-B930-8AE13C3B60CF}" srcOrd="14" destOrd="0" presId="urn:microsoft.com/office/officeart/2005/8/layout/hierarchy6"/>
+    <dgm:cxn modelId="{0E27C27D-B4EE-4987-A4F5-33FAFC4F32CE}" type="presParOf" srcId="{C864CE9A-D156-4AE7-B930-8AE13C3B60CF}" destId="{82669E87-D44B-4D85-A39F-49F7F083784C}" srcOrd="0" destOrd="0" presId="urn:microsoft.com/office/officeart/2005/8/layout/hierarchy6"/>
+    <dgm:cxn modelId="{6D3CE139-887B-4055-BB10-841A60CF64BA}" type="presParOf" srcId="{C864CE9A-D156-4AE7-B930-8AE13C3B60CF}" destId="{96A0D4F5-9E8E-4497-8F53-D88207B36082}" srcOrd="1" destOrd="0" presId="urn:microsoft.com/office/officeart/2005/8/layout/hierarchy6"/>
   </dgm:cxnLst>
   <dgm:bg/>
   <dgm:whole/>
@@ -12859,7 +12867,7 @@
   <a:extraClrSchemeLst/>
   <a:extLst>
     <a:ext uri="{05A4C25C-085E-4340-85A3-A5531E510DB2}">
-      <thm15:themeFamily xmlns="" xmlns:thm15="http://schemas.microsoft.com/office/thememl/2012/main" name="Office Theme" id="{62F939B6-93AF-4DB8-9C6B-D6C7DFDC589F}" vid="{4A3C46E8-61CC-4603-A589-7422A47A8E4A}"/>
+      <thm15:themeFamily xmlns:thm15="http://schemas.microsoft.com/office/thememl/2012/main" xmlns="" name="Office Theme" id="{62F939B6-93AF-4DB8-9C6B-D6C7DFDC589F}" vid="{4A3C46E8-61CC-4603-A589-7422A47A8E4A}"/>
     </a:ext>
   </a:extLst>
 </a:theme>
@@ -12961,7 +12969,7 @@
 </file>
 
 <file path=customXml/itemProps1.xml><?xml version="1.0" encoding="utf-8"?>
-<ds:datastoreItem xmlns:ds="http://schemas.openxmlformats.org/officeDocument/2006/customXml" ds:itemID="{07DB36BB-28E8-4EFC-BACD-89F31255135A}">
+<ds:datastoreItem xmlns:ds="http://schemas.openxmlformats.org/officeDocument/2006/customXml" ds:itemID="{452DA46C-5433-464A-9717-B44EAB5C86CE}">
   <ds:schemaRefs>
     <ds:schemaRef ds:uri="http://schemas.openxmlformats.org/officeDocument/2006/bibliography"/>
   </ds:schemaRefs>

</xml_diff>

<commit_message>
Updated the images in the documentation and added execution steps
</commit_message>
<xml_diff>
--- a/LearningApi/Documentation/Logistic Regression In Batch (SE 201819project) _ Vasuki Muthusamy.docx
+++ b/LearningApi/Documentation/Logistic Regression In Batch (SE 201819project) _ Vasuki Muthusamy.docx
@@ -11,6 +11,8 @@
           <w:sz w:val="14"/>
         </w:rPr>
       </w:pPr>
+      <w:bookmarkStart w:id="0" w:name="_GoBack"/>
+      <w:bookmarkEnd w:id="0"/>
       <w:r>
         <w:rPr>
           <w:noProof/>
@@ -394,7 +396,15 @@
         <w:ind w:left="-15" w:firstLine="0"/>
       </w:pPr>
       <w:r>
-        <w:t>Logistic regression is a statistical method for analyzing a dataset in which there are one or more independent variables that determine an outcome. The outcome is measured with a dichotomous variable (in which there are only two possible outcomes). It is used to predict a binary outcome (1 / 0, Yes / No, True / False) given a set of independent variables. Generally, logistic regression is well suited for describing and testing hypotheses about relationships between a categorical outcome variable and one or more categorical or continuous predictor variables.</w:t>
+        <w:t xml:space="preserve">Logistic regression is a statistical method for analyzing a dataset in which there are one or more independent variables </w:t>
+      </w:r>
+      <w:proofErr w:type="gramStart"/>
+      <w:r>
+        <w:t>that</w:t>
+      </w:r>
+      <w:proofErr w:type="gramEnd"/>
+      <w:r>
+        <w:t xml:space="preserve"> determine an outcome. The outcome is measured with a dichotomous variable (in which there are only two possible outcomes). It is used to predict a binary outcome (1 / 0, Yes / No, True / False) given a set of independent variables. Generally, logistic regression is well suited for describing and testing hypotheses about relationships between a categorical outcome variable and one or more categorical or continuous predictor variables.</w:t>
       </w:r>
     </w:p>
     <w:p>
@@ -777,11 +787,16 @@
       <w:pPr>
         <w:ind w:firstLine="0"/>
       </w:pPr>
+      <w:proofErr w:type="gramStart"/>
       <w:r>
         <w:t xml:space="preserve">Dataset </w:t>
       </w:r>
       <w:r>
-        <w:t>in Table. 1 has two input variables (X1 and X2) and one output variable (Y). In input variables are real-valued random numbers drawn from a Gaussian distribution. The output variable has two values, making the problem a binary classification problem.</w:t>
+        <w:t>in Table.</w:t>
+      </w:r>
+      <w:proofErr w:type="gramEnd"/>
+      <w:r>
+        <w:t xml:space="preserve"> 1 has two input variables (X1 and X2) and one output variable (Y). In input variables are real-valued random numbers drawn from a Gaussian distribution. The output variable has two values, making the problem a binary classification problem.</w:t>
       </w:r>
     </w:p>
     <w:p>
@@ -2709,11 +2724,16 @@
       <w:r>
         <w:t xml:space="preserve">In machine learning, we can use a technique that evaluates and updates the coefficients </w:t>
       </w:r>
+      <w:proofErr w:type="gramStart"/>
       <w:r>
         <w:t>for every</w:t>
       </w:r>
       <w:r>
-        <w:t xml:space="preserve"> iteration called gradient descent to minimize the error of a model on our training data.</w:t>
+        <w:t xml:space="preserve"> iteration</w:t>
+      </w:r>
+      <w:proofErr w:type="gramEnd"/>
+      <w:r>
+        <w:t xml:space="preserve"> called gradient descent to minimize the error of a model on our training data.</w:t>
       </w:r>
     </w:p>
     <w:p>
@@ -3498,19 +3518,23 @@
       <w:pPr>
         <w:ind w:left="-15" w:firstLine="0"/>
       </w:pPr>
-      <w:r>
-        <w:rPr>
-          <w:b/>
-          <w:bCs/>
+    </w:p>
+    <w:p>
+      <w:pPr>
+        <w:ind w:left="-15" w:firstLine="0"/>
+        <w:rPr>
           <w:noProof/>
-          <w:sz w:val="24"/>
-          <w:szCs w:val="24"/>
+        </w:rPr>
+      </w:pPr>
+      <w:r>
+        <w:rPr>
+          <w:noProof/>
         </w:rPr>
         <w:drawing>
-          <wp:inline distT="0" distB="0" distL="0" distR="0" wp14:anchorId="04B6DE3B" wp14:editId="77C2FD42">
-            <wp:extent cx="3028950" cy="1722770"/>
+          <wp:inline distT="0" distB="0" distL="0" distR="0" wp14:anchorId="294FD666" wp14:editId="3287ACC1">
+            <wp:extent cx="3028950" cy="1587500"/>
             <wp:effectExtent l="0" t="0" r="0" b="0"/>
-            <wp:docPr id="130" name="Picture 130"/>
+            <wp:docPr id="3" name="Picture 3"/>
             <wp:cNvGraphicFramePr>
               <a:graphicFrameLocks xmlns:a="http://schemas.openxmlformats.org/drawingml/2006/main" noChangeAspect="1"/>
             </wp:cNvGraphicFramePr>
@@ -3518,7 +3542,7 @@
               <a:graphicData uri="http://schemas.openxmlformats.org/drawingml/2006/picture">
                 <pic:pic xmlns:pic="http://schemas.openxmlformats.org/drawingml/2006/picture">
                   <pic:nvPicPr>
-                    <pic:cNvPr id="0" name="Picture 5"/>
+                    <pic:cNvPr id="0" name="Picture 1"/>
                     <pic:cNvPicPr>
                       <a:picLocks noChangeAspect="1" noChangeArrowheads="1"/>
                     </pic:cNvPicPr>
@@ -3539,7 +3563,7 @@
                   <pic:spPr bwMode="auto">
                     <a:xfrm>
                       <a:off x="0" y="0"/>
-                      <a:ext cx="3028950" cy="1722770"/>
+                      <a:ext cx="3028950" cy="1587500"/>
                     </a:xfrm>
                     <a:prstGeom prst="rect">
                       <a:avLst/>
@@ -3560,6 +3584,11 @@
       <w:pPr>
         <w:ind w:left="-15" w:firstLine="0"/>
       </w:pPr>
+    </w:p>
+    <w:p>
+      <w:pPr>
+        <w:ind w:left="-15" w:firstLine="0"/>
+      </w:pPr>
       <w:r>
         <w:t xml:space="preserve">b) For CSV file a new class </w:t>
       </w:r>
@@ -3573,21 +3602,20 @@
     <w:p>
       <w:pPr>
         <w:ind w:left="-15" w:firstLine="0"/>
-      </w:pPr>
-      <w:r>
-        <w:rPr>
-          <w:b/>
-          <w:bCs/>
+        <w:rPr>
           <w:noProof/>
-          <w:sz w:val="24"/>
-          <w:szCs w:val="24"/>
+        </w:rPr>
+      </w:pPr>
+      <w:r>
+        <w:rPr>
+          <w:noProof/>
         </w:rPr>
         <w:lastRenderedPageBreak/>
         <w:drawing>
-          <wp:inline distT="0" distB="0" distL="0" distR="0" wp14:anchorId="76F60E61" wp14:editId="4A43E938">
-            <wp:extent cx="3028950" cy="3422020"/>
-            <wp:effectExtent l="0" t="0" r="0" b="6985"/>
-            <wp:docPr id="132" name="Picture 132"/>
+          <wp:inline distT="0" distB="0" distL="0" distR="0" wp14:anchorId="33CFE0D9" wp14:editId="5D2C1CE0">
+            <wp:extent cx="3028950" cy="4229100"/>
+            <wp:effectExtent l="0" t="0" r="0" b="0"/>
+            <wp:docPr id="7" name="Picture 7"/>
             <wp:cNvGraphicFramePr>
               <a:graphicFrameLocks xmlns:a="http://schemas.openxmlformats.org/drawingml/2006/main" noChangeAspect="1"/>
             </wp:cNvGraphicFramePr>
@@ -3595,7 +3623,7 @@
               <a:graphicData uri="http://schemas.openxmlformats.org/drawingml/2006/picture">
                 <pic:pic xmlns:pic="http://schemas.openxmlformats.org/drawingml/2006/picture">
                   <pic:nvPicPr>
-                    <pic:cNvPr id="0" name="Picture 6"/>
+                    <pic:cNvPr id="0" name="Picture 3"/>
                     <pic:cNvPicPr>
                       <a:picLocks noChangeAspect="1" noChangeArrowheads="1"/>
                     </pic:cNvPicPr>
@@ -3616,7 +3644,7 @@
                   <pic:spPr bwMode="auto">
                     <a:xfrm>
                       <a:off x="0" y="0"/>
-                      <a:ext cx="3028950" cy="3422020"/>
+                      <a:ext cx="3028950" cy="4229100"/>
                     </a:xfrm>
                     <a:prstGeom prst="rect">
                       <a:avLst/>
@@ -3637,6 +3665,11 @@
       <w:pPr>
         <w:ind w:left="-15" w:firstLine="0"/>
       </w:pPr>
+    </w:p>
+    <w:p>
+      <w:pPr>
+        <w:ind w:left="-15" w:firstLine="0"/>
+      </w:pPr>
       <w:r>
         <w:t>3) DefaultDataMapper</w:t>
       </w:r>
@@ -3737,6 +3770,7 @@
         <w:ind w:left="-15" w:firstLine="0"/>
       </w:pPr>
       <w:r>
+        <w:lastRenderedPageBreak/>
         <w:t>7) GetScore</w:t>
       </w:r>
     </w:p>
@@ -3768,13 +3802,7 @@
       <w:pPr>
         <w:ind w:left="-15" w:firstLine="0"/>
       </w:pPr>
-    </w:p>
-    <w:p>
-      <w:pPr>
-        <w:ind w:left="-15" w:firstLine="0"/>
-      </w:pPr>
-      <w:r>
-        <w:lastRenderedPageBreak/>
+      <w:r>
         <w:t>6) Run</w:t>
       </w:r>
     </w:p>
@@ -3897,11 +3925,6 @@
       <w:pPr>
         <w:ind w:left="-15" w:firstLine="0"/>
       </w:pPr>
-    </w:p>
-    <w:p>
-      <w:pPr>
-        <w:ind w:left="-15" w:firstLine="0"/>
-      </w:pPr>
       <w:r>
         <w:t xml:space="preserve">B. </w:t>
       </w:r>
@@ -3917,89 +3940,109 @@
       <w:pPr>
         <w:ind w:left="-15" w:firstLine="0"/>
       </w:pPr>
-      <w:r>
-        <w:t>After training data step, we obtain score which has the values for coefficients (weight) and bias. The flowchart of test steps is described below.</w:t>
-      </w:r>
     </w:p>
     <w:p>
       <w:pPr>
         <w:ind w:left="-15" w:firstLine="0"/>
       </w:pPr>
+      <w:r>
+        <w:t>Execution</w:t>
+      </w:r>
+      <w:r>
+        <w:t xml:space="preserve"> steps</w:t>
+      </w:r>
+      <w:r>
+        <w:t xml:space="preserve"> of batch process in LearningAPI</w:t>
+      </w:r>
+      <w:r>
+        <w:t>.</w:t>
+      </w:r>
     </w:p>
     <w:p>
       <w:pPr>
         <w:ind w:left="-15" w:firstLine="0"/>
       </w:pPr>
+    </w:p>
+    <w:p>
+      <w:pPr>
+        <w:ind w:left="-15" w:firstLine="0"/>
+      </w:pPr>
+      <w:r>
+        <w:t xml:space="preserve">Let’s take </w:t>
+      </w:r>
+      <w:r>
+        <w:t>unit test “</w:t>
+      </w:r>
+      <w:proofErr w:type="spellStart"/>
+      <w:r>
+        <w:t>LogisticRegressionBatchwithCSV</w:t>
+      </w:r>
+      <w:proofErr w:type="spellEnd"/>
+      <w:r>
+        <w:t>”</w:t>
+      </w:r>
+      <w:r>
+        <w:t xml:space="preserve"> as an example</w:t>
+      </w:r>
+      <w:r>
+        <w:t xml:space="preserve">. In this unit test the input data file “admit_binary.csv” is a CSV file and has about 395 records. The input file has 4 columns </w:t>
+      </w:r>
+      <w:r>
+        <w:t>out of which three</w:t>
+      </w:r>
+      <w:r>
+        <w:t xml:space="preserve"> </w:t>
+      </w:r>
+      <w:r>
+        <w:t>are predictors GRE</w:t>
+      </w:r>
       <w:proofErr w:type="gramStart"/>
       <w:r>
-        <w:rPr>
-          <w:rFonts w:eastAsia="Calibri"/>
-          <w:i/>
-          <w:sz w:val="18"/>
-          <w:szCs w:val="18"/>
-        </w:rPr>
-        <w:t xml:space="preserve">Fig. </w:t>
-      </w:r>
-      <w:r>
-        <w:rPr>
-          <w:rFonts w:eastAsia="Calibri"/>
-          <w:i/>
-          <w:color w:val="000000" w:themeColor="text1"/>
-          <w:sz w:val="18"/>
-          <w:szCs w:val="18"/>
-        </w:rPr>
-        <w:t>7.</w:t>
+        <w:t>,GPA</w:t>
       </w:r>
       <w:proofErr w:type="gramEnd"/>
       <w:r>
-        <w:rPr>
-          <w:rFonts w:eastAsia="Calibri"/>
-          <w:i/>
-          <w:color w:val="000000" w:themeColor="text1"/>
-          <w:sz w:val="18"/>
-          <w:szCs w:val="18"/>
-        </w:rPr>
+        <w:t xml:space="preserve"> ,rank and </w:t>
+      </w:r>
+      <w:r>
         <w:t xml:space="preserve"> </w:t>
       </w:r>
       <w:r>
-        <w:rPr>
-          <w:bCs/>
-          <w:i/>
-          <w:color w:val="000000" w:themeColor="text1"/>
-          <w:sz w:val="18"/>
-          <w:szCs w:val="18"/>
-        </w:rPr>
-        <w:t>Testing Process Flow Chart</w:t>
-      </w:r>
-      <w:r>
-        <w:rPr>
-          <w:bCs/>
-          <w:i/>
-          <w:color w:val="000000" w:themeColor="text1"/>
-          <w:sz w:val="18"/>
-          <w:szCs w:val="18"/>
-        </w:rPr>
-        <w:t xml:space="preserve"> – Flow chart</w:t>
+        <w:t xml:space="preserve">one </w:t>
+      </w:r>
+      <w:r>
+        <w:t>output admit.</w:t>
       </w:r>
     </w:p>
     <w:p>
       <w:pPr>
         <w:ind w:left="-15" w:firstLine="0"/>
       </w:pPr>
+      <w:r>
+        <w:t>Step 1: To identify a batch size: The process needs an input value called batch size. In this unit test the batch size is set as ‘50’ as shown below:</w:t>
+      </w:r>
     </w:p>
     <w:p>
       <w:pPr>
         <w:ind w:left="-15" w:firstLine="0"/>
       </w:pPr>
-      <w:r>
-        <w:rPr>
+    </w:p>
+    <w:p>
+      <w:pPr>
+        <w:ind w:left="-15" w:firstLine="0"/>
+      </w:pPr>
+      <w:r>
+        <w:rPr>
+          <w:rFonts w:ascii="Consolas" w:hAnsi="Consolas" w:cs="Consolas"/>
           <w:noProof/>
+          <w:color w:val="800000"/>
+          <w:szCs w:val="19"/>
         </w:rPr>
         <w:drawing>
-          <wp:inline distT="0" distB="0" distL="0" distR="0" wp14:anchorId="624A61A3" wp14:editId="4A9794A7">
-            <wp:extent cx="2749225" cy="1926597"/>
+          <wp:inline distT="0" distB="0" distL="0" distR="0" wp14:anchorId="7520A08C" wp14:editId="3D771EF8">
+            <wp:extent cx="3028950" cy="638158"/>
             <wp:effectExtent l="0" t="0" r="0" b="0"/>
-            <wp:docPr id="17" name="Picture 17"/>
+            <wp:docPr id="18" name="Picture 18"/>
             <wp:cNvGraphicFramePr>
               <a:graphicFrameLocks xmlns:a="http://schemas.openxmlformats.org/drawingml/2006/main" noChangeAspect="1"/>
             </wp:cNvGraphicFramePr>
@@ -4007,7 +4050,7 @@
               <a:graphicData uri="http://schemas.openxmlformats.org/drawingml/2006/picture">
                 <pic:pic xmlns:pic="http://schemas.openxmlformats.org/drawingml/2006/picture">
                   <pic:nvPicPr>
-                    <pic:cNvPr id="0" name="Picture 1"/>
+                    <pic:cNvPr id="0" name="Picture 2"/>
                     <pic:cNvPicPr>
                       <a:picLocks noChangeAspect="1" noChangeArrowheads="1"/>
                     </pic:cNvPicPr>
@@ -4028,7 +4071,339 @@
                   <pic:spPr bwMode="auto">
                     <a:xfrm>
                       <a:off x="0" y="0"/>
-                      <a:ext cx="2751168" cy="1927958"/>
+                      <a:ext cx="3028950" cy="638158"/>
+                    </a:xfrm>
+                    <a:prstGeom prst="rect">
+                      <a:avLst/>
+                    </a:prstGeom>
+                    <a:noFill/>
+                    <a:ln>
+                      <a:noFill/>
+                    </a:ln>
+                  </pic:spPr>
+                </pic:pic>
+              </a:graphicData>
+            </a:graphic>
+          </wp:inline>
+        </w:drawing>
+      </w:r>
+    </w:p>
+    <w:p>
+      <w:pPr>
+        <w:ind w:left="-15" w:firstLine="0"/>
+      </w:pPr>
+    </w:p>
+    <w:p>
+      <w:pPr>
+        <w:ind w:left="-15" w:firstLine="0"/>
+        <w:rPr>
+          <w:rFonts w:eastAsia="Calibri"/>
+          <w:szCs w:val="19"/>
+        </w:rPr>
+      </w:pPr>
+      <w:r>
+        <w:rPr>
+          <w:rFonts w:eastAsia="Calibri"/>
+          <w:szCs w:val="19"/>
+        </w:rPr>
+        <w:lastRenderedPageBreak/>
+        <w:t xml:space="preserve">Step 2: Batch run for training: Once the initial set up is done the logistic regression performed using the ‘RunBatch’ process. Here, the run process will repeat itself automatically after every ‘50’ records till end of file is reached without any manual intervention. After every execution ‘weights’ of the predictors are stored and used in the subsequent runs to obtain final score. Below is the variable that stores the final score:   </w:t>
+      </w:r>
+    </w:p>
+    <w:p>
+      <w:pPr>
+        <w:ind w:left="-15" w:firstLine="0"/>
+        <w:rPr>
+          <w:rFonts w:eastAsia="Calibri"/>
+          <w:szCs w:val="19"/>
+        </w:rPr>
+      </w:pPr>
+      <w:r>
+        <w:rPr>
+          <w:rFonts w:ascii="Consolas" w:hAnsi="Consolas" w:cs="Consolas"/>
+          <w:noProof/>
+          <w:color w:val="800000"/>
+          <w:szCs w:val="19"/>
+        </w:rPr>
+        <w:drawing>
+          <wp:inline distT="0" distB="0" distL="0" distR="0" wp14:anchorId="0AAC942D" wp14:editId="3CB53CE5">
+            <wp:extent cx="3028950" cy="201090"/>
+            <wp:effectExtent l="0" t="0" r="0" b="8890"/>
+            <wp:docPr id="8" name="Picture 8"/>
+            <wp:cNvGraphicFramePr>
+              <a:graphicFrameLocks xmlns:a="http://schemas.openxmlformats.org/drawingml/2006/main" noChangeAspect="1"/>
+            </wp:cNvGraphicFramePr>
+            <a:graphic xmlns:a="http://schemas.openxmlformats.org/drawingml/2006/main">
+              <a:graphicData uri="http://schemas.openxmlformats.org/drawingml/2006/picture">
+                <pic:pic xmlns:pic="http://schemas.openxmlformats.org/drawingml/2006/picture">
+                  <pic:nvPicPr>
+                    <pic:cNvPr id="0" name="Picture 5"/>
+                    <pic:cNvPicPr>
+                      <a:picLocks noChangeAspect="1" noChangeArrowheads="1"/>
+                    </pic:cNvPicPr>
+                  </pic:nvPicPr>
+                  <pic:blipFill>
+                    <a:blip r:embed="rId25">
+                      <a:extLst>
+                        <a:ext uri="{28A0092B-C50C-407E-A947-70E740481C1C}">
+                          <a14:useLocalDpi xmlns:a14="http://schemas.microsoft.com/office/drawing/2010/main" val="0"/>
+                        </a:ext>
+                      </a:extLst>
+                    </a:blip>
+                    <a:srcRect/>
+                    <a:stretch>
+                      <a:fillRect/>
+                    </a:stretch>
+                  </pic:blipFill>
+                  <pic:spPr bwMode="auto">
+                    <a:xfrm>
+                      <a:off x="0" y="0"/>
+                      <a:ext cx="3028950" cy="201090"/>
+                    </a:xfrm>
+                    <a:prstGeom prst="rect">
+                      <a:avLst/>
+                    </a:prstGeom>
+                    <a:noFill/>
+                    <a:ln>
+                      <a:noFill/>
+                    </a:ln>
+                  </pic:spPr>
+                </pic:pic>
+              </a:graphicData>
+            </a:graphic>
+          </wp:inline>
+        </w:drawing>
+      </w:r>
+    </w:p>
+    <w:p>
+      <w:pPr>
+        <w:ind w:left="-15" w:firstLine="0"/>
+        <w:rPr>
+          <w:rFonts w:eastAsia="Calibri"/>
+          <w:szCs w:val="19"/>
+        </w:rPr>
+      </w:pPr>
+      <w:r>
+        <w:rPr>
+          <w:rFonts w:eastAsia="Calibri"/>
+          <w:szCs w:val="19"/>
+        </w:rPr>
+        <w:t>Step 3: Prediction of result: Once the scores for the predictors are available prediction can be performed. In this unit test the prediction is performed and results are obtained as below:</w:t>
+      </w:r>
+    </w:p>
+    <w:p>
+      <w:pPr>
+        <w:ind w:left="-15" w:firstLine="0"/>
+        <w:rPr>
+          <w:rFonts w:eastAsia="Calibri"/>
+          <w:szCs w:val="19"/>
+        </w:rPr>
+      </w:pPr>
+    </w:p>
+    <w:p>
+      <w:pPr>
+        <w:ind w:left="-15" w:firstLine="0"/>
+        <w:rPr>
+          <w:rFonts w:eastAsia="Calibri"/>
+          <w:szCs w:val="19"/>
+        </w:rPr>
+      </w:pPr>
+      <w:r>
+        <w:rPr>
+          <w:rFonts w:ascii="Consolas" w:hAnsi="Consolas" w:cs="Consolas"/>
+          <w:noProof/>
+          <w:color w:val="800000"/>
+          <w:szCs w:val="19"/>
+        </w:rPr>
+        <w:drawing>
+          <wp:inline distT="0" distB="0" distL="0" distR="0" wp14:anchorId="0597B000" wp14:editId="61860F5B">
+            <wp:extent cx="3030828" cy="154546"/>
+            <wp:effectExtent l="0" t="0" r="0" b="0"/>
+            <wp:docPr id="10" name="Picture 10"/>
+            <wp:cNvGraphicFramePr>
+              <a:graphicFrameLocks xmlns:a="http://schemas.openxmlformats.org/drawingml/2006/main" noChangeAspect="1"/>
+            </wp:cNvGraphicFramePr>
+            <a:graphic xmlns:a="http://schemas.openxmlformats.org/drawingml/2006/main">
+              <a:graphicData uri="http://schemas.openxmlformats.org/drawingml/2006/picture">
+                <pic:pic xmlns:pic="http://schemas.openxmlformats.org/drawingml/2006/picture">
+                  <pic:nvPicPr>
+                    <pic:cNvPr id="0" name="Picture 7"/>
+                    <pic:cNvPicPr>
+                      <a:picLocks noChangeAspect="1" noChangeArrowheads="1"/>
+                    </pic:cNvPicPr>
+                  </pic:nvPicPr>
+                  <pic:blipFill>
+                    <a:blip r:embed="rId26" cstate="print">
+                      <a:extLst>
+                        <a:ext uri="{28A0092B-C50C-407E-A947-70E740481C1C}">
+                          <a14:useLocalDpi xmlns:a14="http://schemas.microsoft.com/office/drawing/2010/main" val="0"/>
+                        </a:ext>
+                      </a:extLst>
+                    </a:blip>
+                    <a:srcRect/>
+                    <a:stretch>
+                      <a:fillRect/>
+                    </a:stretch>
+                  </pic:blipFill>
+                  <pic:spPr bwMode="auto">
+                    <a:xfrm>
+                      <a:off x="0" y="0"/>
+                      <a:ext cx="3028950" cy="154450"/>
+                    </a:xfrm>
+                    <a:prstGeom prst="rect">
+                      <a:avLst/>
+                    </a:prstGeom>
+                    <a:noFill/>
+                    <a:ln>
+                      <a:noFill/>
+                    </a:ln>
+                  </pic:spPr>
+                </pic:pic>
+              </a:graphicData>
+            </a:graphic>
+          </wp:inline>
+        </w:drawing>
+      </w:r>
+    </w:p>
+    <w:p>
+      <w:pPr>
+        <w:ind w:left="-15" w:firstLine="0"/>
+        <w:rPr>
+          <w:rFonts w:eastAsia="Calibri"/>
+          <w:szCs w:val="19"/>
+        </w:rPr>
+      </w:pPr>
+      <w:r>
+        <w:rPr>
+          <w:rFonts w:eastAsia="Calibri"/>
+          <w:szCs w:val="19"/>
+        </w:rPr>
+        <w:t>By using the above steps logistic regression model can be trained with files having large volume of input records and results can be predicted.</w:t>
+      </w:r>
+    </w:p>
+    <w:p>
+      <w:pPr>
+        <w:ind w:left="-15" w:firstLine="0"/>
+        <w:rPr>
+          <w:rFonts w:eastAsia="Calibri"/>
+          <w:szCs w:val="19"/>
+        </w:rPr>
+      </w:pPr>
+    </w:p>
+    <w:p>
+      <w:pPr>
+        <w:ind w:left="-15" w:firstLine="0"/>
+      </w:pPr>
+      <w:r>
+        <w:t>The flowchart of test steps is described below.</w:t>
+      </w:r>
+    </w:p>
+    <w:p>
+      <w:pPr>
+        <w:ind w:left="-15" w:firstLine="0"/>
+        <w:rPr>
+          <w:rFonts w:eastAsia="Calibri"/>
+          <w:sz w:val="18"/>
+          <w:szCs w:val="18"/>
+        </w:rPr>
+      </w:pPr>
+    </w:p>
+    <w:p>
+      <w:pPr>
+        <w:ind w:left="-15" w:firstLine="0"/>
+        <w:rPr>
+          <w:i/>
+        </w:rPr>
+      </w:pPr>
+      <w:proofErr w:type="gramStart"/>
+      <w:r>
+        <w:rPr>
+          <w:rFonts w:eastAsia="Calibri"/>
+          <w:i/>
+          <w:sz w:val="18"/>
+          <w:szCs w:val="18"/>
+        </w:rPr>
+        <w:t xml:space="preserve">Fig. </w:t>
+      </w:r>
+      <w:r>
+        <w:rPr>
+          <w:rFonts w:eastAsia="Calibri"/>
+          <w:i/>
+          <w:color w:val="000000" w:themeColor="text1"/>
+          <w:sz w:val="18"/>
+          <w:szCs w:val="18"/>
+        </w:rPr>
+        <w:t>7.</w:t>
+      </w:r>
+      <w:proofErr w:type="gramEnd"/>
+      <w:r>
+        <w:rPr>
+          <w:rFonts w:eastAsia="Calibri"/>
+          <w:i/>
+          <w:color w:val="000000" w:themeColor="text1"/>
+          <w:sz w:val="18"/>
+          <w:szCs w:val="18"/>
+        </w:rPr>
+        <w:t xml:space="preserve"> </w:t>
+      </w:r>
+      <w:r>
+        <w:rPr>
+          <w:bCs/>
+          <w:i/>
+          <w:color w:val="000000" w:themeColor="text1"/>
+          <w:sz w:val="18"/>
+          <w:szCs w:val="18"/>
+        </w:rPr>
+        <w:t>Testing Process Flow Chart – Flow chart</w:t>
+      </w:r>
+    </w:p>
+    <w:p>
+      <w:pPr>
+        <w:ind w:left="-15" w:firstLine="0"/>
+      </w:pPr>
+    </w:p>
+    <w:p>
+      <w:pPr>
+        <w:ind w:left="-15" w:firstLine="0"/>
+      </w:pPr>
+      <w:r>
+        <w:rPr>
+          <w:noProof/>
+        </w:rPr>
+        <w:drawing>
+          <wp:inline distT="0" distB="0" distL="0" distR="0" wp14:anchorId="624A61A3" wp14:editId="2304F6DF">
+            <wp:extent cx="2747493" cy="1837386"/>
+            <wp:effectExtent l="0" t="0" r="0" b="0"/>
+            <wp:docPr id="17" name="Picture 17"/>
+            <wp:cNvGraphicFramePr>
+              <a:graphicFrameLocks xmlns:a="http://schemas.openxmlformats.org/drawingml/2006/main" noChangeAspect="1"/>
+            </wp:cNvGraphicFramePr>
+            <a:graphic xmlns:a="http://schemas.openxmlformats.org/drawingml/2006/main">
+              <a:graphicData uri="http://schemas.openxmlformats.org/drawingml/2006/picture">
+                <pic:pic xmlns:pic="http://schemas.openxmlformats.org/drawingml/2006/picture">
+                  <pic:nvPicPr>
+                    <pic:cNvPr id="0" name="Picture 1"/>
+                    <pic:cNvPicPr>
+                      <a:picLocks noChangeAspect="1" noChangeArrowheads="1"/>
+                    </pic:cNvPicPr>
+                  </pic:nvPicPr>
+                  <pic:blipFill>
+                    <a:blip r:embed="rId27" cstate="print">
+                      <a:extLst>
+                        <a:ext uri="{28A0092B-C50C-407E-A947-70E740481C1C}">
+                          <a14:useLocalDpi xmlns:a14="http://schemas.microsoft.com/office/drawing/2010/main" val="0"/>
+                        </a:ext>
+                      </a:extLst>
+                    </a:blip>
+                    <a:srcRect/>
+                    <a:stretch>
+                      <a:fillRect/>
+                    </a:stretch>
+                  </pic:blipFill>
+                  <pic:spPr bwMode="auto">
+                    <a:xfrm>
+                      <a:off x="0" y="0"/>
+                      <a:ext cx="2751168" cy="1839844"/>
                     </a:xfrm>
                     <a:prstGeom prst="rect">
                       <a:avLst/>
@@ -4116,7 +4491,7 @@
                     </pic:cNvPicPr>
                   </pic:nvPicPr>
                   <pic:blipFill>
-                    <a:blip r:embed="rId25" cstate="print">
+                    <a:blip r:embed="rId28" cstate="print">
                       <a:extLst>
                         <a:ext uri="{28A0092B-C50C-407E-A947-70E740481C1C}">
                           <a14:useLocalDpi xmlns:a14="http://schemas.microsoft.com/office/drawing/2010/main" val="0"/>
@@ -4157,7 +4532,13 @@
       <w:pPr>
         <w:ind w:left="-15" w:firstLine="0"/>
       </w:pPr>
-      <w:r>
+    </w:p>
+    <w:p>
+      <w:pPr>
+        <w:ind w:left="-15" w:firstLine="0"/>
+      </w:pPr>
+      <w:r>
+        <w:lastRenderedPageBreak/>
         <w:t xml:space="preserve">2) </w:t>
       </w:r>
       <w:proofErr w:type="spellStart"/>
@@ -4209,7 +4590,7 @@
                     </pic:cNvPicPr>
                   </pic:nvPicPr>
                   <pic:blipFill>
-                    <a:blip r:embed="rId26">
+                    <a:blip r:embed="rId29">
                       <a:extLst>
                         <a:ext uri="{28A0092B-C50C-407E-A947-70E740481C1C}">
                           <a14:useLocalDpi xmlns:a14="http://schemas.microsoft.com/office/drawing/2010/main" val="0"/>
@@ -4273,7 +4654,6 @@
           <w:sz w:val="24"/>
           <w:szCs w:val="24"/>
         </w:rPr>
-        <w:lastRenderedPageBreak/>
         <w:drawing>
           <wp:inline distT="0" distB="0" distL="0" distR="0" wp14:anchorId="7A1A285F" wp14:editId="37E1C172">
             <wp:extent cx="3028950" cy="1132620"/>
@@ -4292,7 +4672,7 @@
                     </pic:cNvPicPr>
                   </pic:nvPicPr>
                   <pic:blipFill>
-                    <a:blip r:embed="rId27" cstate="print">
+                    <a:blip r:embed="rId30" cstate="print">
                       <a:extLst>
                         <a:ext uri="{28A0092B-C50C-407E-A947-70E740481C1C}">
                           <a14:useLocalDpi xmlns:a14="http://schemas.microsoft.com/office/drawing/2010/main" val="0"/>
@@ -4396,7 +4776,7 @@
                     </pic:cNvPicPr>
                   </pic:nvPicPr>
                   <pic:blipFill>
-                    <a:blip r:embed="rId28" cstate="print">
+                    <a:blip r:embed="rId31" cstate="print">
                       <a:extLst>
                         <a:ext uri="{28A0092B-C50C-407E-A947-70E740481C1C}">
                           <a14:useLocalDpi xmlns:a14="http://schemas.microsoft.com/office/drawing/2010/main" val="0"/>
@@ -4440,9 +4820,11 @@
       <w:r>
         <w:t xml:space="preserve">4) </w:t>
       </w:r>
+      <w:proofErr w:type="spellStart"/>
       <w:r>
         <w:t>LogisticRegressionVolumeTest</w:t>
       </w:r>
+      <w:proofErr w:type="spellEnd"/>
     </w:p>
     <w:p>
       <w:pPr>
@@ -4451,8 +4833,13 @@
           <w:rStyle w:val="Hyperlink"/>
         </w:rPr>
       </w:pPr>
-      <w:r>
-        <w:t xml:space="preserve">To perform the volume test with lots of data. I have selected a dataset </w:t>
+      <w:proofErr w:type="gramStart"/>
+      <w:r>
+        <w:t>To perform the volume test with lots of data.</w:t>
+      </w:r>
+      <w:proofErr w:type="gramEnd"/>
+      <w:r>
+        <w:t xml:space="preserve"> I have selected a dataset </w:t>
       </w:r>
       <w:r>
         <w:fldChar w:fldCharType="begin"/>
@@ -4507,7 +4894,7 @@
                     </pic:cNvPicPr>
                   </pic:nvPicPr>
                   <pic:blipFill>
-                    <a:blip r:embed="rId29" cstate="print">
+                    <a:blip r:embed="rId32" cstate="print">
                       <a:extLst>
                         <a:ext uri="{28A0092B-C50C-407E-A947-70E740481C1C}">
                           <a14:useLocalDpi xmlns:a14="http://schemas.microsoft.com/office/drawing/2010/main" val="0"/>
@@ -4551,41 +4938,6 @@
     </w:p>
     <w:p>
       <w:pPr>
-        <w:ind w:left="-15" w:firstLine="0"/>
-      </w:pPr>
-    </w:p>
-    <w:p>
-      <w:pPr>
-        <w:ind w:left="-15" w:firstLine="0"/>
-      </w:pPr>
-    </w:p>
-    <w:p>
-      <w:pPr>
-        <w:ind w:left="-15" w:firstLine="0"/>
-      </w:pPr>
-    </w:p>
-    <w:p>
-      <w:pPr>
-        <w:ind w:left="-15" w:firstLine="0"/>
-      </w:pPr>
-    </w:p>
-    <w:p>
-      <w:pPr>
-        <w:ind w:left="-15" w:firstLine="0"/>
-      </w:pPr>
-    </w:p>
-    <w:p>
-      <w:pPr>
-        <w:ind w:left="-15" w:firstLine="0"/>
-      </w:pPr>
-    </w:p>
-    <w:p>
-      <w:pPr>
-        <w:ind w:left="-15" w:firstLine="0"/>
-      </w:pPr>
-    </w:p>
-    <w:p>
-      <w:pPr>
         <w:pStyle w:val="ListParagraph"/>
         <w:numPr>
           <w:ilvl w:val="0"/>
@@ -4596,13 +4948,10 @@
           <w:b/>
         </w:rPr>
       </w:pPr>
-      <w:bookmarkStart w:id="0" w:name="_GoBack"/>
-      <w:bookmarkEnd w:id="0"/>
       <w:r>
         <w:rPr>
           <w:b/>
         </w:rPr>
-        <w:lastRenderedPageBreak/>
         <w:t>D</w:t>
       </w:r>
       <w:r>
@@ -4741,6 +5090,51 @@
       <w:r>
         <w:t xml:space="preserve"> </w:t>
       </w:r>
+    </w:p>
+    <w:p>
+      <w:pPr>
+        <w:ind w:left="-15" w:firstLine="0"/>
+      </w:pPr>
+    </w:p>
+    <w:p>
+      <w:pPr>
+        <w:ind w:left="-15" w:firstLine="0"/>
+      </w:pPr>
+    </w:p>
+    <w:p>
+      <w:pPr>
+        <w:ind w:left="-15" w:firstLine="0"/>
+      </w:pPr>
+    </w:p>
+    <w:p>
+      <w:pPr>
+        <w:ind w:left="-15" w:firstLine="0"/>
+      </w:pPr>
+    </w:p>
+    <w:p>
+      <w:pPr>
+        <w:ind w:left="-15" w:firstLine="0"/>
+      </w:pPr>
+    </w:p>
+    <w:p>
+      <w:pPr>
+        <w:ind w:left="-15" w:firstLine="0"/>
+      </w:pPr>
+    </w:p>
+    <w:p>
+      <w:pPr>
+        <w:ind w:left="-15" w:firstLine="0"/>
+      </w:pPr>
+    </w:p>
+    <w:p>
+      <w:pPr>
+        <w:ind w:left="-15" w:firstLine="0"/>
+      </w:pPr>
+    </w:p>
+    <w:p>
+      <w:pPr>
+        <w:ind w:left="-15" w:firstLine="0"/>
+      </w:pPr>
     </w:p>
     <w:p>
       <w:pPr>
@@ -4763,6 +5157,7 @@
         <w:rPr>
           <w:b/>
         </w:rPr>
+        <w:lastRenderedPageBreak/>
         <w:t>REFERENCE</w:t>
       </w:r>
     </w:p>
@@ -4791,7 +5186,7 @@
               <w:lang w:bidi="ne-NP"/>
             </w:rPr>
           </w:pPr>
-          <w:hyperlink r:id="rId30" w:history="1">
+          <w:hyperlink r:id="rId33" w:history="1">
             <w:r>
               <w:rPr>
                 <w:rFonts w:ascii="Calibri" w:eastAsia="Calibri" w:hAnsi="Calibri" w:cs="Mangal"/>
@@ -4833,7 +5228,7 @@
               <w:lang w:bidi="ne-NP"/>
             </w:rPr>
           </w:pPr>
-          <w:hyperlink r:id="rId31" w:history="1">
+          <w:hyperlink r:id="rId34" w:history="1">
             <w:r>
               <w:rPr>
                 <w:rFonts w:ascii="Calibri" w:eastAsia="Calibri" w:hAnsi="Calibri" w:cs="Mangal"/>
@@ -4863,7 +5258,7 @@
               <w:lang w:bidi="ne-NP"/>
             </w:rPr>
           </w:pPr>
-          <w:hyperlink r:id="rId32" w:history="1">
+          <w:hyperlink r:id="rId35" w:history="1">
             <w:r>
               <w:rPr>
                 <w:rFonts w:ascii="Calibri" w:eastAsia="Calibri" w:hAnsi="Calibri" w:cs="Mangal"/>
@@ -4916,7 +5311,7 @@
               <w:lang w:bidi="ne-NP"/>
             </w:rPr>
           </w:pPr>
-          <w:hyperlink r:id="rId33" w:history="1">
+          <w:hyperlink r:id="rId36" w:history="1">
             <w:r>
               <w:rPr>
                 <w:rFonts w:ascii="Calibri" w:eastAsia="Calibri" w:hAnsi="Calibri" w:cs="Mangal"/>
@@ -4966,7 +5361,7 @@
             </w:rPr>
             <w:t xml:space="preserve">5. </w:t>
           </w:r>
-          <w:hyperlink r:id="rId34" w:history="1">
+          <w:hyperlink r:id="rId37" w:history="1">
             <w:r>
               <w:rPr>
                 <w:rFonts w:ascii="Calibri" w:eastAsia="Calibri" w:hAnsi="Calibri" w:cs="Mangal"/>
@@ -9217,127 +9612,127 @@
     </dgm:pt>
   </dgm:ptLst>
   <dgm:cxnLst>
-    <dgm:cxn modelId="{FE521FB1-D080-40BE-AB13-981CFEBB356D}" type="presOf" srcId="{A49ED99B-1123-4999-B4D7-14500362CA58}" destId="{CF8B524B-FDA8-4841-9661-0EA414FE7488}" srcOrd="1" destOrd="0" presId="urn:microsoft.com/office/officeart/2005/8/layout/hierarchy6"/>
-    <dgm:cxn modelId="{C6F36068-0562-4109-8FDA-8C9E88FF2131}" type="presOf" srcId="{4358AB9A-AFE9-44FF-805C-7025931B5E15}" destId="{8B1C7EE5-D606-4AD1-AC98-CE98BEFC5B03}" srcOrd="1" destOrd="0" presId="urn:microsoft.com/office/officeart/2005/8/layout/hierarchy6"/>
+    <dgm:cxn modelId="{5BA1F886-E6CF-4D2B-A2A4-F5D50602F454}" srcId="{8A8BF42B-67B1-4312-9FFF-86A4284A4F95}" destId="{EF5A6557-6702-47C8-9D9F-1C41E2730ED9}" srcOrd="0" destOrd="0" parTransId="{FEF51B95-1076-44A7-87FB-1484AF50A7BB}" sibTransId="{1B7F7A32-5E93-4795-B183-F1CA3872CE36}"/>
+    <dgm:cxn modelId="{8786F9CF-D9F1-48E3-BA39-D6F1DB45B7BE}" srcId="{D56913C1-B7B0-40A1-9A14-B54902FBF317}" destId="{3FC67C27-9685-40AC-83B8-0800DC1E69D7}" srcOrd="5" destOrd="0" parTransId="{C88B5FD5-4D28-4CD7-83A7-BBD6B458EB17}" sibTransId="{33BA0A04-0884-4CA6-A2AA-0B1EED9D3B6F}"/>
+    <dgm:cxn modelId="{4A102F24-C0B3-42C7-B0A8-B826AB0D8F74}" type="presOf" srcId="{B77ED4E5-A0B8-4CEC-86DE-E2237BA8D995}" destId="{96A0D4F5-9E8E-4497-8F53-D88207B36082}" srcOrd="1" destOrd="0" presId="urn:microsoft.com/office/officeart/2005/8/layout/hierarchy6"/>
+    <dgm:cxn modelId="{0824A150-B518-40DF-8447-60B0EEB4C2EF}" type="presOf" srcId="{5055D341-660E-4CCB-8052-9B1D63E55BAA}" destId="{276B3669-1867-480E-A688-D4FEA3827572}" srcOrd="0" destOrd="0" presId="urn:microsoft.com/office/officeart/2005/8/layout/hierarchy6"/>
+    <dgm:cxn modelId="{E6CD7773-4AFD-4EDA-B07C-A7F234215BF8}" type="presOf" srcId="{8F8A77BE-8749-416E-9954-2F6AD9F3CC3F}" destId="{D55858F3-6B01-4396-B4CA-CC6F763ABF0C}" srcOrd="0" destOrd="0" presId="urn:microsoft.com/office/officeart/2005/8/layout/hierarchy6"/>
+    <dgm:cxn modelId="{7CB81721-825F-4654-B4BC-5AFE16FE0B29}" type="presOf" srcId="{F3B8D531-B9D8-4B24-B2E0-6FECC49CB482}" destId="{CDC618C9-8426-4AC8-A286-1A2087765AB1}" srcOrd="0" destOrd="0" presId="urn:microsoft.com/office/officeart/2005/8/layout/hierarchy6"/>
+    <dgm:cxn modelId="{75A279B0-5082-4B96-ADAF-8E29E1343C06}" srcId="{D56913C1-B7B0-40A1-9A14-B54902FBF317}" destId="{4358AB9A-AFE9-44FF-805C-7025931B5E15}" srcOrd="7" destOrd="0" parTransId="{00B634A5-A353-4159-9560-D08F72CA0CA8}" sibTransId="{467C47E8-6B2B-42DC-A375-02561A38FAF5}"/>
+    <dgm:cxn modelId="{A8E67D55-1ED4-4981-901A-775849158C17}" type="presOf" srcId="{A49ED99B-1123-4999-B4D7-14500362CA58}" destId="{CF8B524B-FDA8-4841-9661-0EA414FE7488}" srcOrd="1" destOrd="0" presId="urn:microsoft.com/office/officeart/2005/8/layout/hierarchy6"/>
+    <dgm:cxn modelId="{ABB2CC1C-F9D1-4B2B-88C5-048CAC33618C}" type="presOf" srcId="{264C2CB7-D5F2-42A4-8483-0775339A3345}" destId="{5324651F-F769-4723-837F-A6DC70138394}" srcOrd="0" destOrd="0" presId="urn:microsoft.com/office/officeart/2005/8/layout/hierarchy6"/>
+    <dgm:cxn modelId="{0DAF6010-7EA7-4B2C-A7B2-4C6BE35C3B92}" srcId="{D56913C1-B7B0-40A1-9A14-B54902FBF317}" destId="{57D9AEBB-C19A-4DE6-9A79-482E6D41BBC4}" srcOrd="2" destOrd="0" parTransId="{E508A559-3F71-4181-A84E-7856ABD04012}" sibTransId="{73C8B35B-C3AA-40F1-AF88-6B4890FFF3B2}"/>
+    <dgm:cxn modelId="{B29CBE51-0228-4275-A5DE-EB0CF04B7B26}" type="presOf" srcId="{606C9FCD-374D-47A5-B9D7-8D59DC3AF229}" destId="{56A989BC-9F57-4D4B-A02E-91A986FBA120}" srcOrd="0" destOrd="0" presId="urn:microsoft.com/office/officeart/2005/8/layout/hierarchy6"/>
+    <dgm:cxn modelId="{401232BE-46A2-422D-9566-A60E8961647A}" type="presOf" srcId="{3FC67C27-9685-40AC-83B8-0800DC1E69D7}" destId="{12DD82BA-EA3C-4330-BA7F-4BBEAD134A17}" srcOrd="0" destOrd="0" presId="urn:microsoft.com/office/officeart/2005/8/layout/hierarchy6"/>
+    <dgm:cxn modelId="{C2FCF60D-511A-4A63-82D3-5B673EF3198E}" type="presOf" srcId="{4358AB9A-AFE9-44FF-805C-7025931B5E15}" destId="{8E2E906C-8426-4FFC-BD94-F3E528896DC4}" srcOrd="0" destOrd="0" presId="urn:microsoft.com/office/officeart/2005/8/layout/hierarchy6"/>
+    <dgm:cxn modelId="{61DA8FA0-0DB7-4436-8980-F2AA42A379F4}" type="presOf" srcId="{3616D08F-91A7-4F3D-85DB-5C26C3E02006}" destId="{D08D7C09-87CA-4781-99D1-609450F0D60F}" srcOrd="0" destOrd="0" presId="urn:microsoft.com/office/officeart/2005/8/layout/hierarchy6"/>
+    <dgm:cxn modelId="{3E8E4C34-6D94-465E-9E2F-A13C89FE90AF}" type="presOf" srcId="{87A3CB70-4BE7-47D4-9841-03B4D3C9AEEF}" destId="{922EDA94-60F9-4EBF-A1E4-03720AB1E847}" srcOrd="0" destOrd="0" presId="urn:microsoft.com/office/officeart/2005/8/layout/hierarchy6"/>
+    <dgm:cxn modelId="{E1E6FCA7-B78F-4066-A3C9-6B0BE6E59F08}" type="presOf" srcId="{57D9AEBB-C19A-4DE6-9A79-482E6D41BBC4}" destId="{078A337E-9566-4FD1-8D9A-C0A3552178E7}" srcOrd="0" destOrd="0" presId="urn:microsoft.com/office/officeart/2005/8/layout/hierarchy6"/>
+    <dgm:cxn modelId="{B35860E0-D74A-4AD5-A344-357D4A29DFA4}" type="presOf" srcId="{3CEF94BE-EFB9-47F7-B71A-229400B45024}" destId="{86B19835-3B71-4C14-8ABC-D7FC06D2627E}" srcOrd="0" destOrd="0" presId="urn:microsoft.com/office/officeart/2005/8/layout/hierarchy6"/>
+    <dgm:cxn modelId="{E69F32F3-3D4D-416E-8567-63EB92743F2D}" type="presOf" srcId="{420A14B1-DCBF-4974-BF3B-15623D945699}" destId="{EE7218EF-6914-4692-AA70-EC422F3296D6}" srcOrd="0" destOrd="0" presId="urn:microsoft.com/office/officeart/2005/8/layout/hierarchy6"/>
+    <dgm:cxn modelId="{1B18D798-E0F0-4205-A120-6C695EB15481}" type="presOf" srcId="{3FC67C27-9685-40AC-83B8-0800DC1E69D7}" destId="{C46E6D80-AB33-4358-B87F-729A40653C47}" srcOrd="1" destOrd="0" presId="urn:microsoft.com/office/officeart/2005/8/layout/hierarchy6"/>
+    <dgm:cxn modelId="{3419B1FA-57D4-4717-9C1C-239F77FE622F}" type="presOf" srcId="{1BF8C7EA-8E99-4946-B19B-714FE5DF0845}" destId="{B10057E7-EE3D-491E-9E47-FCEB566FDB73}" srcOrd="0" destOrd="0" presId="urn:microsoft.com/office/officeart/2005/8/layout/hierarchy6"/>
+    <dgm:cxn modelId="{A923685C-D6BB-4B79-A280-13471D821008}" srcId="{D56913C1-B7B0-40A1-9A14-B54902FBF317}" destId="{8F8A77BE-8749-416E-9954-2F6AD9F3CC3F}" srcOrd="1" destOrd="0" parTransId="{1AAF1EB2-D49D-4C5A-8985-CC80113E55FD}" sibTransId="{3A47AB6B-0835-40DF-873E-E52F0C9F7834}"/>
+    <dgm:cxn modelId="{4A2DA22E-32E4-4FEA-A5F2-C58321567379}" type="presOf" srcId="{8F8A77BE-8749-416E-9954-2F6AD9F3CC3F}" destId="{1D2799B9-6209-4618-B490-30538139FE1E}" srcOrd="1" destOrd="0" presId="urn:microsoft.com/office/officeart/2005/8/layout/hierarchy6"/>
+    <dgm:cxn modelId="{41D538CC-5E24-4218-A64C-91283FCBAA45}" type="presOf" srcId="{57D9AEBB-C19A-4DE6-9A79-482E6D41BBC4}" destId="{6B45A3B8-3E95-477F-87B4-A0B00D172430}" srcOrd="1" destOrd="0" presId="urn:microsoft.com/office/officeart/2005/8/layout/hierarchy6"/>
+    <dgm:cxn modelId="{31E2AA1E-D687-4F79-8DAA-198F83596589}" type="presOf" srcId="{CFB176F7-23F5-4BC8-AA79-C04D1C30B3D3}" destId="{48CA0622-A14E-49A9-A32C-1C690CC10559}" srcOrd="0" destOrd="0" presId="urn:microsoft.com/office/officeart/2005/8/layout/hierarchy6"/>
+    <dgm:cxn modelId="{F2CC1279-4517-4393-98F6-693FFF2B075E}" srcId="{D56913C1-B7B0-40A1-9A14-B54902FBF317}" destId="{D86E44B7-03F7-43C7-BE88-A71B0475649C}" srcOrd="6" destOrd="0" parTransId="{152EDF8D-8157-44B1-9079-821FFAE50B3A}" sibTransId="{C91535DE-228E-458C-8D0D-9308729B7043}"/>
+    <dgm:cxn modelId="{F190DE15-C37F-4D6C-8164-FBDB2BE4ED70}" type="presOf" srcId="{EF5A6557-6702-47C8-9D9F-1C41E2730ED9}" destId="{D7485B40-3602-4071-A062-B94F547B4FE2}" srcOrd="0" destOrd="0" presId="urn:microsoft.com/office/officeart/2005/8/layout/hierarchy6"/>
+    <dgm:cxn modelId="{9127F2B0-E413-4C7B-93B5-9DA3E3B03444}" type="presOf" srcId="{4AC8DC6A-5272-4C7D-9027-DE0305A01455}" destId="{BF41F179-FFA3-4BD2-A95E-0F6F2D56311C}" srcOrd="0" destOrd="0" presId="urn:microsoft.com/office/officeart/2005/8/layout/hierarchy6"/>
+    <dgm:cxn modelId="{9FB925C7-35AD-48FB-8221-4EF6367D071D}" srcId="{3CEF94BE-EFB9-47F7-B71A-229400B45024}" destId="{F3B8D531-B9D8-4B24-B2E0-6FECC49CB482}" srcOrd="0" destOrd="0" parTransId="{FF168CE8-A518-42AE-9FC3-F8186B9D4377}" sibTransId="{1FF2B304-0AFA-4D00-AEE1-087E0B3DA02C}"/>
     <dgm:cxn modelId="{4C937D0B-F35A-4C5E-A737-E34FF713ED16}" srcId="{87A3CB70-4BE7-47D4-9841-03B4D3C9AEEF}" destId="{420A14B1-DCBF-4974-BF3B-15623D945699}" srcOrd="0" destOrd="0" parTransId="{3616D08F-91A7-4F3D-85DB-5C26C3E02006}" sibTransId="{A15CA430-4DFF-4733-952F-395BE9B336C0}"/>
-    <dgm:cxn modelId="{FEE6161C-2CBA-46DF-B1F3-93FDBDC4CC85}" type="presOf" srcId="{1BF8C7EA-8E99-4946-B19B-714FE5DF0845}" destId="{B10057E7-EE3D-491E-9E47-FCEB566FDB73}" srcOrd="0" destOrd="0" presId="urn:microsoft.com/office/officeart/2005/8/layout/hierarchy6"/>
-    <dgm:cxn modelId="{394BD1A4-73C0-4E84-9FE5-CCABB8E0B36F}" type="presOf" srcId="{CFB176F7-23F5-4BC8-AA79-C04D1C30B3D3}" destId="{48CA0622-A14E-49A9-A32C-1C690CC10559}" srcOrd="0" destOrd="0" presId="urn:microsoft.com/office/officeart/2005/8/layout/hierarchy6"/>
+    <dgm:cxn modelId="{4D07F3E0-51CC-4FCC-9FBC-88102E9D6D7E}" type="presOf" srcId="{A49ED99B-1123-4999-B4D7-14500362CA58}" destId="{128D7594-053B-43DC-BCEF-4ED551A4F7D6}" srcOrd="0" destOrd="0" presId="urn:microsoft.com/office/officeart/2005/8/layout/hierarchy6"/>
     <dgm:cxn modelId="{1AB24A65-7F5A-4531-8ECA-83811EE15983}" srcId="{5055D341-660E-4CCB-8052-9B1D63E55BAA}" destId="{8A8BF42B-67B1-4312-9FFF-86A4284A4F95}" srcOrd="0" destOrd="0" parTransId="{FDBD2F37-C955-4457-9938-B54325E9501E}" sibTransId="{7B775E20-AD24-408C-BF05-2D94249A16D1}"/>
-    <dgm:cxn modelId="{FBA1D0F3-13AA-4176-B3EA-479D869AAB62}" type="presOf" srcId="{A49ED99B-1123-4999-B4D7-14500362CA58}" destId="{128D7594-053B-43DC-BCEF-4ED551A4F7D6}" srcOrd="0" destOrd="0" presId="urn:microsoft.com/office/officeart/2005/8/layout/hierarchy6"/>
-    <dgm:cxn modelId="{FF7B8441-A1A6-42AC-9375-73BFEE37919C}" type="presOf" srcId="{264C2CB7-D5F2-42A4-8483-0775339A3345}" destId="{5324651F-F769-4723-837F-A6DC70138394}" srcOrd="0" destOrd="0" presId="urn:microsoft.com/office/officeart/2005/8/layout/hierarchy6"/>
-    <dgm:cxn modelId="{A4FA2136-6487-44D1-BAC2-D4ADC5D2DD19}" type="presOf" srcId="{3FC67C27-9685-40AC-83B8-0800DC1E69D7}" destId="{C46E6D80-AB33-4358-B87F-729A40653C47}" srcOrd="1" destOrd="0" presId="urn:microsoft.com/office/officeart/2005/8/layout/hierarchy6"/>
-    <dgm:cxn modelId="{B3A549BD-451F-4287-B6D1-0AC22BE7A2EE}" type="presOf" srcId="{F3B8D531-B9D8-4B24-B2E0-6FECC49CB482}" destId="{CDC618C9-8426-4AC8-A286-1A2087765AB1}" srcOrd="0" destOrd="0" presId="urn:microsoft.com/office/officeart/2005/8/layout/hierarchy6"/>
-    <dgm:cxn modelId="{672027E1-2F4E-4A9E-8E9B-7C1BF75DD69D}" type="presOf" srcId="{3CEF94BE-EFB9-47F7-B71A-229400B45024}" destId="{86B19835-3B71-4C14-8ABC-D7FC06D2627E}" srcOrd="0" destOrd="0" presId="urn:microsoft.com/office/officeart/2005/8/layout/hierarchy6"/>
-    <dgm:cxn modelId="{F2CC1279-4517-4393-98F6-693FFF2B075E}" srcId="{D56913C1-B7B0-40A1-9A14-B54902FBF317}" destId="{D86E44B7-03F7-43C7-BE88-A71B0475649C}" srcOrd="6" destOrd="0" parTransId="{152EDF8D-8157-44B1-9079-821FFAE50B3A}" sibTransId="{C91535DE-228E-458C-8D0D-9308729B7043}"/>
+    <dgm:cxn modelId="{F9046347-3F9F-40F7-9FBC-57387BEA2928}" type="presOf" srcId="{606C9FCD-374D-47A5-B9D7-8D59DC3AF229}" destId="{00505B8A-A46A-4729-9B70-0E4D8170E366}" srcOrd="1" destOrd="0" presId="urn:microsoft.com/office/officeart/2005/8/layout/hierarchy6"/>
+    <dgm:cxn modelId="{37544F13-CA15-4CE9-AA20-CD143DA871F9}" type="presOf" srcId="{4358AB9A-AFE9-44FF-805C-7025931B5E15}" destId="{8B1C7EE5-D606-4AD1-AC98-CE98BEFC5B03}" srcOrd="1" destOrd="0" presId="urn:microsoft.com/office/officeart/2005/8/layout/hierarchy6"/>
+    <dgm:cxn modelId="{DC80EAC5-CF4F-42E0-BFF3-509DE918529D}" srcId="{D56913C1-B7B0-40A1-9A14-B54902FBF317}" destId="{606C9FCD-374D-47A5-B9D7-8D59DC3AF229}" srcOrd="3" destOrd="0" parTransId="{491F147A-4D4B-4EC9-8CC3-579CE88DBF72}" sibTransId="{5C11DF4B-7D0E-4A4D-9864-05CD16DBAE1F}"/>
+    <dgm:cxn modelId="{B7AB8547-5294-4FB1-AE6B-D65E58D80107}" srcId="{420A14B1-DCBF-4974-BF3B-15623D945699}" destId="{4AC8DC6A-5272-4C7D-9027-DE0305A01455}" srcOrd="0" destOrd="0" parTransId="{1BF8C7EA-8E99-4946-B19B-714FE5DF0845}" sibTransId="{F4CF60D7-07B9-4DE7-90EF-D352A3F5E387}"/>
     <dgm:cxn modelId="{CBAD1D92-619B-4820-8FAC-97D4131AF302}" srcId="{D56913C1-B7B0-40A1-9A14-B54902FBF317}" destId="{5055D341-660E-4CCB-8052-9B1D63E55BAA}" srcOrd="0" destOrd="0" parTransId="{61FAFC73-BADE-4C8D-A916-4BDCF831E364}" sibTransId="{D3D42B14-9DCB-4C9D-8D96-D52682408F71}"/>
-    <dgm:cxn modelId="{A923685C-D6BB-4B79-A280-13471D821008}" srcId="{D56913C1-B7B0-40A1-9A14-B54902FBF317}" destId="{8F8A77BE-8749-416E-9954-2F6AD9F3CC3F}" srcOrd="1" destOrd="0" parTransId="{1AAF1EB2-D49D-4C5A-8985-CC80113E55FD}" sibTransId="{3A47AB6B-0835-40DF-873E-E52F0C9F7834}"/>
-    <dgm:cxn modelId="{7C011627-FC1A-4AA8-A9F3-415553346EE2}" type="presOf" srcId="{5055D341-660E-4CCB-8052-9B1D63E55BAA}" destId="{276B3669-1867-480E-A688-D4FEA3827572}" srcOrd="0" destOrd="0" presId="urn:microsoft.com/office/officeart/2005/8/layout/hierarchy6"/>
-    <dgm:cxn modelId="{DD7A3E5F-53BF-4A1E-A07D-DE9A14DEE83B}" type="presOf" srcId="{57D9AEBB-C19A-4DE6-9A79-482E6D41BBC4}" destId="{6B45A3B8-3E95-477F-87B4-A0B00D172430}" srcOrd="1" destOrd="0" presId="urn:microsoft.com/office/officeart/2005/8/layout/hierarchy6"/>
-    <dgm:cxn modelId="{7834A3FA-B519-4BC9-BBD4-69D3AC68ACCE}" type="presOf" srcId="{8F8A77BE-8749-416E-9954-2F6AD9F3CC3F}" destId="{1D2799B9-6209-4618-B490-30538139FE1E}" srcOrd="1" destOrd="0" presId="urn:microsoft.com/office/officeart/2005/8/layout/hierarchy6"/>
-    <dgm:cxn modelId="{5BA1F886-E6CF-4D2B-A2A4-F5D50602F454}" srcId="{8A8BF42B-67B1-4312-9FFF-86A4284A4F95}" destId="{EF5A6557-6702-47C8-9D9F-1C41E2730ED9}" srcOrd="0" destOrd="0" parTransId="{FEF51B95-1076-44A7-87FB-1484AF50A7BB}" sibTransId="{1B7F7A32-5E93-4795-B183-F1CA3872CE36}"/>
-    <dgm:cxn modelId="{B8BC5746-AECC-457F-B5A5-B19D13453EE3}" type="presOf" srcId="{D86E44B7-03F7-43C7-BE88-A71B0475649C}" destId="{6120FF55-F7BB-4F9E-A2E0-BECC42F2A7FD}" srcOrd="0" destOrd="0" presId="urn:microsoft.com/office/officeart/2005/8/layout/hierarchy6"/>
-    <dgm:cxn modelId="{502B0368-444D-4BFC-A8EB-8C8F7ABF9C56}" type="presOf" srcId="{3616D08F-91A7-4F3D-85DB-5C26C3E02006}" destId="{D08D7C09-87CA-4781-99D1-609450F0D60F}" srcOrd="0" destOrd="0" presId="urn:microsoft.com/office/officeart/2005/8/layout/hierarchy6"/>
-    <dgm:cxn modelId="{112A57C8-FF82-443E-83E0-6FE10A4DEE5E}" type="presOf" srcId="{4358AB9A-AFE9-44FF-805C-7025931B5E15}" destId="{8E2E906C-8426-4FFC-BD94-F3E528896DC4}" srcOrd="0" destOrd="0" presId="urn:microsoft.com/office/officeart/2005/8/layout/hierarchy6"/>
-    <dgm:cxn modelId="{7ECF92FE-9CBF-4C4E-AFCF-6D4CC123B375}" type="presOf" srcId="{8A8BF42B-67B1-4312-9FFF-86A4284A4F95}" destId="{A795AC7C-5E29-4C8E-A670-306CB744B9BB}" srcOrd="0" destOrd="0" presId="urn:microsoft.com/office/officeart/2005/8/layout/hierarchy6"/>
+    <dgm:cxn modelId="{6C2F8B29-4862-4D15-9063-CEE3ED9CB8E7}" type="presOf" srcId="{D86E44B7-03F7-43C7-BE88-A71B0475649C}" destId="{D0E0FEA6-A3D1-45B0-BD39-07AB5D33B3C3}" srcOrd="1" destOrd="0" presId="urn:microsoft.com/office/officeart/2005/8/layout/hierarchy6"/>
+    <dgm:cxn modelId="{6769559C-65FA-4182-A1EE-473C80ADE826}" type="presOf" srcId="{8A8BF42B-67B1-4312-9FFF-86A4284A4F95}" destId="{A795AC7C-5E29-4C8E-A670-306CB744B9BB}" srcOrd="0" destOrd="0" presId="urn:microsoft.com/office/officeart/2005/8/layout/hierarchy6"/>
+    <dgm:cxn modelId="{B5AC2FA5-6F08-4013-B023-30D967E54830}" type="presOf" srcId="{D86E44B7-03F7-43C7-BE88-A71B0475649C}" destId="{6120FF55-F7BB-4F9E-A2E0-BECC42F2A7FD}" srcOrd="0" destOrd="0" presId="urn:microsoft.com/office/officeart/2005/8/layout/hierarchy6"/>
+    <dgm:cxn modelId="{B24E7E5F-CB41-41C6-823D-CE0F78B58683}" srcId="{F3B8D531-B9D8-4B24-B2E0-6FECC49CB482}" destId="{87A3CB70-4BE7-47D4-9841-03B4D3C9AEEF}" srcOrd="0" destOrd="0" parTransId="{264C2CB7-D5F2-42A4-8483-0775339A3345}" sibTransId="{54E193C7-E3C4-4633-ADD7-2B0F5F48ACD9}"/>
     <dgm:cxn modelId="{6B9F7D9B-3C5B-4B6C-87BE-D1A8E2EF4F1A}" srcId="{EF5A6557-6702-47C8-9D9F-1C41E2730ED9}" destId="{3CEF94BE-EFB9-47F7-B71A-229400B45024}" srcOrd="0" destOrd="0" parTransId="{CFB176F7-23F5-4BC8-AA79-C04D1C30B3D3}" sibTransId="{ADEE3A0C-0BE3-4E36-A854-47D33203C10C}"/>
-    <dgm:cxn modelId="{906966D4-9F39-4503-BBC4-4CD17A0A045D}" type="presOf" srcId="{420A14B1-DCBF-4974-BF3B-15623D945699}" destId="{EE7218EF-6914-4692-AA70-EC422F3296D6}" srcOrd="0" destOrd="0" presId="urn:microsoft.com/office/officeart/2005/8/layout/hierarchy6"/>
-    <dgm:cxn modelId="{75A279B0-5082-4B96-ADAF-8E29E1343C06}" srcId="{D56913C1-B7B0-40A1-9A14-B54902FBF317}" destId="{4358AB9A-AFE9-44FF-805C-7025931B5E15}" srcOrd="7" destOrd="0" parTransId="{00B634A5-A353-4159-9560-D08F72CA0CA8}" sibTransId="{467C47E8-6B2B-42DC-A375-02561A38FAF5}"/>
-    <dgm:cxn modelId="{56CB3D72-AE69-48F6-85B4-F20B906E9234}" type="presOf" srcId="{B77ED4E5-A0B8-4CEC-86DE-E2237BA8D995}" destId="{82669E87-D44B-4D85-A39F-49F7F083784C}" srcOrd="0" destOrd="0" presId="urn:microsoft.com/office/officeart/2005/8/layout/hierarchy6"/>
+    <dgm:cxn modelId="{DEEA73A5-08C3-44A7-B471-EAB233C4C199}" type="presOf" srcId="{FEF51B95-1076-44A7-87FB-1484AF50A7BB}" destId="{3AE645C2-D471-4AEC-8630-0BA7C7A37F04}" srcOrd="0" destOrd="0" presId="urn:microsoft.com/office/officeart/2005/8/layout/hierarchy6"/>
+    <dgm:cxn modelId="{EDCEF77D-1114-4519-936A-69E85622FC8A}" type="presOf" srcId="{D56913C1-B7B0-40A1-9A14-B54902FBF317}" destId="{EDE2B36B-20DC-4DED-9FF2-95471B6802F3}" srcOrd="0" destOrd="0" presId="urn:microsoft.com/office/officeart/2005/8/layout/hierarchy6"/>
+    <dgm:cxn modelId="{58AFF036-A1AD-4348-AD1C-01EB4C33A5D0}" type="presOf" srcId="{FF168CE8-A518-42AE-9FC3-F8186B9D4377}" destId="{B21F59D6-8F52-4698-AA28-E835A0D453E4}" srcOrd="0" destOrd="0" presId="urn:microsoft.com/office/officeart/2005/8/layout/hierarchy6"/>
     <dgm:cxn modelId="{4F12106D-C51B-429B-A910-A87386742A39}" srcId="{D56913C1-B7B0-40A1-9A14-B54902FBF317}" destId="{B77ED4E5-A0B8-4CEC-86DE-E2237BA8D995}" srcOrd="8" destOrd="0" parTransId="{1AD301CA-0BA1-44C6-BC06-528B9E163443}" sibTransId="{A0365B11-4D7E-497D-9AAA-0F406C437B53}"/>
-    <dgm:cxn modelId="{A8BE56E3-2A0D-4397-8988-8A04335F7C89}" type="presOf" srcId="{3FC67C27-9685-40AC-83B8-0800DC1E69D7}" destId="{12DD82BA-EA3C-4330-BA7F-4BBEAD134A17}" srcOrd="0" destOrd="0" presId="urn:microsoft.com/office/officeart/2005/8/layout/hierarchy6"/>
-    <dgm:cxn modelId="{75A828A3-D437-47A6-9755-AD024A9D8B23}" type="presOf" srcId="{FDBD2F37-C955-4457-9938-B54325E9501E}" destId="{65BC9953-47AD-48F9-A334-8634A8317663}" srcOrd="0" destOrd="0" presId="urn:microsoft.com/office/officeart/2005/8/layout/hierarchy6"/>
-    <dgm:cxn modelId="{69EC89A5-B47A-4828-B86A-3FC74488BC77}" type="presOf" srcId="{8F8A77BE-8749-416E-9954-2F6AD9F3CC3F}" destId="{D55858F3-6B01-4396-B4CA-CC6F763ABF0C}" srcOrd="0" destOrd="0" presId="urn:microsoft.com/office/officeart/2005/8/layout/hierarchy6"/>
-    <dgm:cxn modelId="{1A857E3C-2C94-40F3-B2DB-F3FE72D754E5}" type="presOf" srcId="{FEF51B95-1076-44A7-87FB-1484AF50A7BB}" destId="{3AE645C2-D471-4AEC-8630-0BA7C7A37F04}" srcOrd="0" destOrd="0" presId="urn:microsoft.com/office/officeart/2005/8/layout/hierarchy6"/>
-    <dgm:cxn modelId="{0DAF6010-7EA7-4B2C-A7B2-4C6BE35C3B92}" srcId="{D56913C1-B7B0-40A1-9A14-B54902FBF317}" destId="{57D9AEBB-C19A-4DE6-9A79-482E6D41BBC4}" srcOrd="2" destOrd="0" parTransId="{E508A559-3F71-4181-A84E-7856ABD04012}" sibTransId="{73C8B35B-C3AA-40F1-AF88-6B4890FFF3B2}"/>
-    <dgm:cxn modelId="{398290EA-E773-42BB-A3CB-9BCEE7C14416}" type="presOf" srcId="{EF5A6557-6702-47C8-9D9F-1C41E2730ED9}" destId="{D7485B40-3602-4071-A062-B94F547B4FE2}" srcOrd="0" destOrd="0" presId="urn:microsoft.com/office/officeart/2005/8/layout/hierarchy6"/>
-    <dgm:cxn modelId="{DC80EAC5-CF4F-42E0-BFF3-509DE918529D}" srcId="{D56913C1-B7B0-40A1-9A14-B54902FBF317}" destId="{606C9FCD-374D-47A5-B9D7-8D59DC3AF229}" srcOrd="3" destOrd="0" parTransId="{491F147A-4D4B-4EC9-8CC3-579CE88DBF72}" sibTransId="{5C11DF4B-7D0E-4A4D-9864-05CD16DBAE1F}"/>
+    <dgm:cxn modelId="{923A266C-FEDE-4B79-BD8C-05E0497530A9}" type="presOf" srcId="{B77ED4E5-A0B8-4CEC-86DE-E2237BA8D995}" destId="{82669E87-D44B-4D85-A39F-49F7F083784C}" srcOrd="0" destOrd="0" presId="urn:microsoft.com/office/officeart/2005/8/layout/hierarchy6"/>
+    <dgm:cxn modelId="{4D92F5EE-4CA3-4618-A77E-9B13BB10BB3A}" type="presOf" srcId="{FDBD2F37-C955-4457-9938-B54325E9501E}" destId="{65BC9953-47AD-48F9-A334-8634A8317663}" srcOrd="0" destOrd="0" presId="urn:microsoft.com/office/officeart/2005/8/layout/hierarchy6"/>
     <dgm:cxn modelId="{03C41C6D-3D56-410D-A39C-E53E66EA8549}" srcId="{D56913C1-B7B0-40A1-9A14-B54902FBF317}" destId="{A49ED99B-1123-4999-B4D7-14500362CA58}" srcOrd="4" destOrd="0" parTransId="{0B1F8B83-8B57-44F3-9D28-2655F0A86C57}" sibTransId="{0F7F8BF2-C48B-40DB-9AB6-18A9D8F2F413}"/>
-    <dgm:cxn modelId="{09D592B1-3913-4317-A13F-91BF9FF5BC93}" type="presOf" srcId="{4AC8DC6A-5272-4C7D-9027-DE0305A01455}" destId="{BF41F179-FFA3-4BD2-A95E-0F6F2D56311C}" srcOrd="0" destOrd="0" presId="urn:microsoft.com/office/officeart/2005/8/layout/hierarchy6"/>
-    <dgm:cxn modelId="{8786F9CF-D9F1-48E3-BA39-D6F1DB45B7BE}" srcId="{D56913C1-B7B0-40A1-9A14-B54902FBF317}" destId="{3FC67C27-9685-40AC-83B8-0800DC1E69D7}" srcOrd="5" destOrd="0" parTransId="{C88B5FD5-4D28-4CD7-83A7-BBD6B458EB17}" sibTransId="{33BA0A04-0884-4CA6-A2AA-0B1EED9D3B6F}"/>
-    <dgm:cxn modelId="{CAE6A1D8-2DE5-4ABF-A665-470C2862B031}" type="presOf" srcId="{D56913C1-B7B0-40A1-9A14-B54902FBF317}" destId="{EDE2B36B-20DC-4DED-9FF2-95471B6802F3}" srcOrd="0" destOrd="0" presId="urn:microsoft.com/office/officeart/2005/8/layout/hierarchy6"/>
-    <dgm:cxn modelId="{CE4D50B7-DB95-4636-AB0E-1D9F93B717EB}" type="presOf" srcId="{87A3CB70-4BE7-47D4-9841-03B4D3C9AEEF}" destId="{922EDA94-60F9-4EBF-A1E4-03720AB1E847}" srcOrd="0" destOrd="0" presId="urn:microsoft.com/office/officeart/2005/8/layout/hierarchy6"/>
-    <dgm:cxn modelId="{6E7F088F-940E-4DF4-A698-43DDC516AC48}" type="presOf" srcId="{57D9AEBB-C19A-4DE6-9A79-482E6D41BBC4}" destId="{078A337E-9566-4FD1-8D9A-C0A3552178E7}" srcOrd="0" destOrd="0" presId="urn:microsoft.com/office/officeart/2005/8/layout/hierarchy6"/>
-    <dgm:cxn modelId="{B24E7E5F-CB41-41C6-823D-CE0F78B58683}" srcId="{F3B8D531-B9D8-4B24-B2E0-6FECC49CB482}" destId="{87A3CB70-4BE7-47D4-9841-03B4D3C9AEEF}" srcOrd="0" destOrd="0" parTransId="{264C2CB7-D5F2-42A4-8483-0775339A3345}" sibTransId="{54E193C7-E3C4-4633-ADD7-2B0F5F48ACD9}"/>
-    <dgm:cxn modelId="{9FB925C7-35AD-48FB-8221-4EF6367D071D}" srcId="{3CEF94BE-EFB9-47F7-B71A-229400B45024}" destId="{F3B8D531-B9D8-4B24-B2E0-6FECC49CB482}" srcOrd="0" destOrd="0" parTransId="{FF168CE8-A518-42AE-9FC3-F8186B9D4377}" sibTransId="{1FF2B304-0AFA-4D00-AEE1-087E0B3DA02C}"/>
-    <dgm:cxn modelId="{8109C638-874C-4C61-989B-E15F9FF8C152}" type="presOf" srcId="{B77ED4E5-A0B8-4CEC-86DE-E2237BA8D995}" destId="{96A0D4F5-9E8E-4497-8F53-D88207B36082}" srcOrd="1" destOrd="0" presId="urn:microsoft.com/office/officeart/2005/8/layout/hierarchy6"/>
-    <dgm:cxn modelId="{A4831331-5129-4B4D-9E43-A59B26DD3186}" type="presOf" srcId="{606C9FCD-374D-47A5-B9D7-8D59DC3AF229}" destId="{56A989BC-9F57-4D4B-A02E-91A986FBA120}" srcOrd="0" destOrd="0" presId="urn:microsoft.com/office/officeart/2005/8/layout/hierarchy6"/>
-    <dgm:cxn modelId="{B7AB8547-5294-4FB1-AE6B-D65E58D80107}" srcId="{420A14B1-DCBF-4974-BF3B-15623D945699}" destId="{4AC8DC6A-5272-4C7D-9027-DE0305A01455}" srcOrd="0" destOrd="0" parTransId="{1BF8C7EA-8E99-4946-B19B-714FE5DF0845}" sibTransId="{F4CF60D7-07B9-4DE7-90EF-D352A3F5E387}"/>
-    <dgm:cxn modelId="{DC6CBE72-9532-4D6C-9F28-9E5FE160D88D}" type="presOf" srcId="{606C9FCD-374D-47A5-B9D7-8D59DC3AF229}" destId="{00505B8A-A46A-4729-9B70-0E4D8170E366}" srcOrd="1" destOrd="0" presId="urn:microsoft.com/office/officeart/2005/8/layout/hierarchy6"/>
-    <dgm:cxn modelId="{0B76B943-2B74-44FC-A198-7801ED3D6249}" type="presOf" srcId="{D86E44B7-03F7-43C7-BE88-A71B0475649C}" destId="{D0E0FEA6-A3D1-45B0-BD39-07AB5D33B3C3}" srcOrd="1" destOrd="0" presId="urn:microsoft.com/office/officeart/2005/8/layout/hierarchy6"/>
-    <dgm:cxn modelId="{2CDE21F4-F830-4B46-8719-C8E436607453}" type="presOf" srcId="{FF168CE8-A518-42AE-9FC3-F8186B9D4377}" destId="{B21F59D6-8F52-4698-AA28-E835A0D453E4}" srcOrd="0" destOrd="0" presId="urn:microsoft.com/office/officeart/2005/8/layout/hierarchy6"/>
-    <dgm:cxn modelId="{069B9DF6-BA4D-4712-AE44-795413C3DF89}" type="presParOf" srcId="{EDE2B36B-20DC-4DED-9FF2-95471B6802F3}" destId="{F414D69B-488A-48D5-880E-6F0C3DD826DD}" srcOrd="0" destOrd="0" presId="urn:microsoft.com/office/officeart/2005/8/layout/hierarchy6"/>
-    <dgm:cxn modelId="{517723AA-2E43-4893-8876-38F5D6257215}" type="presParOf" srcId="{F414D69B-488A-48D5-880E-6F0C3DD826DD}" destId="{628936D8-72D4-4ED5-A611-E39DDAE8B7E0}" srcOrd="0" destOrd="0" presId="urn:microsoft.com/office/officeart/2005/8/layout/hierarchy6"/>
-    <dgm:cxn modelId="{BC0C009E-DE2C-40DC-851A-7BF08299A18E}" type="presParOf" srcId="{F414D69B-488A-48D5-880E-6F0C3DD826DD}" destId="{C6EBD15A-6A4A-4961-A1B7-DD59485C1C54}" srcOrd="1" destOrd="0" presId="urn:microsoft.com/office/officeart/2005/8/layout/hierarchy6"/>
-    <dgm:cxn modelId="{F75282D3-7F86-4490-9CE3-97073B592FB4}" type="presParOf" srcId="{C6EBD15A-6A4A-4961-A1B7-DD59485C1C54}" destId="{9D6C6590-A675-4145-AE25-FB79B6E7C352}" srcOrd="0" destOrd="0" presId="urn:microsoft.com/office/officeart/2005/8/layout/hierarchy6"/>
-    <dgm:cxn modelId="{9019F1BF-E3A3-4B60-B885-CA80166BDCBD}" type="presParOf" srcId="{9D6C6590-A675-4145-AE25-FB79B6E7C352}" destId="{276B3669-1867-480E-A688-D4FEA3827572}" srcOrd="0" destOrd="0" presId="urn:microsoft.com/office/officeart/2005/8/layout/hierarchy6"/>
-    <dgm:cxn modelId="{BA535614-B71C-429D-B855-96716BA5A775}" type="presParOf" srcId="{9D6C6590-A675-4145-AE25-FB79B6E7C352}" destId="{84ABEAAF-F9D1-4172-B561-42EF91F2E65A}" srcOrd="1" destOrd="0" presId="urn:microsoft.com/office/officeart/2005/8/layout/hierarchy6"/>
-    <dgm:cxn modelId="{48E588D2-BB4C-4772-84E5-873AB59A12F4}" type="presParOf" srcId="{84ABEAAF-F9D1-4172-B561-42EF91F2E65A}" destId="{65BC9953-47AD-48F9-A334-8634A8317663}" srcOrd="0" destOrd="0" presId="urn:microsoft.com/office/officeart/2005/8/layout/hierarchy6"/>
-    <dgm:cxn modelId="{4FF10CC7-EF55-4CB9-BDDC-DE53C1120613}" type="presParOf" srcId="{84ABEAAF-F9D1-4172-B561-42EF91F2E65A}" destId="{D5D0947E-B992-4ABC-85BB-8EB98CC7DA13}" srcOrd="1" destOrd="0" presId="urn:microsoft.com/office/officeart/2005/8/layout/hierarchy6"/>
-    <dgm:cxn modelId="{FF0B9053-B838-4B35-8024-686E1462250A}" type="presParOf" srcId="{D5D0947E-B992-4ABC-85BB-8EB98CC7DA13}" destId="{A795AC7C-5E29-4C8E-A670-306CB744B9BB}" srcOrd="0" destOrd="0" presId="urn:microsoft.com/office/officeart/2005/8/layout/hierarchy6"/>
-    <dgm:cxn modelId="{D6A71411-1765-4D3D-A374-C4F505A004C4}" type="presParOf" srcId="{D5D0947E-B992-4ABC-85BB-8EB98CC7DA13}" destId="{BB77BBC6-BBDC-4AD6-B877-240F683D9178}" srcOrd="1" destOrd="0" presId="urn:microsoft.com/office/officeart/2005/8/layout/hierarchy6"/>
-    <dgm:cxn modelId="{759F259E-0FFE-4D8C-9B1E-8D381B527D39}" type="presParOf" srcId="{BB77BBC6-BBDC-4AD6-B877-240F683D9178}" destId="{3AE645C2-D471-4AEC-8630-0BA7C7A37F04}" srcOrd="0" destOrd="0" presId="urn:microsoft.com/office/officeart/2005/8/layout/hierarchy6"/>
-    <dgm:cxn modelId="{E3BA60F1-69A9-418D-81AB-402F14FCBC50}" type="presParOf" srcId="{BB77BBC6-BBDC-4AD6-B877-240F683D9178}" destId="{2F8E5BCF-5DDE-4E91-9AC6-BB98989B1234}" srcOrd="1" destOrd="0" presId="urn:microsoft.com/office/officeart/2005/8/layout/hierarchy6"/>
-    <dgm:cxn modelId="{09B15CBC-EB5F-466D-9F85-EB418DCEA36E}" type="presParOf" srcId="{2F8E5BCF-5DDE-4E91-9AC6-BB98989B1234}" destId="{D7485B40-3602-4071-A062-B94F547B4FE2}" srcOrd="0" destOrd="0" presId="urn:microsoft.com/office/officeart/2005/8/layout/hierarchy6"/>
-    <dgm:cxn modelId="{83A605E9-7736-4AAF-9985-8AF0066EA327}" type="presParOf" srcId="{2F8E5BCF-5DDE-4E91-9AC6-BB98989B1234}" destId="{8CF62B5E-09F7-4AD0-8A10-2B83573283C8}" srcOrd="1" destOrd="0" presId="urn:microsoft.com/office/officeart/2005/8/layout/hierarchy6"/>
-    <dgm:cxn modelId="{504D9B51-0DE2-4F01-893F-211FE340AA60}" type="presParOf" srcId="{8CF62B5E-09F7-4AD0-8A10-2B83573283C8}" destId="{48CA0622-A14E-49A9-A32C-1C690CC10559}" srcOrd="0" destOrd="0" presId="urn:microsoft.com/office/officeart/2005/8/layout/hierarchy6"/>
-    <dgm:cxn modelId="{9C65B37B-F405-4B7D-BA6B-C1FF6B0F067B}" type="presParOf" srcId="{8CF62B5E-09F7-4AD0-8A10-2B83573283C8}" destId="{A769F33B-E3F4-4EBE-A412-47996C63BC9D}" srcOrd="1" destOrd="0" presId="urn:microsoft.com/office/officeart/2005/8/layout/hierarchy6"/>
-    <dgm:cxn modelId="{D983A413-D3C7-4447-B069-83BE51EF972E}" type="presParOf" srcId="{A769F33B-E3F4-4EBE-A412-47996C63BC9D}" destId="{86B19835-3B71-4C14-8ABC-D7FC06D2627E}" srcOrd="0" destOrd="0" presId="urn:microsoft.com/office/officeart/2005/8/layout/hierarchy6"/>
-    <dgm:cxn modelId="{3C0FFA1A-04FC-4EE7-AF56-68280CE76736}" type="presParOf" srcId="{A769F33B-E3F4-4EBE-A412-47996C63BC9D}" destId="{79C90A59-6BDB-4FC3-B682-4ED7F25CE26C}" srcOrd="1" destOrd="0" presId="urn:microsoft.com/office/officeart/2005/8/layout/hierarchy6"/>
-    <dgm:cxn modelId="{944642B1-CA08-4C95-BF40-E6E98A67B95E}" type="presParOf" srcId="{79C90A59-6BDB-4FC3-B682-4ED7F25CE26C}" destId="{B21F59D6-8F52-4698-AA28-E835A0D453E4}" srcOrd="0" destOrd="0" presId="urn:microsoft.com/office/officeart/2005/8/layout/hierarchy6"/>
-    <dgm:cxn modelId="{725AD8A2-FD05-4330-9803-B266B17577F1}" type="presParOf" srcId="{79C90A59-6BDB-4FC3-B682-4ED7F25CE26C}" destId="{728EAEBF-A992-436C-A03E-A88F16A1391D}" srcOrd="1" destOrd="0" presId="urn:microsoft.com/office/officeart/2005/8/layout/hierarchy6"/>
-    <dgm:cxn modelId="{9280D6F3-2FD0-4CE2-8406-153199EC994E}" type="presParOf" srcId="{728EAEBF-A992-436C-A03E-A88F16A1391D}" destId="{CDC618C9-8426-4AC8-A286-1A2087765AB1}" srcOrd="0" destOrd="0" presId="urn:microsoft.com/office/officeart/2005/8/layout/hierarchy6"/>
-    <dgm:cxn modelId="{19DD4F10-33C4-440C-8519-32FDB85497BE}" type="presParOf" srcId="{728EAEBF-A992-436C-A03E-A88F16A1391D}" destId="{AB400AFC-9B33-4736-988B-CEAC3BB45F9E}" srcOrd="1" destOrd="0" presId="urn:microsoft.com/office/officeart/2005/8/layout/hierarchy6"/>
-    <dgm:cxn modelId="{51B92E70-4B0B-4A68-B05D-2967286CF96D}" type="presParOf" srcId="{AB400AFC-9B33-4736-988B-CEAC3BB45F9E}" destId="{5324651F-F769-4723-837F-A6DC70138394}" srcOrd="0" destOrd="0" presId="urn:microsoft.com/office/officeart/2005/8/layout/hierarchy6"/>
-    <dgm:cxn modelId="{D50CA8F9-C280-4F9D-866F-0AD47A66FDED}" type="presParOf" srcId="{AB400AFC-9B33-4736-988B-CEAC3BB45F9E}" destId="{1FFA5A9E-F24B-433F-8807-DDA14F944186}" srcOrd="1" destOrd="0" presId="urn:microsoft.com/office/officeart/2005/8/layout/hierarchy6"/>
-    <dgm:cxn modelId="{49918EF2-E099-4A8F-9F97-C0265B0B68B2}" type="presParOf" srcId="{1FFA5A9E-F24B-433F-8807-DDA14F944186}" destId="{922EDA94-60F9-4EBF-A1E4-03720AB1E847}" srcOrd="0" destOrd="0" presId="urn:microsoft.com/office/officeart/2005/8/layout/hierarchy6"/>
-    <dgm:cxn modelId="{C6AD8A80-960B-4C18-8E9F-F5576DDB25F9}" type="presParOf" srcId="{1FFA5A9E-F24B-433F-8807-DDA14F944186}" destId="{870D9DBA-D2B3-47CA-A0E0-7B0878AE085A}" srcOrd="1" destOrd="0" presId="urn:microsoft.com/office/officeart/2005/8/layout/hierarchy6"/>
-    <dgm:cxn modelId="{4256890E-F029-410A-8AD2-7936B2379E7F}" type="presParOf" srcId="{870D9DBA-D2B3-47CA-A0E0-7B0878AE085A}" destId="{D08D7C09-87CA-4781-99D1-609450F0D60F}" srcOrd="0" destOrd="0" presId="urn:microsoft.com/office/officeart/2005/8/layout/hierarchy6"/>
-    <dgm:cxn modelId="{E6026C09-E282-4E29-A78C-45658984433A}" type="presParOf" srcId="{870D9DBA-D2B3-47CA-A0E0-7B0878AE085A}" destId="{98EDE950-D872-4136-8D2B-9152C311723F}" srcOrd="1" destOrd="0" presId="urn:microsoft.com/office/officeart/2005/8/layout/hierarchy6"/>
-    <dgm:cxn modelId="{DF2C7834-1D7F-4653-B118-6AC6E888FE60}" type="presParOf" srcId="{98EDE950-D872-4136-8D2B-9152C311723F}" destId="{EE7218EF-6914-4692-AA70-EC422F3296D6}" srcOrd="0" destOrd="0" presId="urn:microsoft.com/office/officeart/2005/8/layout/hierarchy6"/>
-    <dgm:cxn modelId="{B4C285FA-E3FB-4102-8C83-E2040AE2C47C}" type="presParOf" srcId="{98EDE950-D872-4136-8D2B-9152C311723F}" destId="{C7F32017-E00F-4DC9-8F24-1F6B62C51D46}" srcOrd="1" destOrd="0" presId="urn:microsoft.com/office/officeart/2005/8/layout/hierarchy6"/>
-    <dgm:cxn modelId="{8800FD72-C34D-45C6-8C41-55C96848430C}" type="presParOf" srcId="{C7F32017-E00F-4DC9-8F24-1F6B62C51D46}" destId="{B10057E7-EE3D-491E-9E47-FCEB566FDB73}" srcOrd="0" destOrd="0" presId="urn:microsoft.com/office/officeart/2005/8/layout/hierarchy6"/>
-    <dgm:cxn modelId="{D8926EA5-6A68-419A-B4ED-948A6ED98776}" type="presParOf" srcId="{C7F32017-E00F-4DC9-8F24-1F6B62C51D46}" destId="{1A635EAA-0330-43CA-BC8F-058CCBDB6E7B}" srcOrd="1" destOrd="0" presId="urn:microsoft.com/office/officeart/2005/8/layout/hierarchy6"/>
-    <dgm:cxn modelId="{1155C523-D1FA-4078-9099-27451D9D541E}" type="presParOf" srcId="{1A635EAA-0330-43CA-BC8F-058CCBDB6E7B}" destId="{BF41F179-FFA3-4BD2-A95E-0F6F2D56311C}" srcOrd="0" destOrd="0" presId="urn:microsoft.com/office/officeart/2005/8/layout/hierarchy6"/>
-    <dgm:cxn modelId="{04C75B24-A9C2-4034-A4AD-98EBBA25A3E4}" type="presParOf" srcId="{1A635EAA-0330-43CA-BC8F-058CCBDB6E7B}" destId="{8C47BB20-1529-4EDD-8D8D-06F0C295AFAD}" srcOrd="1" destOrd="0" presId="urn:microsoft.com/office/officeart/2005/8/layout/hierarchy6"/>
-    <dgm:cxn modelId="{44E45209-7F5C-4BF4-85A0-5FE76C340F69}" type="presParOf" srcId="{EDE2B36B-20DC-4DED-9FF2-95471B6802F3}" destId="{59D3A954-8FC7-4B43-910C-DEC2B8C937AA}" srcOrd="1" destOrd="0" presId="urn:microsoft.com/office/officeart/2005/8/layout/hierarchy6"/>
-    <dgm:cxn modelId="{6C67274D-17E3-4E98-9742-250EB7E8C8BB}" type="presParOf" srcId="{59D3A954-8FC7-4B43-910C-DEC2B8C937AA}" destId="{70A132A3-F874-409B-A88E-9CC006D10B2F}" srcOrd="0" destOrd="0" presId="urn:microsoft.com/office/officeart/2005/8/layout/hierarchy6"/>
-    <dgm:cxn modelId="{B3FD26F2-F6E1-4C4B-B4CC-57135C013FCC}" type="presParOf" srcId="{70A132A3-F874-409B-A88E-9CC006D10B2F}" destId="{D55858F3-6B01-4396-B4CA-CC6F763ABF0C}" srcOrd="0" destOrd="0" presId="urn:microsoft.com/office/officeart/2005/8/layout/hierarchy6"/>
-    <dgm:cxn modelId="{AFB75F1E-BBC8-4406-989F-099BD11EA08E}" type="presParOf" srcId="{70A132A3-F874-409B-A88E-9CC006D10B2F}" destId="{1D2799B9-6209-4618-B490-30538139FE1E}" srcOrd="1" destOrd="0" presId="urn:microsoft.com/office/officeart/2005/8/layout/hierarchy6"/>
-    <dgm:cxn modelId="{5BDDAEF3-5FCE-49C6-BAE7-701352A2459B}" type="presParOf" srcId="{59D3A954-8FC7-4B43-910C-DEC2B8C937AA}" destId="{4F94EB27-5309-4746-9672-A58D71E04873}" srcOrd="1" destOrd="0" presId="urn:microsoft.com/office/officeart/2005/8/layout/hierarchy6"/>
-    <dgm:cxn modelId="{C4AC1AF0-6B1C-4D53-A5A9-22B1EC3DA60A}" type="presParOf" srcId="{4F94EB27-5309-4746-9672-A58D71E04873}" destId="{28CA900E-70EF-48EA-AE07-DCCD9F39F76E}" srcOrd="0" destOrd="0" presId="urn:microsoft.com/office/officeart/2005/8/layout/hierarchy6"/>
-    <dgm:cxn modelId="{D995DCA8-4F01-4326-8FA9-EDC5A332FCFD}" type="presParOf" srcId="{59D3A954-8FC7-4B43-910C-DEC2B8C937AA}" destId="{199BAC2B-1DDE-4C64-B35E-6044B61B1F9B}" srcOrd="2" destOrd="0" presId="urn:microsoft.com/office/officeart/2005/8/layout/hierarchy6"/>
-    <dgm:cxn modelId="{5C180D0C-DB6C-42E2-B30D-96358EA5F7EE}" type="presParOf" srcId="{199BAC2B-1DDE-4C64-B35E-6044B61B1F9B}" destId="{078A337E-9566-4FD1-8D9A-C0A3552178E7}" srcOrd="0" destOrd="0" presId="urn:microsoft.com/office/officeart/2005/8/layout/hierarchy6"/>
-    <dgm:cxn modelId="{A49D0D73-480B-442F-9307-E10080C180AD}" type="presParOf" srcId="{199BAC2B-1DDE-4C64-B35E-6044B61B1F9B}" destId="{6B45A3B8-3E95-477F-87B4-A0B00D172430}" srcOrd="1" destOrd="0" presId="urn:microsoft.com/office/officeart/2005/8/layout/hierarchy6"/>
-    <dgm:cxn modelId="{7763EBCE-0AF3-47EB-BA74-E435B5265360}" type="presParOf" srcId="{59D3A954-8FC7-4B43-910C-DEC2B8C937AA}" destId="{C8C538BE-1A59-4558-AACF-1D2F51EA201F}" srcOrd="3" destOrd="0" presId="urn:microsoft.com/office/officeart/2005/8/layout/hierarchy6"/>
-    <dgm:cxn modelId="{640C058F-B9CE-4935-8BCB-607F0CB86251}" type="presParOf" srcId="{C8C538BE-1A59-4558-AACF-1D2F51EA201F}" destId="{D5B5F4A9-9177-4AAC-8D4A-370A9296119E}" srcOrd="0" destOrd="0" presId="urn:microsoft.com/office/officeart/2005/8/layout/hierarchy6"/>
-    <dgm:cxn modelId="{DA829747-6763-4B6A-AAA1-C100CE61B369}" type="presParOf" srcId="{59D3A954-8FC7-4B43-910C-DEC2B8C937AA}" destId="{F1377C5C-069A-43D1-B2CC-D1E354E4BF6F}" srcOrd="4" destOrd="0" presId="urn:microsoft.com/office/officeart/2005/8/layout/hierarchy6"/>
-    <dgm:cxn modelId="{26D51407-8091-43F8-B5D3-A717B9FB490F}" type="presParOf" srcId="{F1377C5C-069A-43D1-B2CC-D1E354E4BF6F}" destId="{56A989BC-9F57-4D4B-A02E-91A986FBA120}" srcOrd="0" destOrd="0" presId="urn:microsoft.com/office/officeart/2005/8/layout/hierarchy6"/>
-    <dgm:cxn modelId="{A500D26E-987E-4143-A197-5B5755013E97}" type="presParOf" srcId="{F1377C5C-069A-43D1-B2CC-D1E354E4BF6F}" destId="{00505B8A-A46A-4729-9B70-0E4D8170E366}" srcOrd="1" destOrd="0" presId="urn:microsoft.com/office/officeart/2005/8/layout/hierarchy6"/>
-    <dgm:cxn modelId="{C0EA8232-FF97-412F-88B4-2B78340B42DF}" type="presParOf" srcId="{59D3A954-8FC7-4B43-910C-DEC2B8C937AA}" destId="{B050E45E-3FDA-4A24-ADD4-2FF2E85B364C}" srcOrd="5" destOrd="0" presId="urn:microsoft.com/office/officeart/2005/8/layout/hierarchy6"/>
-    <dgm:cxn modelId="{D0698CA5-15B3-4F8D-B00E-F5CE727EDB91}" type="presParOf" srcId="{B050E45E-3FDA-4A24-ADD4-2FF2E85B364C}" destId="{83529397-1389-40C7-A02D-284034E1ECA4}" srcOrd="0" destOrd="0" presId="urn:microsoft.com/office/officeart/2005/8/layout/hierarchy6"/>
-    <dgm:cxn modelId="{D59B2499-4DE7-4087-8BB8-5716B92CEE3D}" type="presParOf" srcId="{59D3A954-8FC7-4B43-910C-DEC2B8C937AA}" destId="{D668E339-4CA5-4FCC-8E16-B75D1A8F1E17}" srcOrd="6" destOrd="0" presId="urn:microsoft.com/office/officeart/2005/8/layout/hierarchy6"/>
-    <dgm:cxn modelId="{84683E1F-1DE4-4BBE-990D-FED124AC373D}" type="presParOf" srcId="{D668E339-4CA5-4FCC-8E16-B75D1A8F1E17}" destId="{128D7594-053B-43DC-BCEF-4ED551A4F7D6}" srcOrd="0" destOrd="0" presId="urn:microsoft.com/office/officeart/2005/8/layout/hierarchy6"/>
-    <dgm:cxn modelId="{9C5E3B04-6135-4A71-A1BB-67D43E1A0456}" type="presParOf" srcId="{D668E339-4CA5-4FCC-8E16-B75D1A8F1E17}" destId="{CF8B524B-FDA8-4841-9661-0EA414FE7488}" srcOrd="1" destOrd="0" presId="urn:microsoft.com/office/officeart/2005/8/layout/hierarchy6"/>
-    <dgm:cxn modelId="{C30E4B2A-E8C5-4D56-B9BD-1ECDB57B496A}" type="presParOf" srcId="{59D3A954-8FC7-4B43-910C-DEC2B8C937AA}" destId="{3883E4B0-CEE6-49CC-AEDA-4EAF850733E8}" srcOrd="7" destOrd="0" presId="urn:microsoft.com/office/officeart/2005/8/layout/hierarchy6"/>
-    <dgm:cxn modelId="{6B2CCE49-3925-4570-A7C5-C616CCBDF718}" type="presParOf" srcId="{3883E4B0-CEE6-49CC-AEDA-4EAF850733E8}" destId="{0CCD5B63-F121-455B-8FD8-3DD6E5081A2A}" srcOrd="0" destOrd="0" presId="urn:microsoft.com/office/officeart/2005/8/layout/hierarchy6"/>
-    <dgm:cxn modelId="{5D35A750-DF81-4D00-AC52-976BBFA565F2}" type="presParOf" srcId="{59D3A954-8FC7-4B43-910C-DEC2B8C937AA}" destId="{1F71CBD6-DE16-4A89-BA88-55C576FB5F32}" srcOrd="8" destOrd="0" presId="urn:microsoft.com/office/officeart/2005/8/layout/hierarchy6"/>
-    <dgm:cxn modelId="{68A19147-0F4B-484D-BD3F-98014BEF959E}" type="presParOf" srcId="{1F71CBD6-DE16-4A89-BA88-55C576FB5F32}" destId="{12DD82BA-EA3C-4330-BA7F-4BBEAD134A17}" srcOrd="0" destOrd="0" presId="urn:microsoft.com/office/officeart/2005/8/layout/hierarchy6"/>
-    <dgm:cxn modelId="{E04D2DEE-9183-4189-9D49-64C0FE6088AB}" type="presParOf" srcId="{1F71CBD6-DE16-4A89-BA88-55C576FB5F32}" destId="{C46E6D80-AB33-4358-B87F-729A40653C47}" srcOrd="1" destOrd="0" presId="urn:microsoft.com/office/officeart/2005/8/layout/hierarchy6"/>
-    <dgm:cxn modelId="{A722DCF5-C400-4F6F-8F0E-848F34F62A20}" type="presParOf" srcId="{59D3A954-8FC7-4B43-910C-DEC2B8C937AA}" destId="{0BA402CB-DBFB-49E6-9B26-C322BD392B21}" srcOrd="9" destOrd="0" presId="urn:microsoft.com/office/officeart/2005/8/layout/hierarchy6"/>
-    <dgm:cxn modelId="{6D56D3EB-6A8D-4EF9-B956-5BE724899D99}" type="presParOf" srcId="{0BA402CB-DBFB-49E6-9B26-C322BD392B21}" destId="{E1A842BA-9BC6-4348-8D7E-C846D374D60F}" srcOrd="0" destOrd="0" presId="urn:microsoft.com/office/officeart/2005/8/layout/hierarchy6"/>
-    <dgm:cxn modelId="{B6B16BEC-3883-4DF7-9D08-CEACB5E65AD0}" type="presParOf" srcId="{59D3A954-8FC7-4B43-910C-DEC2B8C937AA}" destId="{5E8BC5BD-D2EA-4950-AAA0-02FA94DCB079}" srcOrd="10" destOrd="0" presId="urn:microsoft.com/office/officeart/2005/8/layout/hierarchy6"/>
-    <dgm:cxn modelId="{B03177B1-03F4-4C40-A597-1E179FD4AB39}" type="presParOf" srcId="{5E8BC5BD-D2EA-4950-AAA0-02FA94DCB079}" destId="{6120FF55-F7BB-4F9E-A2E0-BECC42F2A7FD}" srcOrd="0" destOrd="0" presId="urn:microsoft.com/office/officeart/2005/8/layout/hierarchy6"/>
-    <dgm:cxn modelId="{33CCE420-33CD-4D29-90B7-5BAB12E98861}" type="presParOf" srcId="{5E8BC5BD-D2EA-4950-AAA0-02FA94DCB079}" destId="{D0E0FEA6-A3D1-45B0-BD39-07AB5D33B3C3}" srcOrd="1" destOrd="0" presId="urn:microsoft.com/office/officeart/2005/8/layout/hierarchy6"/>
-    <dgm:cxn modelId="{3B1E418F-E685-415C-B998-5258142F37FE}" type="presParOf" srcId="{59D3A954-8FC7-4B43-910C-DEC2B8C937AA}" destId="{DEC1F0C6-043A-4B47-9BBC-EAA6F88952D8}" srcOrd="11" destOrd="0" presId="urn:microsoft.com/office/officeart/2005/8/layout/hierarchy6"/>
-    <dgm:cxn modelId="{CD3E9480-6381-4274-A12A-DF2291E8E708}" type="presParOf" srcId="{DEC1F0C6-043A-4B47-9BBC-EAA6F88952D8}" destId="{89AEC9A2-2F3C-47EC-8C8A-E8EE422466DC}" srcOrd="0" destOrd="0" presId="urn:microsoft.com/office/officeart/2005/8/layout/hierarchy6"/>
-    <dgm:cxn modelId="{819094E7-2690-4285-B43B-8733E3CB1E94}" type="presParOf" srcId="{59D3A954-8FC7-4B43-910C-DEC2B8C937AA}" destId="{592BB893-DC20-4832-9B4A-E84282985B6C}" srcOrd="12" destOrd="0" presId="urn:microsoft.com/office/officeart/2005/8/layout/hierarchy6"/>
-    <dgm:cxn modelId="{64ACF813-F2A6-482C-9DA7-1350563B3B7A}" type="presParOf" srcId="{592BB893-DC20-4832-9B4A-E84282985B6C}" destId="{8E2E906C-8426-4FFC-BD94-F3E528896DC4}" srcOrd="0" destOrd="0" presId="urn:microsoft.com/office/officeart/2005/8/layout/hierarchy6"/>
-    <dgm:cxn modelId="{7F58392B-A355-43A2-8A07-DF3C6110257E}" type="presParOf" srcId="{592BB893-DC20-4832-9B4A-E84282985B6C}" destId="{8B1C7EE5-D606-4AD1-AC98-CE98BEFC5B03}" srcOrd="1" destOrd="0" presId="urn:microsoft.com/office/officeart/2005/8/layout/hierarchy6"/>
-    <dgm:cxn modelId="{AA149864-BF80-43E9-A413-5D3518E8F18D}" type="presParOf" srcId="{59D3A954-8FC7-4B43-910C-DEC2B8C937AA}" destId="{6F37EE4A-8013-4F8E-A515-EA8844961939}" srcOrd="13" destOrd="0" presId="urn:microsoft.com/office/officeart/2005/8/layout/hierarchy6"/>
-    <dgm:cxn modelId="{0AD5416B-89F9-4B77-8D67-FF353D417F41}" type="presParOf" srcId="{6F37EE4A-8013-4F8E-A515-EA8844961939}" destId="{3FB3442C-F570-4B76-8A5A-DC7DFBCDC7CB}" srcOrd="0" destOrd="0" presId="urn:microsoft.com/office/officeart/2005/8/layout/hierarchy6"/>
-    <dgm:cxn modelId="{73B5E8DA-27AF-497C-9F72-CB3FB3520555}" type="presParOf" srcId="{59D3A954-8FC7-4B43-910C-DEC2B8C937AA}" destId="{C864CE9A-D156-4AE7-B930-8AE13C3B60CF}" srcOrd="14" destOrd="0" presId="urn:microsoft.com/office/officeart/2005/8/layout/hierarchy6"/>
-    <dgm:cxn modelId="{0E27C27D-B4EE-4987-A4F5-33FAFC4F32CE}" type="presParOf" srcId="{C864CE9A-D156-4AE7-B930-8AE13C3B60CF}" destId="{82669E87-D44B-4D85-A39F-49F7F083784C}" srcOrd="0" destOrd="0" presId="urn:microsoft.com/office/officeart/2005/8/layout/hierarchy6"/>
-    <dgm:cxn modelId="{6D3CE139-887B-4055-BB10-841A60CF64BA}" type="presParOf" srcId="{C864CE9A-D156-4AE7-B930-8AE13C3B60CF}" destId="{96A0D4F5-9E8E-4497-8F53-D88207B36082}" srcOrd="1" destOrd="0" presId="urn:microsoft.com/office/officeart/2005/8/layout/hierarchy6"/>
+    <dgm:cxn modelId="{E98ACE42-8E8F-4772-9D9F-4828BC1FBDD1}" type="presParOf" srcId="{EDE2B36B-20DC-4DED-9FF2-95471B6802F3}" destId="{F414D69B-488A-48D5-880E-6F0C3DD826DD}" srcOrd="0" destOrd="0" presId="urn:microsoft.com/office/officeart/2005/8/layout/hierarchy6"/>
+    <dgm:cxn modelId="{E76BFFD1-B927-4859-AD16-63EFA6F7DDD7}" type="presParOf" srcId="{F414D69B-488A-48D5-880E-6F0C3DD826DD}" destId="{628936D8-72D4-4ED5-A611-E39DDAE8B7E0}" srcOrd="0" destOrd="0" presId="urn:microsoft.com/office/officeart/2005/8/layout/hierarchy6"/>
+    <dgm:cxn modelId="{73660DFE-9059-402F-8658-14D4B431B52F}" type="presParOf" srcId="{F414D69B-488A-48D5-880E-6F0C3DD826DD}" destId="{C6EBD15A-6A4A-4961-A1B7-DD59485C1C54}" srcOrd="1" destOrd="0" presId="urn:microsoft.com/office/officeart/2005/8/layout/hierarchy6"/>
+    <dgm:cxn modelId="{BC95A201-424F-4A82-8662-680F169B48B5}" type="presParOf" srcId="{C6EBD15A-6A4A-4961-A1B7-DD59485C1C54}" destId="{9D6C6590-A675-4145-AE25-FB79B6E7C352}" srcOrd="0" destOrd="0" presId="urn:microsoft.com/office/officeart/2005/8/layout/hierarchy6"/>
+    <dgm:cxn modelId="{84B22F72-AC40-46D2-8C46-DC7987DA28B0}" type="presParOf" srcId="{9D6C6590-A675-4145-AE25-FB79B6E7C352}" destId="{276B3669-1867-480E-A688-D4FEA3827572}" srcOrd="0" destOrd="0" presId="urn:microsoft.com/office/officeart/2005/8/layout/hierarchy6"/>
+    <dgm:cxn modelId="{FBB7FFB9-B5B1-4685-8BBA-ABC4D5777BCA}" type="presParOf" srcId="{9D6C6590-A675-4145-AE25-FB79B6E7C352}" destId="{84ABEAAF-F9D1-4172-B561-42EF91F2E65A}" srcOrd="1" destOrd="0" presId="urn:microsoft.com/office/officeart/2005/8/layout/hierarchy6"/>
+    <dgm:cxn modelId="{5DACEF4A-158B-4EB6-A912-8C6B0E04714B}" type="presParOf" srcId="{84ABEAAF-F9D1-4172-B561-42EF91F2E65A}" destId="{65BC9953-47AD-48F9-A334-8634A8317663}" srcOrd="0" destOrd="0" presId="urn:microsoft.com/office/officeart/2005/8/layout/hierarchy6"/>
+    <dgm:cxn modelId="{C0AA5001-81BD-4331-A00A-FDF296D5228D}" type="presParOf" srcId="{84ABEAAF-F9D1-4172-B561-42EF91F2E65A}" destId="{D5D0947E-B992-4ABC-85BB-8EB98CC7DA13}" srcOrd="1" destOrd="0" presId="urn:microsoft.com/office/officeart/2005/8/layout/hierarchy6"/>
+    <dgm:cxn modelId="{7750F2B0-3FF4-4F5E-A792-31694B728B4A}" type="presParOf" srcId="{D5D0947E-B992-4ABC-85BB-8EB98CC7DA13}" destId="{A795AC7C-5E29-4C8E-A670-306CB744B9BB}" srcOrd="0" destOrd="0" presId="urn:microsoft.com/office/officeart/2005/8/layout/hierarchy6"/>
+    <dgm:cxn modelId="{0468FC64-0DFB-402D-95F7-2B2795D0EEB0}" type="presParOf" srcId="{D5D0947E-B992-4ABC-85BB-8EB98CC7DA13}" destId="{BB77BBC6-BBDC-4AD6-B877-240F683D9178}" srcOrd="1" destOrd="0" presId="urn:microsoft.com/office/officeart/2005/8/layout/hierarchy6"/>
+    <dgm:cxn modelId="{C99CD2F1-BB22-4156-B381-E6EB201DF663}" type="presParOf" srcId="{BB77BBC6-BBDC-4AD6-B877-240F683D9178}" destId="{3AE645C2-D471-4AEC-8630-0BA7C7A37F04}" srcOrd="0" destOrd="0" presId="urn:microsoft.com/office/officeart/2005/8/layout/hierarchy6"/>
+    <dgm:cxn modelId="{1B7D8FE8-13C2-4A9C-B3CE-0BEA60FC9840}" type="presParOf" srcId="{BB77BBC6-BBDC-4AD6-B877-240F683D9178}" destId="{2F8E5BCF-5DDE-4E91-9AC6-BB98989B1234}" srcOrd="1" destOrd="0" presId="urn:microsoft.com/office/officeart/2005/8/layout/hierarchy6"/>
+    <dgm:cxn modelId="{886CE414-4328-421B-80F3-B261E0D7362C}" type="presParOf" srcId="{2F8E5BCF-5DDE-4E91-9AC6-BB98989B1234}" destId="{D7485B40-3602-4071-A062-B94F547B4FE2}" srcOrd="0" destOrd="0" presId="urn:microsoft.com/office/officeart/2005/8/layout/hierarchy6"/>
+    <dgm:cxn modelId="{014E4EE5-8885-4766-8938-1970393BE14C}" type="presParOf" srcId="{2F8E5BCF-5DDE-4E91-9AC6-BB98989B1234}" destId="{8CF62B5E-09F7-4AD0-8A10-2B83573283C8}" srcOrd="1" destOrd="0" presId="urn:microsoft.com/office/officeart/2005/8/layout/hierarchy6"/>
+    <dgm:cxn modelId="{F51D57FD-1519-4504-BAFE-FD6916563ECA}" type="presParOf" srcId="{8CF62B5E-09F7-4AD0-8A10-2B83573283C8}" destId="{48CA0622-A14E-49A9-A32C-1C690CC10559}" srcOrd="0" destOrd="0" presId="urn:microsoft.com/office/officeart/2005/8/layout/hierarchy6"/>
+    <dgm:cxn modelId="{10CCD715-A29B-44A4-A88D-715EC48F5B03}" type="presParOf" srcId="{8CF62B5E-09F7-4AD0-8A10-2B83573283C8}" destId="{A769F33B-E3F4-4EBE-A412-47996C63BC9D}" srcOrd="1" destOrd="0" presId="urn:microsoft.com/office/officeart/2005/8/layout/hierarchy6"/>
+    <dgm:cxn modelId="{ABF176E3-27E2-4B7F-8B9D-71B4C7816B64}" type="presParOf" srcId="{A769F33B-E3F4-4EBE-A412-47996C63BC9D}" destId="{86B19835-3B71-4C14-8ABC-D7FC06D2627E}" srcOrd="0" destOrd="0" presId="urn:microsoft.com/office/officeart/2005/8/layout/hierarchy6"/>
+    <dgm:cxn modelId="{F8828C17-A03F-4214-99AE-44DEBCBC7967}" type="presParOf" srcId="{A769F33B-E3F4-4EBE-A412-47996C63BC9D}" destId="{79C90A59-6BDB-4FC3-B682-4ED7F25CE26C}" srcOrd="1" destOrd="0" presId="urn:microsoft.com/office/officeart/2005/8/layout/hierarchy6"/>
+    <dgm:cxn modelId="{3513D429-8C8A-495C-AAA6-6324CE295F04}" type="presParOf" srcId="{79C90A59-6BDB-4FC3-B682-4ED7F25CE26C}" destId="{B21F59D6-8F52-4698-AA28-E835A0D453E4}" srcOrd="0" destOrd="0" presId="urn:microsoft.com/office/officeart/2005/8/layout/hierarchy6"/>
+    <dgm:cxn modelId="{C74C465A-FAAC-4DC8-B38F-D76C7E00F144}" type="presParOf" srcId="{79C90A59-6BDB-4FC3-B682-4ED7F25CE26C}" destId="{728EAEBF-A992-436C-A03E-A88F16A1391D}" srcOrd="1" destOrd="0" presId="urn:microsoft.com/office/officeart/2005/8/layout/hierarchy6"/>
+    <dgm:cxn modelId="{B190B1E8-7D6E-4027-AA51-8F27C29366CE}" type="presParOf" srcId="{728EAEBF-A992-436C-A03E-A88F16A1391D}" destId="{CDC618C9-8426-4AC8-A286-1A2087765AB1}" srcOrd="0" destOrd="0" presId="urn:microsoft.com/office/officeart/2005/8/layout/hierarchy6"/>
+    <dgm:cxn modelId="{C0E545C2-3E4E-4A71-A8F6-8500C1ABF7DA}" type="presParOf" srcId="{728EAEBF-A992-436C-A03E-A88F16A1391D}" destId="{AB400AFC-9B33-4736-988B-CEAC3BB45F9E}" srcOrd="1" destOrd="0" presId="urn:microsoft.com/office/officeart/2005/8/layout/hierarchy6"/>
+    <dgm:cxn modelId="{E48066C5-CEB1-47AF-9DB9-986A6AC35FCC}" type="presParOf" srcId="{AB400AFC-9B33-4736-988B-CEAC3BB45F9E}" destId="{5324651F-F769-4723-837F-A6DC70138394}" srcOrd="0" destOrd="0" presId="urn:microsoft.com/office/officeart/2005/8/layout/hierarchy6"/>
+    <dgm:cxn modelId="{9628B31F-EA52-4B39-86E9-44266B646F11}" type="presParOf" srcId="{AB400AFC-9B33-4736-988B-CEAC3BB45F9E}" destId="{1FFA5A9E-F24B-433F-8807-DDA14F944186}" srcOrd="1" destOrd="0" presId="urn:microsoft.com/office/officeart/2005/8/layout/hierarchy6"/>
+    <dgm:cxn modelId="{0AFF802D-2923-493E-91E7-68B0E1D7E985}" type="presParOf" srcId="{1FFA5A9E-F24B-433F-8807-DDA14F944186}" destId="{922EDA94-60F9-4EBF-A1E4-03720AB1E847}" srcOrd="0" destOrd="0" presId="urn:microsoft.com/office/officeart/2005/8/layout/hierarchy6"/>
+    <dgm:cxn modelId="{FAA3B043-2111-466D-B2B9-2D339D3F35F0}" type="presParOf" srcId="{1FFA5A9E-F24B-433F-8807-DDA14F944186}" destId="{870D9DBA-D2B3-47CA-A0E0-7B0878AE085A}" srcOrd="1" destOrd="0" presId="urn:microsoft.com/office/officeart/2005/8/layout/hierarchy6"/>
+    <dgm:cxn modelId="{FE973001-E03A-4D3B-A57D-5C0B767D5016}" type="presParOf" srcId="{870D9DBA-D2B3-47CA-A0E0-7B0878AE085A}" destId="{D08D7C09-87CA-4781-99D1-609450F0D60F}" srcOrd="0" destOrd="0" presId="urn:microsoft.com/office/officeart/2005/8/layout/hierarchy6"/>
+    <dgm:cxn modelId="{324FE85C-D8CD-41AD-A719-748B5DD632B3}" type="presParOf" srcId="{870D9DBA-D2B3-47CA-A0E0-7B0878AE085A}" destId="{98EDE950-D872-4136-8D2B-9152C311723F}" srcOrd="1" destOrd="0" presId="urn:microsoft.com/office/officeart/2005/8/layout/hierarchy6"/>
+    <dgm:cxn modelId="{DB012A6E-652B-40F8-A968-CE8D79FE2965}" type="presParOf" srcId="{98EDE950-D872-4136-8D2B-9152C311723F}" destId="{EE7218EF-6914-4692-AA70-EC422F3296D6}" srcOrd="0" destOrd="0" presId="urn:microsoft.com/office/officeart/2005/8/layout/hierarchy6"/>
+    <dgm:cxn modelId="{75D3721E-623C-4401-9AD6-D1F65FCCAB3E}" type="presParOf" srcId="{98EDE950-D872-4136-8D2B-9152C311723F}" destId="{C7F32017-E00F-4DC9-8F24-1F6B62C51D46}" srcOrd="1" destOrd="0" presId="urn:microsoft.com/office/officeart/2005/8/layout/hierarchy6"/>
+    <dgm:cxn modelId="{31A3148B-B48B-4BCD-85A0-D141F51A20E3}" type="presParOf" srcId="{C7F32017-E00F-4DC9-8F24-1F6B62C51D46}" destId="{B10057E7-EE3D-491E-9E47-FCEB566FDB73}" srcOrd="0" destOrd="0" presId="urn:microsoft.com/office/officeart/2005/8/layout/hierarchy6"/>
+    <dgm:cxn modelId="{28989884-FD9D-4740-A4EA-0852E62B664D}" type="presParOf" srcId="{C7F32017-E00F-4DC9-8F24-1F6B62C51D46}" destId="{1A635EAA-0330-43CA-BC8F-058CCBDB6E7B}" srcOrd="1" destOrd="0" presId="urn:microsoft.com/office/officeart/2005/8/layout/hierarchy6"/>
+    <dgm:cxn modelId="{43402941-49D3-4A4D-ABDD-CB2E824E3CE4}" type="presParOf" srcId="{1A635EAA-0330-43CA-BC8F-058CCBDB6E7B}" destId="{BF41F179-FFA3-4BD2-A95E-0F6F2D56311C}" srcOrd="0" destOrd="0" presId="urn:microsoft.com/office/officeart/2005/8/layout/hierarchy6"/>
+    <dgm:cxn modelId="{3A65D4FF-0257-4AF5-B746-B33E9A8CFE18}" type="presParOf" srcId="{1A635EAA-0330-43CA-BC8F-058CCBDB6E7B}" destId="{8C47BB20-1529-4EDD-8D8D-06F0C295AFAD}" srcOrd="1" destOrd="0" presId="urn:microsoft.com/office/officeart/2005/8/layout/hierarchy6"/>
+    <dgm:cxn modelId="{96802924-E906-4D80-ACE7-07CCAA53804D}" type="presParOf" srcId="{EDE2B36B-20DC-4DED-9FF2-95471B6802F3}" destId="{59D3A954-8FC7-4B43-910C-DEC2B8C937AA}" srcOrd="1" destOrd="0" presId="urn:microsoft.com/office/officeart/2005/8/layout/hierarchy6"/>
+    <dgm:cxn modelId="{4799F7BB-0D76-48DB-8B47-E43CBA64DB64}" type="presParOf" srcId="{59D3A954-8FC7-4B43-910C-DEC2B8C937AA}" destId="{70A132A3-F874-409B-A88E-9CC006D10B2F}" srcOrd="0" destOrd="0" presId="urn:microsoft.com/office/officeart/2005/8/layout/hierarchy6"/>
+    <dgm:cxn modelId="{AF54B5E3-9CE2-4F63-AE14-8EDF287D884D}" type="presParOf" srcId="{70A132A3-F874-409B-A88E-9CC006D10B2F}" destId="{D55858F3-6B01-4396-B4CA-CC6F763ABF0C}" srcOrd="0" destOrd="0" presId="urn:microsoft.com/office/officeart/2005/8/layout/hierarchy6"/>
+    <dgm:cxn modelId="{A3B9F998-26F7-4233-BF7B-3C651E6BF130}" type="presParOf" srcId="{70A132A3-F874-409B-A88E-9CC006D10B2F}" destId="{1D2799B9-6209-4618-B490-30538139FE1E}" srcOrd="1" destOrd="0" presId="urn:microsoft.com/office/officeart/2005/8/layout/hierarchy6"/>
+    <dgm:cxn modelId="{E38ADE9E-2FCA-480D-BB04-D11A598FB928}" type="presParOf" srcId="{59D3A954-8FC7-4B43-910C-DEC2B8C937AA}" destId="{4F94EB27-5309-4746-9672-A58D71E04873}" srcOrd="1" destOrd="0" presId="urn:microsoft.com/office/officeart/2005/8/layout/hierarchy6"/>
+    <dgm:cxn modelId="{19EBD515-CE46-4FC0-8959-638E48FA18D7}" type="presParOf" srcId="{4F94EB27-5309-4746-9672-A58D71E04873}" destId="{28CA900E-70EF-48EA-AE07-DCCD9F39F76E}" srcOrd="0" destOrd="0" presId="urn:microsoft.com/office/officeart/2005/8/layout/hierarchy6"/>
+    <dgm:cxn modelId="{41AA385C-3C96-4993-9B0A-B04A1AE5CC83}" type="presParOf" srcId="{59D3A954-8FC7-4B43-910C-DEC2B8C937AA}" destId="{199BAC2B-1DDE-4C64-B35E-6044B61B1F9B}" srcOrd="2" destOrd="0" presId="urn:microsoft.com/office/officeart/2005/8/layout/hierarchy6"/>
+    <dgm:cxn modelId="{B5A56FBC-72DC-45F0-8219-3615A50255BB}" type="presParOf" srcId="{199BAC2B-1DDE-4C64-B35E-6044B61B1F9B}" destId="{078A337E-9566-4FD1-8D9A-C0A3552178E7}" srcOrd="0" destOrd="0" presId="urn:microsoft.com/office/officeart/2005/8/layout/hierarchy6"/>
+    <dgm:cxn modelId="{9E9212B7-117D-4C0C-A5AB-FF9FC920D72C}" type="presParOf" srcId="{199BAC2B-1DDE-4C64-B35E-6044B61B1F9B}" destId="{6B45A3B8-3E95-477F-87B4-A0B00D172430}" srcOrd="1" destOrd="0" presId="urn:microsoft.com/office/officeart/2005/8/layout/hierarchy6"/>
+    <dgm:cxn modelId="{ACC922D4-D688-499F-8E94-8FC85DCDF96B}" type="presParOf" srcId="{59D3A954-8FC7-4B43-910C-DEC2B8C937AA}" destId="{C8C538BE-1A59-4558-AACF-1D2F51EA201F}" srcOrd="3" destOrd="0" presId="urn:microsoft.com/office/officeart/2005/8/layout/hierarchy6"/>
+    <dgm:cxn modelId="{218D7584-E850-4097-9B55-8BBBD2A6DA5A}" type="presParOf" srcId="{C8C538BE-1A59-4558-AACF-1D2F51EA201F}" destId="{D5B5F4A9-9177-4AAC-8D4A-370A9296119E}" srcOrd="0" destOrd="0" presId="urn:microsoft.com/office/officeart/2005/8/layout/hierarchy6"/>
+    <dgm:cxn modelId="{AB9DE480-3C64-4CCB-950E-CA82F8DA0D13}" type="presParOf" srcId="{59D3A954-8FC7-4B43-910C-DEC2B8C937AA}" destId="{F1377C5C-069A-43D1-B2CC-D1E354E4BF6F}" srcOrd="4" destOrd="0" presId="urn:microsoft.com/office/officeart/2005/8/layout/hierarchy6"/>
+    <dgm:cxn modelId="{3EAC9525-A3B4-4B1E-8B61-D4D82F3FDFDF}" type="presParOf" srcId="{F1377C5C-069A-43D1-B2CC-D1E354E4BF6F}" destId="{56A989BC-9F57-4D4B-A02E-91A986FBA120}" srcOrd="0" destOrd="0" presId="urn:microsoft.com/office/officeart/2005/8/layout/hierarchy6"/>
+    <dgm:cxn modelId="{CF9FC6BB-1554-47EF-A8A4-4D80B73F272C}" type="presParOf" srcId="{F1377C5C-069A-43D1-B2CC-D1E354E4BF6F}" destId="{00505B8A-A46A-4729-9B70-0E4D8170E366}" srcOrd="1" destOrd="0" presId="urn:microsoft.com/office/officeart/2005/8/layout/hierarchy6"/>
+    <dgm:cxn modelId="{8516A28A-4F45-43BD-87DA-255FAC5D5413}" type="presParOf" srcId="{59D3A954-8FC7-4B43-910C-DEC2B8C937AA}" destId="{B050E45E-3FDA-4A24-ADD4-2FF2E85B364C}" srcOrd="5" destOrd="0" presId="urn:microsoft.com/office/officeart/2005/8/layout/hierarchy6"/>
+    <dgm:cxn modelId="{2395D874-FE3C-4DD6-8D0B-DD0C5A93E841}" type="presParOf" srcId="{B050E45E-3FDA-4A24-ADD4-2FF2E85B364C}" destId="{83529397-1389-40C7-A02D-284034E1ECA4}" srcOrd="0" destOrd="0" presId="urn:microsoft.com/office/officeart/2005/8/layout/hierarchy6"/>
+    <dgm:cxn modelId="{25CC9860-C40A-46E9-B37B-29E7EE166A32}" type="presParOf" srcId="{59D3A954-8FC7-4B43-910C-DEC2B8C937AA}" destId="{D668E339-4CA5-4FCC-8E16-B75D1A8F1E17}" srcOrd="6" destOrd="0" presId="urn:microsoft.com/office/officeart/2005/8/layout/hierarchy6"/>
+    <dgm:cxn modelId="{33B88B05-3DAF-4E1B-A6E3-BDAFE2AC992F}" type="presParOf" srcId="{D668E339-4CA5-4FCC-8E16-B75D1A8F1E17}" destId="{128D7594-053B-43DC-BCEF-4ED551A4F7D6}" srcOrd="0" destOrd="0" presId="urn:microsoft.com/office/officeart/2005/8/layout/hierarchy6"/>
+    <dgm:cxn modelId="{9D4003F1-727E-4174-B875-069E039DB185}" type="presParOf" srcId="{D668E339-4CA5-4FCC-8E16-B75D1A8F1E17}" destId="{CF8B524B-FDA8-4841-9661-0EA414FE7488}" srcOrd="1" destOrd="0" presId="urn:microsoft.com/office/officeart/2005/8/layout/hierarchy6"/>
+    <dgm:cxn modelId="{6D618A5B-F237-4B2A-95C8-74551E3B43F8}" type="presParOf" srcId="{59D3A954-8FC7-4B43-910C-DEC2B8C937AA}" destId="{3883E4B0-CEE6-49CC-AEDA-4EAF850733E8}" srcOrd="7" destOrd="0" presId="urn:microsoft.com/office/officeart/2005/8/layout/hierarchy6"/>
+    <dgm:cxn modelId="{1E6EDAC8-36CA-4E88-80E3-559239B14634}" type="presParOf" srcId="{3883E4B0-CEE6-49CC-AEDA-4EAF850733E8}" destId="{0CCD5B63-F121-455B-8FD8-3DD6E5081A2A}" srcOrd="0" destOrd="0" presId="urn:microsoft.com/office/officeart/2005/8/layout/hierarchy6"/>
+    <dgm:cxn modelId="{984DD160-CBD6-424B-A171-46B780D1D868}" type="presParOf" srcId="{59D3A954-8FC7-4B43-910C-DEC2B8C937AA}" destId="{1F71CBD6-DE16-4A89-BA88-55C576FB5F32}" srcOrd="8" destOrd="0" presId="urn:microsoft.com/office/officeart/2005/8/layout/hierarchy6"/>
+    <dgm:cxn modelId="{FD172D96-6E4A-411C-8505-92FAE4587BA7}" type="presParOf" srcId="{1F71CBD6-DE16-4A89-BA88-55C576FB5F32}" destId="{12DD82BA-EA3C-4330-BA7F-4BBEAD134A17}" srcOrd="0" destOrd="0" presId="urn:microsoft.com/office/officeart/2005/8/layout/hierarchy6"/>
+    <dgm:cxn modelId="{41CD80D9-6F06-4CBB-8FFC-679D2E302FC6}" type="presParOf" srcId="{1F71CBD6-DE16-4A89-BA88-55C576FB5F32}" destId="{C46E6D80-AB33-4358-B87F-729A40653C47}" srcOrd="1" destOrd="0" presId="urn:microsoft.com/office/officeart/2005/8/layout/hierarchy6"/>
+    <dgm:cxn modelId="{30860DDA-0CB3-466B-A5C3-B1333C9E0419}" type="presParOf" srcId="{59D3A954-8FC7-4B43-910C-DEC2B8C937AA}" destId="{0BA402CB-DBFB-49E6-9B26-C322BD392B21}" srcOrd="9" destOrd="0" presId="urn:microsoft.com/office/officeart/2005/8/layout/hierarchy6"/>
+    <dgm:cxn modelId="{B62125E6-6E6D-4FE0-963F-91DC0AC6052C}" type="presParOf" srcId="{0BA402CB-DBFB-49E6-9B26-C322BD392B21}" destId="{E1A842BA-9BC6-4348-8D7E-C846D374D60F}" srcOrd="0" destOrd="0" presId="urn:microsoft.com/office/officeart/2005/8/layout/hierarchy6"/>
+    <dgm:cxn modelId="{A44DFCBC-C040-4C50-BC31-552598A62E94}" type="presParOf" srcId="{59D3A954-8FC7-4B43-910C-DEC2B8C937AA}" destId="{5E8BC5BD-D2EA-4950-AAA0-02FA94DCB079}" srcOrd="10" destOrd="0" presId="urn:microsoft.com/office/officeart/2005/8/layout/hierarchy6"/>
+    <dgm:cxn modelId="{98C6EADE-19DE-4650-B03F-364744021E8C}" type="presParOf" srcId="{5E8BC5BD-D2EA-4950-AAA0-02FA94DCB079}" destId="{6120FF55-F7BB-4F9E-A2E0-BECC42F2A7FD}" srcOrd="0" destOrd="0" presId="urn:microsoft.com/office/officeart/2005/8/layout/hierarchy6"/>
+    <dgm:cxn modelId="{EA013C46-8590-4AA2-AF80-BA260DDD8341}" type="presParOf" srcId="{5E8BC5BD-D2EA-4950-AAA0-02FA94DCB079}" destId="{D0E0FEA6-A3D1-45B0-BD39-07AB5D33B3C3}" srcOrd="1" destOrd="0" presId="urn:microsoft.com/office/officeart/2005/8/layout/hierarchy6"/>
+    <dgm:cxn modelId="{4EE1686F-A57B-4792-8D08-449F06F78B42}" type="presParOf" srcId="{59D3A954-8FC7-4B43-910C-DEC2B8C937AA}" destId="{DEC1F0C6-043A-4B47-9BBC-EAA6F88952D8}" srcOrd="11" destOrd="0" presId="urn:microsoft.com/office/officeart/2005/8/layout/hierarchy6"/>
+    <dgm:cxn modelId="{08E2A7DA-808D-42CB-8270-3C6D57F576EF}" type="presParOf" srcId="{DEC1F0C6-043A-4B47-9BBC-EAA6F88952D8}" destId="{89AEC9A2-2F3C-47EC-8C8A-E8EE422466DC}" srcOrd="0" destOrd="0" presId="urn:microsoft.com/office/officeart/2005/8/layout/hierarchy6"/>
+    <dgm:cxn modelId="{F0ED18FD-658B-4BC2-9A8A-E986C398B137}" type="presParOf" srcId="{59D3A954-8FC7-4B43-910C-DEC2B8C937AA}" destId="{592BB893-DC20-4832-9B4A-E84282985B6C}" srcOrd="12" destOrd="0" presId="urn:microsoft.com/office/officeart/2005/8/layout/hierarchy6"/>
+    <dgm:cxn modelId="{38ED4BE3-C9FF-41A7-BA3C-51A8C137CD23}" type="presParOf" srcId="{592BB893-DC20-4832-9B4A-E84282985B6C}" destId="{8E2E906C-8426-4FFC-BD94-F3E528896DC4}" srcOrd="0" destOrd="0" presId="urn:microsoft.com/office/officeart/2005/8/layout/hierarchy6"/>
+    <dgm:cxn modelId="{30CCDF4A-087B-44F3-82F9-E3E09E619078}" type="presParOf" srcId="{592BB893-DC20-4832-9B4A-E84282985B6C}" destId="{8B1C7EE5-D606-4AD1-AC98-CE98BEFC5B03}" srcOrd="1" destOrd="0" presId="urn:microsoft.com/office/officeart/2005/8/layout/hierarchy6"/>
+    <dgm:cxn modelId="{F9BC5A70-0005-4B8C-9540-0E3472436644}" type="presParOf" srcId="{59D3A954-8FC7-4B43-910C-DEC2B8C937AA}" destId="{6F37EE4A-8013-4F8E-A515-EA8844961939}" srcOrd="13" destOrd="0" presId="urn:microsoft.com/office/officeart/2005/8/layout/hierarchy6"/>
+    <dgm:cxn modelId="{35197342-4E0E-491D-954D-01A3CAD0846E}" type="presParOf" srcId="{6F37EE4A-8013-4F8E-A515-EA8844961939}" destId="{3FB3442C-F570-4B76-8A5A-DC7DFBCDC7CB}" srcOrd="0" destOrd="0" presId="urn:microsoft.com/office/officeart/2005/8/layout/hierarchy6"/>
+    <dgm:cxn modelId="{334FC68E-9EEE-4C5E-BA5C-829F46DF9D72}" type="presParOf" srcId="{59D3A954-8FC7-4B43-910C-DEC2B8C937AA}" destId="{C864CE9A-D156-4AE7-B930-8AE13C3B60CF}" srcOrd="14" destOrd="0" presId="urn:microsoft.com/office/officeart/2005/8/layout/hierarchy6"/>
+    <dgm:cxn modelId="{B263122F-8E1B-43E6-B632-B85DFEA7C498}" type="presParOf" srcId="{C864CE9A-D156-4AE7-B930-8AE13C3B60CF}" destId="{82669E87-D44B-4D85-A39F-49F7F083784C}" srcOrd="0" destOrd="0" presId="urn:microsoft.com/office/officeart/2005/8/layout/hierarchy6"/>
+    <dgm:cxn modelId="{0B4E447A-4E7C-484E-A5BE-F8556D81BA6B}" type="presParOf" srcId="{C864CE9A-D156-4AE7-B930-8AE13C3B60CF}" destId="{96A0D4F5-9E8E-4497-8F53-D88207B36082}" srcOrd="1" destOrd="0" presId="urn:microsoft.com/office/officeart/2005/8/layout/hierarchy6"/>
   </dgm:cxnLst>
   <dgm:bg/>
   <dgm:whole/>
@@ -12969,7 +13364,7 @@
 </file>
 
 <file path=customXml/itemProps1.xml><?xml version="1.0" encoding="utf-8"?>
-<ds:datastoreItem xmlns:ds="http://schemas.openxmlformats.org/officeDocument/2006/customXml" ds:itemID="{452DA46C-5433-464A-9717-B44EAB5C86CE}">
+<ds:datastoreItem xmlns:ds="http://schemas.openxmlformats.org/officeDocument/2006/customXml" ds:itemID="{0041BEE8-9DE2-462B-9229-A94E37A24CC8}">
   <ds:schemaRefs>
     <ds:schemaRef ds:uri="http://schemas.openxmlformats.org/officeDocument/2006/bibliography"/>
   </ds:schemaRefs>

</xml_diff>